<commit_message>
theory without possions distribution
</commit_message>
<xml_diff>
--- a/Deflecting an Asteroid.docx
+++ b/Deflecting an Asteroid.docx
@@ -1275,6 +1275,14 @@
         <w:jc w:val="both"/>
         <w:rPr>
           <w:rFonts w:ascii="Times New Roman" w:hAnsi="Times New Roman" w:cs="Times New Roman"/>
+        </w:rPr>
+      </w:pPr>
+    </w:p>
+    <w:p>
+      <w:pPr>
+        <w:jc w:val="both"/>
+        <w:rPr>
+          <w:rFonts w:ascii="Times New Roman" w:hAnsi="Times New Roman" w:cs="Times New Roman"/>
           <w:b/>
           <w:bCs/>
           <w:sz w:val="24"/>
@@ -1309,7 +1317,27 @@
           <w:sz w:val="24"/>
           <w:szCs w:val="24"/>
         </w:rPr>
-        <w:t xml:space="preserve"> Asteroid</w:t>
+        <w:t xml:space="preserve"> </w:t>
+      </w:r>
+      <w:r>
+        <w:rPr>
+          <w:rFonts w:ascii="Times New Roman" w:hAnsi="Times New Roman" w:cs="Times New Roman"/>
+          <w:b/>
+          <w:bCs/>
+          <w:sz w:val="24"/>
+          <w:szCs w:val="24"/>
+        </w:rPr>
+        <w:t xml:space="preserve">   </w:t>
+      </w:r>
+      <w:r>
+        <w:rPr>
+          <w:rFonts w:ascii="Times New Roman" w:hAnsi="Times New Roman" w:cs="Times New Roman"/>
+          <w:b/>
+          <w:bCs/>
+          <w:sz w:val="24"/>
+          <w:szCs w:val="24"/>
+        </w:rPr>
+        <w:t>Asteroid</w:t>
       </w:r>
     </w:p>
     <w:p>
@@ -1391,7 +1419,6 @@
           <w:sz w:val="24"/>
           <w:szCs w:val="24"/>
         </w:rPr>
-        <w:lastRenderedPageBreak/>
         <w:t>3.2</w:t>
       </w:r>
       <w:r>
@@ -1775,8 +1802,27 @@
             <w:r>
               <w:rPr>
                 <w:rFonts w:ascii="Times New Roman" w:hAnsi="Times New Roman" w:cs="Times New Roman"/>
-              </w:rPr>
-              <w:t>+y</w:t>
+                <w:vertAlign w:val="superscript"/>
+              </w:rPr>
+              <w:t xml:space="preserve"> </w:t>
+            </w:r>
+            <w:r>
+              <w:rPr>
+                <w:rFonts w:ascii="Times New Roman" w:hAnsi="Times New Roman" w:cs="Times New Roman"/>
+              </w:rPr>
+              <w:t>+</w:t>
+            </w:r>
+            <w:r>
+              <w:rPr>
+                <w:rFonts w:ascii="Times New Roman" w:hAnsi="Times New Roman" w:cs="Times New Roman"/>
+              </w:rPr>
+              <w:t xml:space="preserve"> </w:t>
+            </w:r>
+            <w:r>
+              <w:rPr>
+                <w:rFonts w:ascii="Times New Roman" w:hAnsi="Times New Roman" w:cs="Times New Roman"/>
+              </w:rPr>
+              <w:t>y</w:t>
             </w:r>
             <w:r>
               <w:rPr>
@@ -1937,8 +1983,27 @@
             <w:r>
               <w:rPr>
                 <w:rFonts w:ascii="Times New Roman" w:hAnsi="Times New Roman" w:cs="Times New Roman"/>
-              </w:rPr>
-              <w:t>+y</w:t>
+                <w:vertAlign w:val="superscript"/>
+              </w:rPr>
+              <w:t xml:space="preserve"> </w:t>
+            </w:r>
+            <w:r>
+              <w:rPr>
+                <w:rFonts w:ascii="Times New Roman" w:hAnsi="Times New Roman" w:cs="Times New Roman"/>
+              </w:rPr>
+              <w:t>+</w:t>
+            </w:r>
+            <w:r>
+              <w:rPr>
+                <w:rFonts w:ascii="Times New Roman" w:hAnsi="Times New Roman" w:cs="Times New Roman"/>
+              </w:rPr>
+              <w:t xml:space="preserve"> </w:t>
+            </w:r>
+            <w:r>
+              <w:rPr>
+                <w:rFonts w:ascii="Times New Roman" w:hAnsi="Times New Roman" w:cs="Times New Roman"/>
+              </w:rPr>
+              <w:t>y</w:t>
             </w:r>
             <w:r>
               <w:rPr>
@@ -2148,21 +2213,59 @@
             <w:r>
               <w:rPr>
                 <w:rFonts w:ascii="Times New Roman" w:hAnsi="Times New Roman" w:cs="Times New Roman"/>
-              </w:rPr>
-              <w:t>=4ax, x</w:t>
-            </w:r>
-            <w:r>
-              <w:rPr>
-                <w:rFonts w:ascii="Times New Roman" w:hAnsi="Times New Roman" w:cs="Times New Roman"/>
                 <w:vertAlign w:val="superscript"/>
               </w:rPr>
+              <w:t xml:space="preserve"> </w:t>
+            </w:r>
+            <w:r>
+              <w:rPr>
+                <w:rFonts w:ascii="Times New Roman" w:hAnsi="Times New Roman" w:cs="Times New Roman"/>
+              </w:rPr>
+              <w:t>=</w:t>
+            </w:r>
+            <w:r>
+              <w:rPr>
+                <w:rFonts w:ascii="Times New Roman" w:hAnsi="Times New Roman" w:cs="Times New Roman"/>
+              </w:rPr>
+              <w:t xml:space="preserve"> </w:t>
+            </w:r>
+            <w:r>
+              <w:rPr>
+                <w:rFonts w:ascii="Times New Roman" w:hAnsi="Times New Roman" w:cs="Times New Roman"/>
+              </w:rPr>
+              <w:t>4ax, x</w:t>
+            </w:r>
+            <w:r>
+              <w:rPr>
+                <w:rFonts w:ascii="Times New Roman" w:hAnsi="Times New Roman" w:cs="Times New Roman"/>
+                <w:vertAlign w:val="superscript"/>
+              </w:rPr>
               <w:t>2</w:t>
             </w:r>
             <w:r>
               <w:rPr>
                 <w:rFonts w:ascii="Times New Roman" w:hAnsi="Times New Roman" w:cs="Times New Roman"/>
-              </w:rPr>
-              <w:t>=4ay</w:t>
+                <w:vertAlign w:val="superscript"/>
+              </w:rPr>
+              <w:t xml:space="preserve"> </w:t>
+            </w:r>
+            <w:r>
+              <w:rPr>
+                <w:rFonts w:ascii="Times New Roman" w:hAnsi="Times New Roman" w:cs="Times New Roman"/>
+              </w:rPr>
+              <w:t>=</w:t>
+            </w:r>
+            <w:r>
+              <w:rPr>
+                <w:rFonts w:ascii="Times New Roman" w:hAnsi="Times New Roman" w:cs="Times New Roman"/>
+              </w:rPr>
+              <w:t xml:space="preserve"> </w:t>
+            </w:r>
+            <w:r>
+              <w:rPr>
+                <w:rFonts w:ascii="Times New Roman" w:hAnsi="Times New Roman" w:cs="Times New Roman"/>
+              </w:rPr>
+              <w:t>4ay</w:t>
             </w:r>
           </w:p>
         </w:tc>
@@ -2552,8 +2655,3939 @@
         </w:rPr>
       </w:pPr>
     </w:p>
+    <w:p>
+      <w:pPr>
+        <w:jc w:val="both"/>
+        <w:rPr>
+          <w:rFonts w:ascii="Times New Roman" w:hAnsi="Times New Roman" w:cs="Times New Roman"/>
+        </w:rPr>
+      </w:pPr>
+    </w:p>
+    <w:p>
+      <w:pPr>
+        <w:jc w:val="both"/>
+        <w:rPr>
+          <w:rFonts w:ascii="Times New Roman" w:hAnsi="Times New Roman" w:cs="Times New Roman"/>
+          <w:b/>
+          <w:bCs/>
+          <w:sz w:val="24"/>
+          <w:szCs w:val="24"/>
+        </w:rPr>
+      </w:pPr>
+      <w:r>
+        <w:rPr>
+          <w:rFonts w:ascii="Times New Roman" w:hAnsi="Times New Roman" w:cs="Times New Roman"/>
+          <w:b/>
+          <w:bCs/>
+          <w:sz w:val="24"/>
+          <w:szCs w:val="24"/>
+        </w:rPr>
+        <w:t>5    Theoretical Analysis</w:t>
+      </w:r>
+    </w:p>
+    <w:p>
+      <w:pPr>
+        <w:jc w:val="both"/>
+        <w:rPr>
+          <w:rFonts w:ascii="Times New Roman" w:hAnsi="Times New Roman" w:cs="Times New Roman"/>
+          <w:b/>
+          <w:bCs/>
+          <w:sz w:val="24"/>
+          <w:szCs w:val="24"/>
+        </w:rPr>
+      </w:pPr>
+      <w:r>
+        <w:rPr>
+          <w:rFonts w:ascii="Times New Roman" w:hAnsi="Times New Roman" w:cs="Times New Roman"/>
+          <w:b/>
+          <w:bCs/>
+          <w:sz w:val="24"/>
+          <w:szCs w:val="24"/>
+        </w:rPr>
+        <w:t>5.1    Two Body Problem</w:t>
+      </w:r>
+    </w:p>
+    <w:p>
+      <w:pPr>
+        <w:jc w:val="both"/>
+        <w:rPr>
+          <w:rFonts w:ascii="Times New Roman" w:hAnsi="Times New Roman" w:cs="Times New Roman"/>
+          <w:sz w:val="24"/>
+          <w:szCs w:val="24"/>
+        </w:rPr>
+      </w:pPr>
+      <w:r>
+        <w:rPr>
+          <w:rFonts w:ascii="Times New Roman" w:hAnsi="Times New Roman" w:cs="Times New Roman"/>
+          <w:sz w:val="24"/>
+          <w:szCs w:val="24"/>
+        </w:rPr>
+        <w:t>Two body problem deals with two particles of an isolated system, and there is a central potential by which they can interact. For this, equations of motions are considered as,</w:t>
+      </w:r>
+    </w:p>
+    <w:p>
+      <w:pPr>
+        <w:jc w:val="center"/>
+        <w:rPr>
+          <w:rFonts w:ascii="Times New Roman" w:hAnsi="Times New Roman" w:cs="Times New Roman"/>
+        </w:rPr>
+      </w:pPr>
+      <w:r>
+        <w:rPr>
+          <w:rFonts w:ascii="Times New Roman" w:hAnsi="Times New Roman" w:cs="Times New Roman"/>
+        </w:rPr>
+        <w:t>m</w:t>
+      </w:r>
+      <w:r>
+        <w:rPr>
+          <w:rFonts w:ascii="Times New Roman" w:hAnsi="Times New Roman" w:cs="Times New Roman"/>
+          <w:vertAlign w:val="subscript"/>
+        </w:rPr>
+        <w:t>1</w:t>
+      </w:r>
+      <m:oMath>
+        <m:acc>
+          <m:accPr>
+            <m:chr m:val="̈"/>
+            <m:ctrlPr>
+              <w:rPr>
+                <w:rFonts w:ascii="Cambria Math" w:hAnsi="Cambria Math" w:cs="Times New Roman"/>
+                <w:b/>
+                <w:bCs/>
+                <w:vertAlign w:val="subscript"/>
+              </w:rPr>
+            </m:ctrlPr>
+          </m:accPr>
+          <m:e>
+            <m:r>
+              <m:rPr>
+                <m:sty m:val="bi"/>
+              </m:rPr>
+              <w:rPr>
+                <w:rFonts w:ascii="Cambria Math" w:hAnsi="Cambria Math" w:cs="Times New Roman"/>
+                <w:vertAlign w:val="subscript"/>
+              </w:rPr>
+              <m:t>r</m:t>
+            </m:r>
+          </m:e>
+        </m:acc>
+      </m:oMath>
+      <w:r>
+        <w:rPr>
+          <w:rFonts w:ascii="Times New Roman" w:hAnsi="Times New Roman" w:cs="Times New Roman"/>
+        </w:rPr>
+        <w:t xml:space="preserve"> </w:t>
+      </w:r>
+      <w:r>
+        <w:rPr>
+          <w:rFonts w:ascii="Times New Roman" w:hAnsi="Times New Roman" w:cs="Times New Roman"/>
+          <w:vertAlign w:val="subscript"/>
+        </w:rPr>
+        <w:t>1</w:t>
+      </w:r>
+      <w:r>
+        <w:rPr>
+          <w:rFonts w:ascii="Times New Roman" w:hAnsi="Times New Roman" w:cs="Times New Roman"/>
+        </w:rPr>
+        <w:t xml:space="preserve">= </w:t>
+      </w:r>
+      <w:r>
+        <w:rPr>
+          <w:rFonts w:ascii="Times New Roman" w:hAnsi="Times New Roman" w:cs="Times New Roman"/>
+          <w:b/>
+          <w:bCs/>
+        </w:rPr>
+        <w:t>F</w:t>
+      </w:r>
+      <w:r>
+        <w:rPr>
+          <w:rFonts w:ascii="Times New Roman" w:hAnsi="Times New Roman" w:cs="Times New Roman"/>
+          <w:vertAlign w:val="subscript"/>
+        </w:rPr>
+        <w:t>21</w:t>
+      </w:r>
+      <w:r>
+        <w:rPr>
+          <w:rFonts w:ascii="Times New Roman" w:hAnsi="Times New Roman" w:cs="Times New Roman"/>
+          <w:vertAlign w:val="subscript"/>
+        </w:rPr>
+        <w:t xml:space="preserve"> </w:t>
+      </w:r>
+      <w:r>
+        <w:rPr>
+          <w:rFonts w:ascii="Times New Roman" w:hAnsi="Times New Roman" w:cs="Times New Roman"/>
+        </w:rPr>
+        <w:t xml:space="preserve">      ……. </w:t>
+      </w:r>
+      <w:proofErr w:type="gramStart"/>
+      <w:r>
+        <w:rPr>
+          <w:rFonts w:ascii="Times New Roman" w:hAnsi="Times New Roman" w:cs="Times New Roman"/>
+        </w:rPr>
+        <w:t>(</w:t>
+      </w:r>
+      <w:proofErr w:type="gramEnd"/>
+      <w:r>
+        <w:rPr>
+          <w:rFonts w:ascii="Times New Roman" w:hAnsi="Times New Roman" w:cs="Times New Roman"/>
+        </w:rPr>
+        <w:t>1)</w:t>
+      </w:r>
+    </w:p>
+    <w:p>
+      <w:pPr>
+        <w:jc w:val="center"/>
+        <w:rPr>
+          <w:rFonts w:ascii="Times New Roman" w:hAnsi="Times New Roman" w:cs="Times New Roman"/>
+        </w:rPr>
+      </w:pPr>
+      <w:r>
+        <w:rPr>
+          <w:rFonts w:ascii="Times New Roman" w:hAnsi="Times New Roman" w:cs="Times New Roman"/>
+        </w:rPr>
+        <w:lastRenderedPageBreak/>
+        <w:t>m</w:t>
+      </w:r>
+      <w:r>
+        <w:rPr>
+          <w:rFonts w:ascii="Times New Roman" w:hAnsi="Times New Roman" w:cs="Times New Roman"/>
+          <w:vertAlign w:val="subscript"/>
+        </w:rPr>
+        <w:t>2</w:t>
+      </w:r>
+      <m:oMath>
+        <m:acc>
+          <m:accPr>
+            <m:chr m:val="̈"/>
+            <m:ctrlPr>
+              <w:rPr>
+                <w:rFonts w:ascii="Cambria Math" w:hAnsi="Cambria Math" w:cs="Times New Roman"/>
+                <w:b/>
+                <w:bCs/>
+                <w:vertAlign w:val="subscript"/>
+              </w:rPr>
+            </m:ctrlPr>
+          </m:accPr>
+          <m:e>
+            <m:r>
+              <m:rPr>
+                <m:sty m:val="bi"/>
+              </m:rPr>
+              <w:rPr>
+                <w:rFonts w:ascii="Cambria Math" w:hAnsi="Cambria Math" w:cs="Times New Roman"/>
+                <w:vertAlign w:val="subscript"/>
+              </w:rPr>
+              <m:t>r</m:t>
+            </m:r>
+          </m:e>
+        </m:acc>
+      </m:oMath>
+      <w:r>
+        <w:rPr>
+          <w:rFonts w:ascii="Times New Roman" w:hAnsi="Times New Roman" w:cs="Times New Roman"/>
+        </w:rPr>
+        <w:t xml:space="preserve"> </w:t>
+      </w:r>
+      <w:r>
+        <w:rPr>
+          <w:rFonts w:ascii="Times New Roman" w:hAnsi="Times New Roman" w:cs="Times New Roman"/>
+          <w:vertAlign w:val="subscript"/>
+        </w:rPr>
+        <w:t>2</w:t>
+      </w:r>
+      <w:r>
+        <w:rPr>
+          <w:rFonts w:ascii="Times New Roman" w:hAnsi="Times New Roman" w:cs="Times New Roman"/>
+        </w:rPr>
+        <w:t xml:space="preserve">= </w:t>
+      </w:r>
+      <w:r>
+        <w:rPr>
+          <w:rFonts w:ascii="Times New Roman" w:hAnsi="Times New Roman" w:cs="Times New Roman"/>
+          <w:b/>
+          <w:bCs/>
+        </w:rPr>
+        <w:t>F</w:t>
+      </w:r>
+      <w:r>
+        <w:rPr>
+          <w:rFonts w:ascii="Times New Roman" w:hAnsi="Times New Roman" w:cs="Times New Roman"/>
+          <w:vertAlign w:val="subscript"/>
+        </w:rPr>
+        <w:t>12</w:t>
+      </w:r>
+      <w:r>
+        <w:rPr>
+          <w:rFonts w:ascii="Times New Roman" w:hAnsi="Times New Roman" w:cs="Times New Roman"/>
+          <w:vertAlign w:val="subscript"/>
+        </w:rPr>
+        <w:t xml:space="preserve">  </w:t>
+      </w:r>
+      <w:r>
+        <w:rPr>
+          <w:rFonts w:ascii="Times New Roman" w:hAnsi="Times New Roman" w:cs="Times New Roman"/>
+        </w:rPr>
+        <w:t xml:space="preserve">    ……... (2)</w:t>
+      </w:r>
+    </w:p>
+    <w:p>
+      <w:pPr>
+        <w:jc w:val="both"/>
+        <w:rPr>
+          <w:rFonts w:ascii="Times New Roman" w:hAnsi="Times New Roman" w:cs="Times New Roman"/>
+        </w:rPr>
+      </w:pPr>
+      <w:r>
+        <w:rPr>
+          <w:rFonts w:ascii="Times New Roman" w:hAnsi="Times New Roman" w:cs="Times New Roman"/>
+        </w:rPr>
+        <w:t>For example, the newtons law of gravitation is,</w:t>
+      </w:r>
+    </w:p>
+    <w:p>
+      <w:pPr>
+        <w:jc w:val="center"/>
+        <w:rPr>
+          <w:rFonts w:ascii="Times New Roman" w:eastAsiaTheme="minorEastAsia" w:hAnsi="Times New Roman" w:cs="Times New Roman"/>
+        </w:rPr>
+      </w:pPr>
+      <w:r>
+        <w:rPr>
+          <w:rFonts w:ascii="Times New Roman" w:hAnsi="Times New Roman" w:cs="Times New Roman"/>
+        </w:rPr>
+        <w:t>U</w:t>
+      </w:r>
+      <w:r>
+        <w:rPr>
+          <w:rFonts w:ascii="Times New Roman" w:hAnsi="Times New Roman" w:cs="Times New Roman"/>
+          <w:vertAlign w:val="subscript"/>
+        </w:rPr>
+        <w:t>12</w:t>
+      </w:r>
+      <w:r>
+        <w:rPr>
+          <w:rFonts w:ascii="Times New Roman" w:hAnsi="Times New Roman" w:cs="Times New Roman"/>
+        </w:rPr>
+        <w:t xml:space="preserve"> (|r</w:t>
+      </w:r>
+      <w:r>
+        <w:rPr>
+          <w:rFonts w:ascii="Times New Roman" w:hAnsi="Times New Roman" w:cs="Times New Roman"/>
+          <w:vertAlign w:val="subscript"/>
+        </w:rPr>
+        <w:t>1</w:t>
+      </w:r>
+      <w:r>
+        <w:rPr>
+          <w:rFonts w:ascii="Times New Roman" w:hAnsi="Times New Roman" w:cs="Times New Roman"/>
+        </w:rPr>
+        <w:t xml:space="preserve"> </w:t>
+      </w:r>
+      <w:r>
+        <w:rPr>
+          <w:rFonts w:ascii="Times New Roman" w:hAnsi="Times New Roman" w:cs="Times New Roman"/>
+        </w:rPr>
+        <w:t>–</w:t>
+      </w:r>
+      <w:r>
+        <w:rPr>
+          <w:rFonts w:ascii="Times New Roman" w:hAnsi="Times New Roman" w:cs="Times New Roman"/>
+        </w:rPr>
+        <w:t xml:space="preserve"> r</w:t>
+      </w:r>
+      <w:r>
+        <w:rPr>
+          <w:rFonts w:ascii="Times New Roman" w:hAnsi="Times New Roman" w:cs="Times New Roman"/>
+          <w:vertAlign w:val="subscript"/>
+        </w:rPr>
+        <w:t>2</w:t>
+      </w:r>
+      <w:r>
+        <w:rPr>
+          <w:rFonts w:ascii="Times New Roman" w:hAnsi="Times New Roman" w:cs="Times New Roman"/>
+        </w:rPr>
+        <w:t>|) = U</w:t>
+      </w:r>
+      <w:r>
+        <w:rPr>
+          <w:rFonts w:ascii="Times New Roman" w:hAnsi="Times New Roman" w:cs="Times New Roman"/>
+          <w:vertAlign w:val="subscript"/>
+        </w:rPr>
+        <w:t>12</w:t>
+      </w:r>
+      <w:r>
+        <w:rPr>
+          <w:rFonts w:ascii="Times New Roman" w:hAnsi="Times New Roman" w:cs="Times New Roman"/>
+        </w:rPr>
+        <w:t xml:space="preserve"> (|r</w:t>
+      </w:r>
+      <w:r>
+        <w:rPr>
+          <w:rFonts w:ascii="Times New Roman" w:hAnsi="Times New Roman" w:cs="Times New Roman"/>
+          <w:vertAlign w:val="subscript"/>
+        </w:rPr>
+        <w:t>2</w:t>
+      </w:r>
+      <w:r>
+        <w:rPr>
+          <w:rFonts w:ascii="Times New Roman" w:hAnsi="Times New Roman" w:cs="Times New Roman"/>
+        </w:rPr>
+        <w:t xml:space="preserve"> </w:t>
+      </w:r>
+      <w:r>
+        <w:rPr>
+          <w:rFonts w:ascii="Times New Roman" w:hAnsi="Times New Roman" w:cs="Times New Roman"/>
+        </w:rPr>
+        <w:t>–</w:t>
+      </w:r>
+      <w:r>
+        <w:rPr>
+          <w:rFonts w:ascii="Times New Roman" w:hAnsi="Times New Roman" w:cs="Times New Roman"/>
+        </w:rPr>
+        <w:t xml:space="preserve"> r</w:t>
+      </w:r>
+      <w:r>
+        <w:rPr>
+          <w:rFonts w:ascii="Times New Roman" w:hAnsi="Times New Roman" w:cs="Times New Roman"/>
+          <w:vertAlign w:val="subscript"/>
+        </w:rPr>
+        <w:t>1</w:t>
+      </w:r>
+      <w:r>
+        <w:rPr>
+          <w:rFonts w:ascii="Times New Roman" w:hAnsi="Times New Roman" w:cs="Times New Roman"/>
+        </w:rPr>
+        <w:t>|) = G</w:t>
+      </w:r>
+      <w:r>
+        <w:rPr>
+          <w:rFonts w:ascii="Times New Roman" w:hAnsi="Times New Roman" w:cs="Times New Roman"/>
+        </w:rPr>
+        <w:t xml:space="preserve"> </w:t>
+      </w:r>
+      <m:oMath>
+        <m:f>
+          <m:fPr>
+            <m:ctrlPr>
+              <w:rPr>
+                <w:rFonts w:ascii="Cambria Math" w:hAnsi="Cambria Math" w:cs="Times New Roman"/>
+                <w:i/>
+              </w:rPr>
+            </m:ctrlPr>
+          </m:fPr>
+          <m:num>
+            <m:r>
+              <m:rPr>
+                <m:sty m:val="p"/>
+              </m:rPr>
+              <w:rPr>
+                <w:rFonts w:ascii="Cambria Math" w:hAnsi="Cambria Math" w:cs="Times New Roman"/>
+              </w:rPr>
+              <m:t>m</m:t>
+            </m:r>
+            <m:r>
+              <m:rPr>
+                <m:sty m:val="p"/>
+              </m:rPr>
+              <w:rPr>
+                <w:rFonts w:ascii="Cambria Math" w:hAnsi="Cambria Math" w:cs="Times New Roman"/>
+                <w:vertAlign w:val="subscript"/>
+              </w:rPr>
+              <m:t>1</m:t>
+            </m:r>
+            <m:r>
+              <m:rPr>
+                <m:sty m:val="p"/>
+              </m:rPr>
+              <w:rPr>
+                <w:rFonts w:ascii="Cambria Math" w:hAnsi="Cambria Math" w:cs="Times New Roman"/>
+              </w:rPr>
+              <m:t>m</m:t>
+            </m:r>
+            <m:r>
+              <m:rPr>
+                <m:sty m:val="p"/>
+              </m:rPr>
+              <w:rPr>
+                <w:rFonts w:ascii="Cambria Math" w:hAnsi="Cambria Math" w:cs="Times New Roman"/>
+                <w:vertAlign w:val="subscript"/>
+              </w:rPr>
+              <m:t>2</m:t>
+            </m:r>
+            <m:r>
+              <m:rPr>
+                <m:sty m:val="p"/>
+              </m:rPr>
+              <w:rPr>
+                <w:rFonts w:ascii="Cambria Math" w:hAnsi="Cambria Math" w:cs="Times New Roman"/>
+              </w:rPr>
+              <m:t xml:space="preserve"> </m:t>
+            </m:r>
+          </m:num>
+          <m:den>
+            <m:r>
+              <m:rPr>
+                <m:sty m:val="p"/>
+              </m:rPr>
+              <w:rPr>
+                <w:rFonts w:ascii="Cambria Math" w:hAnsi="Cambria Math" w:cs="Times New Roman"/>
+              </w:rPr>
+              <m:t>|r</m:t>
+            </m:r>
+            <m:r>
+              <m:rPr>
+                <m:sty m:val="p"/>
+              </m:rPr>
+              <w:rPr>
+                <w:rFonts w:ascii="Cambria Math" w:hAnsi="Cambria Math" w:cs="Times New Roman"/>
+                <w:vertAlign w:val="subscript"/>
+              </w:rPr>
+              <m:t>1</m:t>
+            </m:r>
+            <m:r>
+              <m:rPr>
+                <m:sty m:val="p"/>
+              </m:rPr>
+              <w:rPr>
+                <w:rFonts w:ascii="Cambria Math" w:hAnsi="Cambria Math" w:cs="Times New Roman"/>
+              </w:rPr>
+              <m:t xml:space="preserve"> – r</m:t>
+            </m:r>
+            <m:r>
+              <m:rPr>
+                <m:sty m:val="p"/>
+              </m:rPr>
+              <w:rPr>
+                <w:rFonts w:ascii="Cambria Math" w:hAnsi="Cambria Math" w:cs="Times New Roman"/>
+                <w:vertAlign w:val="subscript"/>
+              </w:rPr>
+              <m:t>2</m:t>
+            </m:r>
+            <m:r>
+              <m:rPr>
+                <m:sty m:val="p"/>
+              </m:rPr>
+              <w:rPr>
+                <w:rFonts w:ascii="Cambria Math" w:hAnsi="Cambria Math" w:cs="Times New Roman"/>
+              </w:rPr>
+              <m:t>|</m:t>
+            </m:r>
+            <m:r>
+              <m:rPr>
+                <m:sty m:val="p"/>
+              </m:rPr>
+              <w:rPr>
+                <w:rFonts w:ascii="Cambria Math" w:hAnsi="Cambria Math" w:cs="Times New Roman"/>
+                <w:vertAlign w:val="superscript"/>
+              </w:rPr>
+              <m:t>2</m:t>
+            </m:r>
+            <m:r>
+              <m:rPr>
+                <m:sty m:val="p"/>
+              </m:rPr>
+              <w:rPr>
+                <w:rFonts w:ascii="Cambria Math" w:hAnsi="Cambria Math" w:cs="Times New Roman"/>
+              </w:rPr>
+              <m:t xml:space="preserve"> </m:t>
+            </m:r>
+          </m:den>
+        </m:f>
+      </m:oMath>
+    </w:p>
+    <w:p>
+      <w:pPr>
+        <w:jc w:val="both"/>
+        <w:rPr>
+          <w:rFonts w:ascii="Times New Roman" w:eastAsiaTheme="minorEastAsia" w:hAnsi="Times New Roman" w:cs="Times New Roman"/>
+          <w:vertAlign w:val="superscript"/>
+        </w:rPr>
+      </w:pPr>
+      <w:r>
+        <w:rPr>
+          <w:rFonts w:ascii="Times New Roman" w:eastAsiaTheme="minorEastAsia" w:hAnsi="Times New Roman" w:cs="Times New Roman"/>
+        </w:rPr>
+        <w:t>Here, G = 6.673 x 10</w:t>
+      </w:r>
+      <w:r>
+        <w:rPr>
+          <w:rFonts w:ascii="Times New Roman" w:eastAsiaTheme="minorEastAsia" w:hAnsi="Times New Roman" w:cs="Times New Roman"/>
+          <w:vertAlign w:val="superscript"/>
+        </w:rPr>
+        <w:t xml:space="preserve">-11 </w:t>
+      </w:r>
+      <w:r>
+        <w:rPr>
+          <w:rFonts w:ascii="Times New Roman" w:eastAsiaTheme="minorEastAsia" w:hAnsi="Times New Roman" w:cs="Times New Roman"/>
+        </w:rPr>
+        <w:t>N m</w:t>
+      </w:r>
+      <w:r>
+        <w:rPr>
+          <w:rFonts w:ascii="Times New Roman" w:eastAsiaTheme="minorEastAsia" w:hAnsi="Times New Roman" w:cs="Times New Roman"/>
+          <w:vertAlign w:val="superscript"/>
+        </w:rPr>
+        <w:t xml:space="preserve">2 </w:t>
+      </w:r>
+      <w:r>
+        <w:rPr>
+          <w:rFonts w:ascii="Times New Roman" w:eastAsiaTheme="minorEastAsia" w:hAnsi="Times New Roman" w:cs="Times New Roman"/>
+        </w:rPr>
+        <w:t>/ kg</w:t>
+      </w:r>
+      <w:r>
+        <w:rPr>
+          <w:rFonts w:ascii="Times New Roman" w:eastAsiaTheme="minorEastAsia" w:hAnsi="Times New Roman" w:cs="Times New Roman"/>
+          <w:vertAlign w:val="superscript"/>
+        </w:rPr>
+        <w:t>2</w:t>
+      </w:r>
+    </w:p>
+    <w:p>
+      <w:pPr>
+        <w:jc w:val="both"/>
+        <w:rPr>
+          <w:rFonts w:ascii="Times New Roman" w:eastAsiaTheme="minorEastAsia" w:hAnsi="Times New Roman" w:cs="Times New Roman"/>
+        </w:rPr>
+      </w:pPr>
+      <w:r>
+        <w:rPr>
+          <w:rFonts w:ascii="Times New Roman" w:eastAsiaTheme="minorEastAsia" w:hAnsi="Times New Roman" w:cs="Times New Roman"/>
+        </w:rPr>
+        <w:t>Now, the center of mass,</w:t>
+      </w:r>
+    </w:p>
+    <w:p>
+      <w:pPr>
+        <w:jc w:val="center"/>
+        <w:rPr>
+          <w:rFonts w:ascii="Times New Roman" w:eastAsiaTheme="minorEastAsia" w:hAnsi="Times New Roman" w:cs="Times New Roman"/>
+        </w:rPr>
+      </w:pPr>
+      <w:r>
+        <w:rPr>
+          <w:rFonts w:ascii="Times New Roman" w:eastAsiaTheme="minorEastAsia" w:hAnsi="Times New Roman" w:cs="Times New Roman"/>
+        </w:rPr>
+        <w:t xml:space="preserve">R = </w:t>
+      </w:r>
+      <m:oMath>
+        <m:f>
+          <m:fPr>
+            <m:ctrlPr>
+              <w:rPr>
+                <w:rFonts w:ascii="Cambria Math" w:eastAsiaTheme="minorEastAsia" w:hAnsi="Cambria Math" w:cs="Times New Roman"/>
+                <w:i/>
+              </w:rPr>
+            </m:ctrlPr>
+          </m:fPr>
+          <m:num>
+            <m:r>
+              <m:rPr>
+                <m:sty m:val="p"/>
+              </m:rPr>
+              <w:rPr>
+                <w:rFonts w:ascii="Cambria Math" w:hAnsi="Cambria Math"/>
+              </w:rPr>
+              <m:t>m</m:t>
+            </m:r>
+            <m:r>
+              <m:rPr>
+                <m:sty m:val="p"/>
+              </m:rPr>
+              <w:rPr>
+                <w:rFonts w:ascii="Cambria Math" w:hAnsi="Cambria Math"/>
+                <w:vertAlign w:val="subscript"/>
+              </w:rPr>
+              <m:t>1</m:t>
+            </m:r>
+            <m:r>
+              <m:rPr>
+                <m:sty m:val="p"/>
+              </m:rPr>
+              <w:rPr>
+                <w:rFonts w:ascii="Cambria Math" w:hAnsi="Cambria Math"/>
+              </w:rPr>
+              <m:t xml:space="preserve"> r</m:t>
+            </m:r>
+            <m:r>
+              <m:rPr>
+                <m:sty m:val="p"/>
+              </m:rPr>
+              <w:rPr>
+                <w:rFonts w:ascii="Cambria Math" w:hAnsi="Cambria Math"/>
+                <w:vertAlign w:val="subscript"/>
+              </w:rPr>
+              <m:t>1</m:t>
+            </m:r>
+            <m:r>
+              <m:rPr>
+                <m:sty m:val="p"/>
+              </m:rPr>
+              <w:rPr>
+                <w:rFonts w:ascii="Cambria Math" w:hAnsi="Cambria Math"/>
+              </w:rPr>
+              <m:t xml:space="preserve"> + m</m:t>
+            </m:r>
+            <m:r>
+              <m:rPr>
+                <m:sty m:val="p"/>
+              </m:rPr>
+              <w:rPr>
+                <w:rFonts w:ascii="Cambria Math" w:hAnsi="Cambria Math"/>
+                <w:vertAlign w:val="subscript"/>
+              </w:rPr>
+              <m:t>2</m:t>
+            </m:r>
+            <m:r>
+              <m:rPr>
+                <m:sty m:val="p"/>
+              </m:rPr>
+              <w:rPr>
+                <w:rFonts w:ascii="Cambria Math" w:hAnsi="Cambria Math"/>
+              </w:rPr>
+              <m:t xml:space="preserve"> r</m:t>
+            </m:r>
+            <m:r>
+              <m:rPr>
+                <m:sty m:val="p"/>
+              </m:rPr>
+              <w:rPr>
+                <w:rFonts w:ascii="Cambria Math" w:hAnsi="Cambria Math"/>
+                <w:vertAlign w:val="subscript"/>
+              </w:rPr>
+              <m:t>2</m:t>
+            </m:r>
+            <m:r>
+              <m:rPr>
+                <m:sty m:val="p"/>
+              </m:rPr>
+              <w:rPr>
+                <w:rFonts w:ascii="Cambria Math" w:hAnsi="Cambria Math"/>
+              </w:rPr>
+              <m:t xml:space="preserve"> </m:t>
+            </m:r>
+          </m:num>
+          <m:den>
+            <m:r>
+              <m:rPr>
+                <m:sty m:val="p"/>
+              </m:rPr>
+              <w:rPr>
+                <w:rFonts w:ascii="Cambria Math" w:hAnsi="Cambria Math"/>
+              </w:rPr>
+              <m:t>m</m:t>
+            </m:r>
+            <m:r>
+              <m:rPr>
+                <m:sty m:val="p"/>
+              </m:rPr>
+              <w:rPr>
+                <w:rFonts w:ascii="Cambria Math" w:hAnsi="Cambria Math"/>
+                <w:vertAlign w:val="subscript"/>
+              </w:rPr>
+              <m:t>1</m:t>
+            </m:r>
+            <m:r>
+              <m:rPr>
+                <m:sty m:val="p"/>
+              </m:rPr>
+              <w:rPr>
+                <w:rFonts w:ascii="Cambria Math" w:hAnsi="Cambria Math"/>
+              </w:rPr>
+              <m:t xml:space="preserve"> + m</m:t>
+            </m:r>
+            <m:r>
+              <m:rPr>
+                <m:sty m:val="p"/>
+              </m:rPr>
+              <w:rPr>
+                <w:rFonts w:ascii="Cambria Math" w:hAnsi="Cambria Math"/>
+                <w:vertAlign w:val="subscript"/>
+              </w:rPr>
+              <m:t>2</m:t>
+            </m:r>
+          </m:den>
+        </m:f>
+      </m:oMath>
+      <w:r>
+        <w:rPr>
+          <w:rFonts w:ascii="Times New Roman" w:eastAsiaTheme="minorEastAsia" w:hAnsi="Times New Roman" w:cs="Times New Roman"/>
+        </w:rPr>
+        <w:t xml:space="preserve"> = </w:t>
+      </w:r>
+      <m:oMath>
+        <m:f>
+          <m:fPr>
+            <m:ctrlPr>
+              <w:rPr>
+                <w:rFonts w:ascii="Cambria Math" w:eastAsiaTheme="minorEastAsia" w:hAnsi="Cambria Math" w:cs="Times New Roman"/>
+                <w:i/>
+              </w:rPr>
+            </m:ctrlPr>
+          </m:fPr>
+          <m:num>
+            <m:r>
+              <m:rPr>
+                <m:sty m:val="p"/>
+              </m:rPr>
+              <w:rPr>
+                <w:rFonts w:ascii="Cambria Math" w:hAnsi="Cambria Math"/>
+              </w:rPr>
+              <m:t>m</m:t>
+            </m:r>
+            <m:r>
+              <m:rPr>
+                <m:sty m:val="p"/>
+              </m:rPr>
+              <w:rPr>
+                <w:rFonts w:ascii="Cambria Math" w:hAnsi="Cambria Math"/>
+                <w:vertAlign w:val="subscript"/>
+              </w:rPr>
+              <m:t>1</m:t>
+            </m:r>
+            <m:r>
+              <m:rPr>
+                <m:sty m:val="p"/>
+              </m:rPr>
+              <w:rPr>
+                <w:rFonts w:ascii="Cambria Math" w:hAnsi="Cambria Math"/>
+              </w:rPr>
+              <m:t xml:space="preserve"> r</m:t>
+            </m:r>
+            <m:r>
+              <m:rPr>
+                <m:sty m:val="p"/>
+              </m:rPr>
+              <w:rPr>
+                <w:rFonts w:ascii="Cambria Math" w:hAnsi="Cambria Math"/>
+                <w:vertAlign w:val="subscript"/>
+              </w:rPr>
+              <m:t>1</m:t>
+            </m:r>
+            <m:r>
+              <m:rPr>
+                <m:sty m:val="p"/>
+              </m:rPr>
+              <w:rPr>
+                <w:rFonts w:ascii="Cambria Math" w:hAnsi="Cambria Math"/>
+              </w:rPr>
+              <m:t xml:space="preserve"> + m</m:t>
+            </m:r>
+            <m:r>
+              <m:rPr>
+                <m:sty m:val="p"/>
+              </m:rPr>
+              <w:rPr>
+                <w:rFonts w:ascii="Cambria Math" w:hAnsi="Cambria Math"/>
+                <w:vertAlign w:val="subscript"/>
+              </w:rPr>
+              <m:t>2</m:t>
+            </m:r>
+            <m:r>
+              <m:rPr>
+                <m:sty m:val="p"/>
+              </m:rPr>
+              <w:rPr>
+                <w:rFonts w:ascii="Cambria Math" w:hAnsi="Cambria Math"/>
+              </w:rPr>
+              <m:t xml:space="preserve"> r</m:t>
+            </m:r>
+            <m:r>
+              <m:rPr>
+                <m:sty m:val="p"/>
+              </m:rPr>
+              <w:rPr>
+                <w:rFonts w:ascii="Cambria Math" w:hAnsi="Cambria Math"/>
+                <w:vertAlign w:val="subscript"/>
+              </w:rPr>
+              <m:t>2</m:t>
+            </m:r>
+            <m:r>
+              <m:rPr>
+                <m:sty m:val="p"/>
+              </m:rPr>
+              <w:rPr>
+                <w:rFonts w:ascii="Cambria Math" w:hAnsi="Cambria Math"/>
+              </w:rPr>
+              <m:t xml:space="preserve"> </m:t>
+            </m:r>
+          </m:num>
+          <m:den>
+            <m:r>
+              <w:rPr>
+                <w:rFonts w:ascii="Cambria Math" w:eastAsiaTheme="minorEastAsia" w:hAnsi="Cambria Math" w:cs="Times New Roman"/>
+              </w:rPr>
+              <m:t>M</m:t>
+            </m:r>
+          </m:den>
+        </m:f>
+      </m:oMath>
+    </w:p>
+    <w:p>
+      <w:pPr>
+        <w:jc w:val="both"/>
+        <w:rPr>
+          <w:rFonts w:ascii="Times New Roman" w:eastAsiaTheme="minorEastAsia" w:hAnsi="Times New Roman" w:cs="Times New Roman"/>
+        </w:rPr>
+      </w:pPr>
+      <w:r>
+        <w:rPr>
+          <w:rFonts w:ascii="Times New Roman" w:eastAsiaTheme="minorEastAsia" w:hAnsi="Times New Roman" w:cs="Times New Roman"/>
+        </w:rPr>
+        <w:t>The center of mass velocity,</w:t>
+      </w:r>
+    </w:p>
+    <w:p>
+      <w:pPr>
+        <w:jc w:val="center"/>
+        <w:rPr>
+          <w:rFonts w:ascii="Times New Roman" w:eastAsiaTheme="minorEastAsia" w:hAnsi="Times New Roman" w:cs="Times New Roman"/>
+        </w:rPr>
+      </w:pPr>
+      <w:proofErr w:type="spellStart"/>
+      <w:r>
+        <w:rPr>
+          <w:rFonts w:ascii="Times New Roman" w:eastAsiaTheme="minorEastAsia" w:hAnsi="Times New Roman" w:cs="Times New Roman"/>
+        </w:rPr>
+        <w:t>v</w:t>
+      </w:r>
+      <w:r>
+        <w:rPr>
+          <w:rFonts w:ascii="Times New Roman" w:eastAsiaTheme="minorEastAsia" w:hAnsi="Times New Roman" w:cs="Times New Roman"/>
+          <w:vertAlign w:val="subscript"/>
+        </w:rPr>
+        <w:t>CM</w:t>
+      </w:r>
+      <w:proofErr w:type="spellEnd"/>
+      <w:r>
+        <w:rPr>
+          <w:rFonts w:ascii="Times New Roman" w:eastAsiaTheme="minorEastAsia" w:hAnsi="Times New Roman" w:cs="Times New Roman"/>
+          <w:vertAlign w:val="subscript"/>
+        </w:rPr>
+        <w:t xml:space="preserve"> </w:t>
+      </w:r>
+      <w:r>
+        <w:rPr>
+          <w:rFonts w:ascii="Times New Roman" w:eastAsiaTheme="minorEastAsia" w:hAnsi="Times New Roman" w:cs="Times New Roman"/>
+        </w:rPr>
+        <w:t xml:space="preserve">= </w:t>
+      </w:r>
+      <m:oMath>
+        <m:f>
+          <m:fPr>
+            <m:ctrlPr>
+              <w:rPr>
+                <w:rFonts w:ascii="Cambria Math" w:eastAsiaTheme="minorEastAsia" w:hAnsi="Cambria Math" w:cs="Times New Roman"/>
+                <w:i/>
+              </w:rPr>
+            </m:ctrlPr>
+          </m:fPr>
+          <m:num>
+            <m:r>
+              <w:rPr>
+                <w:rFonts w:ascii="Cambria Math" w:eastAsiaTheme="minorEastAsia" w:hAnsi="Cambria Math" w:cs="Times New Roman"/>
+              </w:rPr>
+              <m:t>m1 v1+m2 v2</m:t>
+            </m:r>
+          </m:num>
+          <m:den>
+            <m:r>
+              <w:rPr>
+                <w:rFonts w:ascii="Cambria Math" w:eastAsiaTheme="minorEastAsia" w:hAnsi="Cambria Math" w:cs="Times New Roman"/>
+              </w:rPr>
+              <m:t>M</m:t>
+            </m:r>
+          </m:den>
+        </m:f>
+      </m:oMath>
+    </w:p>
+    <w:p>
+      <w:pPr>
+        <w:jc w:val="both"/>
+        <w:rPr>
+          <w:rFonts w:ascii="Times New Roman" w:eastAsiaTheme="minorEastAsia" w:hAnsi="Times New Roman" w:cs="Times New Roman"/>
+        </w:rPr>
+      </w:pPr>
+      <w:r>
+        <w:rPr>
+          <w:rFonts w:ascii="Times New Roman" w:eastAsiaTheme="minorEastAsia" w:hAnsi="Times New Roman" w:cs="Times New Roman"/>
+        </w:rPr>
+        <w:t>Acceleration of the center of mass depends on the next center of mass,</w:t>
+      </w:r>
+    </w:p>
+    <w:p>
+      <w:pPr>
+        <w:jc w:val="center"/>
+        <w:rPr>
+          <w:rFonts w:ascii="Times New Roman" w:eastAsiaTheme="minorEastAsia" w:hAnsi="Times New Roman" w:cs="Times New Roman"/>
+          <w:vertAlign w:val="subscript"/>
+        </w:rPr>
+      </w:pPr>
+      <w:proofErr w:type="spellStart"/>
+      <w:r>
+        <w:rPr>
+          <w:rFonts w:ascii="Times New Roman" w:eastAsiaTheme="minorEastAsia" w:hAnsi="Times New Roman" w:cs="Times New Roman"/>
+        </w:rPr>
+        <w:t>F</w:t>
+      </w:r>
+      <w:r>
+        <w:rPr>
+          <w:rFonts w:ascii="Times New Roman" w:eastAsiaTheme="minorEastAsia" w:hAnsi="Times New Roman" w:cs="Times New Roman"/>
+          <w:vertAlign w:val="subscript"/>
+        </w:rPr>
+        <w:t>ext</w:t>
+      </w:r>
+      <w:proofErr w:type="spellEnd"/>
+      <w:r>
+        <w:rPr>
+          <w:rFonts w:ascii="Times New Roman" w:eastAsiaTheme="minorEastAsia" w:hAnsi="Times New Roman" w:cs="Times New Roman"/>
+          <w:vertAlign w:val="subscript"/>
+        </w:rPr>
+        <w:t xml:space="preserve"> </w:t>
+      </w:r>
+      <w:r>
+        <w:rPr>
+          <w:rFonts w:ascii="Times New Roman" w:eastAsiaTheme="minorEastAsia" w:hAnsi="Times New Roman" w:cs="Times New Roman"/>
+        </w:rPr>
+        <w:t xml:space="preserve">= </w:t>
+      </w:r>
+      <w:proofErr w:type="spellStart"/>
+      <w:r>
+        <w:rPr>
+          <w:rFonts w:ascii="Times New Roman" w:eastAsiaTheme="minorEastAsia" w:hAnsi="Times New Roman" w:cs="Times New Roman"/>
+        </w:rPr>
+        <w:t>Ma</w:t>
+      </w:r>
+      <w:r>
+        <w:rPr>
+          <w:rFonts w:ascii="Times New Roman" w:eastAsiaTheme="minorEastAsia" w:hAnsi="Times New Roman" w:cs="Times New Roman"/>
+          <w:vertAlign w:val="subscript"/>
+        </w:rPr>
+        <w:t>CM</w:t>
+      </w:r>
+      <w:proofErr w:type="spellEnd"/>
+    </w:p>
+    <w:p>
+      <w:pPr>
+        <w:jc w:val="both"/>
+        <w:rPr>
+          <w:rFonts w:ascii="Times New Roman" w:hAnsi="Times New Roman" w:cs="Times New Roman"/>
+        </w:rPr>
+      </w:pPr>
+      <w:r>
+        <w:rPr>
+          <w:rFonts w:ascii="Times New Roman" w:hAnsi="Times New Roman" w:cs="Times New Roman"/>
+        </w:rPr>
+        <w:t>Because of the</w:t>
+      </w:r>
+      <w:r>
+        <w:rPr>
+          <w:rFonts w:ascii="Times New Roman" w:hAnsi="Times New Roman" w:cs="Times New Roman"/>
+        </w:rPr>
+        <w:t xml:space="preserve"> system is isolated, the center of mass acceleration </w:t>
+      </w:r>
+      <w:r>
+        <w:rPr>
+          <w:rFonts w:ascii="Times New Roman" w:hAnsi="Times New Roman" w:cs="Times New Roman"/>
+        </w:rPr>
+        <w:t>is</w:t>
+      </w:r>
+      <w:r>
+        <w:rPr>
+          <w:rFonts w:ascii="Times New Roman" w:hAnsi="Times New Roman" w:cs="Times New Roman"/>
+        </w:rPr>
+        <w:t xml:space="preserve"> zero, and center of mass velocity </w:t>
+      </w:r>
+      <w:r>
+        <w:rPr>
+          <w:rFonts w:ascii="Times New Roman" w:hAnsi="Times New Roman" w:cs="Times New Roman"/>
+        </w:rPr>
+        <w:t xml:space="preserve">is </w:t>
+      </w:r>
+      <w:r>
+        <w:rPr>
+          <w:rFonts w:ascii="Times New Roman" w:hAnsi="Times New Roman" w:cs="Times New Roman"/>
+        </w:rPr>
+        <w:t>a constant,</w:t>
+      </w:r>
+    </w:p>
+    <w:p>
+      <w:pPr>
+        <w:jc w:val="both"/>
+        <w:rPr>
+          <w:rFonts w:ascii="Times New Roman" w:eastAsiaTheme="minorEastAsia" w:hAnsi="Times New Roman" w:cs="Times New Roman"/>
+        </w:rPr>
+      </w:pPr>
+    </w:p>
+    <w:p>
+      <w:pPr>
+        <w:jc w:val="center"/>
+        <w:rPr>
+          <w:rFonts w:ascii="Times New Roman" w:eastAsiaTheme="minorEastAsia" w:hAnsi="Times New Roman" w:cs="Times New Roman"/>
+        </w:rPr>
+      </w:pPr>
+      <w:proofErr w:type="spellStart"/>
+      <w:proofErr w:type="gramStart"/>
+      <w:r>
+        <w:rPr>
+          <w:rFonts w:ascii="Times New Roman" w:eastAsiaTheme="minorEastAsia" w:hAnsi="Times New Roman" w:cs="Times New Roman"/>
+        </w:rPr>
+        <w:t>v</w:t>
+      </w:r>
+      <w:r>
+        <w:rPr>
+          <w:rFonts w:ascii="Times New Roman" w:eastAsiaTheme="minorEastAsia" w:hAnsi="Times New Roman" w:cs="Times New Roman"/>
+          <w:vertAlign w:val="subscript"/>
+        </w:rPr>
+        <w:t>CM</w:t>
+      </w:r>
+      <w:proofErr w:type="spellEnd"/>
+      <w:r>
+        <w:rPr>
+          <w:rFonts w:ascii="Times New Roman" w:eastAsiaTheme="minorEastAsia" w:hAnsi="Times New Roman" w:cs="Times New Roman"/>
+          <w:vertAlign w:val="superscript"/>
+        </w:rPr>
+        <w:t>(</w:t>
+      </w:r>
+      <w:proofErr w:type="gramEnd"/>
+      <w:r>
+        <w:rPr>
+          <w:rFonts w:ascii="Times New Roman" w:eastAsiaTheme="minorEastAsia" w:hAnsi="Times New Roman" w:cs="Times New Roman"/>
+          <w:vertAlign w:val="superscript"/>
+        </w:rPr>
+        <w:t>0)</w:t>
+      </w:r>
+      <w:r>
+        <w:rPr>
+          <w:rFonts w:ascii="Times New Roman" w:eastAsiaTheme="minorEastAsia" w:hAnsi="Times New Roman" w:cs="Times New Roman"/>
+          <w:vertAlign w:val="subscript"/>
+        </w:rPr>
+        <w:t xml:space="preserve"> </w:t>
+      </w:r>
+      <w:r>
+        <w:rPr>
+          <w:rFonts w:ascii="Times New Roman" w:eastAsiaTheme="minorEastAsia" w:hAnsi="Times New Roman" w:cs="Times New Roman"/>
+        </w:rPr>
+        <w:t xml:space="preserve">= </w:t>
+      </w:r>
+      <m:oMath>
+        <m:f>
+          <m:fPr>
+            <m:ctrlPr>
+              <w:rPr>
+                <w:rFonts w:ascii="Cambria Math" w:eastAsiaTheme="minorEastAsia" w:hAnsi="Cambria Math" w:cs="Times New Roman"/>
+                <w:i/>
+              </w:rPr>
+            </m:ctrlPr>
+          </m:fPr>
+          <m:num>
+            <m:r>
+              <w:rPr>
+                <w:rFonts w:ascii="Cambria Math" w:eastAsiaTheme="minorEastAsia" w:hAnsi="Cambria Math" w:cs="Times New Roman"/>
+              </w:rPr>
+              <m:t>m1 v1+m2 v2</m:t>
+            </m:r>
+          </m:num>
+          <m:den>
+            <m:r>
+              <w:rPr>
+                <w:rFonts w:ascii="Cambria Math" w:eastAsiaTheme="minorEastAsia" w:hAnsi="Cambria Math" w:cs="Times New Roman"/>
+              </w:rPr>
+              <m:t>M</m:t>
+            </m:r>
+          </m:den>
+        </m:f>
+      </m:oMath>
+    </w:p>
+    <w:p>
+      <w:pPr>
+        <w:jc w:val="both"/>
+        <w:rPr>
+          <w:rFonts w:ascii="Times New Roman" w:eastAsiaTheme="minorEastAsia" w:hAnsi="Times New Roman" w:cs="Times New Roman"/>
+          <w:vertAlign w:val="superscript"/>
+        </w:rPr>
+      </w:pPr>
+      <w:r>
+        <w:rPr>
+          <w:rFonts w:ascii="Times New Roman" w:eastAsiaTheme="minorEastAsia" w:hAnsi="Times New Roman" w:cs="Times New Roman"/>
+        </w:rPr>
+        <w:t>here, v</w:t>
+      </w:r>
+      <w:r>
+        <w:rPr>
+          <w:rFonts w:ascii="Times New Roman" w:eastAsiaTheme="minorEastAsia" w:hAnsi="Times New Roman" w:cs="Times New Roman"/>
+          <w:vertAlign w:val="subscript"/>
+        </w:rPr>
+        <w:t>1</w:t>
+      </w:r>
+      <w:r>
+        <w:rPr>
+          <w:rFonts w:ascii="Times New Roman" w:eastAsiaTheme="minorEastAsia" w:hAnsi="Times New Roman" w:cs="Times New Roman"/>
+        </w:rPr>
+        <w:t xml:space="preserve"> = v</w:t>
+      </w:r>
+      <w:r>
+        <w:rPr>
+          <w:rFonts w:ascii="Times New Roman" w:eastAsiaTheme="minorEastAsia" w:hAnsi="Times New Roman" w:cs="Times New Roman"/>
+          <w:vertAlign w:val="subscript"/>
+        </w:rPr>
+        <w:t xml:space="preserve">1 </w:t>
+      </w:r>
+      <w:r>
+        <w:rPr>
+          <w:rFonts w:ascii="Times New Roman" w:eastAsiaTheme="minorEastAsia" w:hAnsi="Times New Roman" w:cs="Times New Roman"/>
+          <w:vertAlign w:val="superscript"/>
+        </w:rPr>
+        <w:t>(0</w:t>
+      </w:r>
+      <w:proofErr w:type="gramStart"/>
+      <w:r>
+        <w:rPr>
+          <w:rFonts w:ascii="Times New Roman" w:eastAsiaTheme="minorEastAsia" w:hAnsi="Times New Roman" w:cs="Times New Roman"/>
+          <w:vertAlign w:val="superscript"/>
+        </w:rPr>
+        <w:t xml:space="preserve">)  </w:t>
+      </w:r>
+      <w:r>
+        <w:rPr>
+          <w:rFonts w:ascii="Times New Roman" w:eastAsiaTheme="minorEastAsia" w:hAnsi="Times New Roman" w:cs="Times New Roman"/>
+        </w:rPr>
+        <w:t>&amp;</w:t>
+      </w:r>
+      <w:proofErr w:type="gramEnd"/>
+      <w:r>
+        <w:rPr>
+          <w:rFonts w:ascii="Times New Roman" w:eastAsiaTheme="minorEastAsia" w:hAnsi="Times New Roman" w:cs="Times New Roman"/>
+        </w:rPr>
+        <w:t xml:space="preserve"> v</w:t>
+      </w:r>
+      <w:r>
+        <w:rPr>
+          <w:rFonts w:ascii="Times New Roman" w:eastAsiaTheme="minorEastAsia" w:hAnsi="Times New Roman" w:cs="Times New Roman"/>
+          <w:vertAlign w:val="subscript"/>
+        </w:rPr>
+        <w:t xml:space="preserve">2 </w:t>
+      </w:r>
+      <w:r>
+        <w:rPr>
+          <w:rFonts w:ascii="Times New Roman" w:eastAsiaTheme="minorEastAsia" w:hAnsi="Times New Roman" w:cs="Times New Roman"/>
+        </w:rPr>
+        <w:t>= v</w:t>
+      </w:r>
+      <w:r>
+        <w:rPr>
+          <w:rFonts w:ascii="Times New Roman" w:eastAsiaTheme="minorEastAsia" w:hAnsi="Times New Roman" w:cs="Times New Roman"/>
+          <w:vertAlign w:val="subscript"/>
+        </w:rPr>
+        <w:t xml:space="preserve">2 </w:t>
+      </w:r>
+      <w:r>
+        <w:rPr>
+          <w:rFonts w:ascii="Times New Roman" w:eastAsiaTheme="minorEastAsia" w:hAnsi="Times New Roman" w:cs="Times New Roman"/>
+          <w:vertAlign w:val="superscript"/>
+        </w:rPr>
+        <w:t>(0)</w:t>
+      </w:r>
+    </w:p>
+    <w:p>
+      <w:pPr>
+        <w:jc w:val="both"/>
+        <w:rPr>
+          <w:rFonts w:ascii="Times New Roman" w:eastAsiaTheme="minorEastAsia" w:hAnsi="Times New Roman" w:cs="Times New Roman"/>
+        </w:rPr>
+      </w:pPr>
+      <w:r>
+        <w:rPr>
+          <w:rFonts w:ascii="Times New Roman" w:eastAsiaTheme="minorEastAsia" w:hAnsi="Times New Roman" w:cs="Times New Roman"/>
+        </w:rPr>
+        <w:t>Now the center of mass motion,</w:t>
+      </w:r>
+    </w:p>
+    <w:p>
+      <w:pPr>
+        <w:jc w:val="center"/>
+        <w:rPr>
+          <w:rFonts w:ascii="Times New Roman" w:eastAsiaTheme="minorEastAsia" w:hAnsi="Times New Roman" w:cs="Times New Roman"/>
+        </w:rPr>
+      </w:pPr>
+      <w:r>
+        <w:rPr>
+          <w:rFonts w:ascii="Times New Roman" w:eastAsiaTheme="minorEastAsia" w:hAnsi="Times New Roman" w:cs="Times New Roman"/>
+        </w:rPr>
+        <w:t xml:space="preserve">R(t) = </w:t>
+      </w:r>
+      <w:proofErr w:type="spellStart"/>
+      <w:r>
+        <w:rPr>
+          <w:rFonts w:ascii="Times New Roman" w:eastAsiaTheme="minorEastAsia" w:hAnsi="Times New Roman" w:cs="Times New Roman"/>
+        </w:rPr>
+        <w:t>v</w:t>
+      </w:r>
+      <w:r>
+        <w:rPr>
+          <w:rFonts w:ascii="Times New Roman" w:eastAsiaTheme="minorEastAsia" w:hAnsi="Times New Roman" w:cs="Times New Roman"/>
+          <w:vertAlign w:val="subscript"/>
+        </w:rPr>
+        <w:t>CM</w:t>
+      </w:r>
+      <w:proofErr w:type="spellEnd"/>
+      <w:r>
+        <w:rPr>
+          <w:rFonts w:ascii="Times New Roman" w:eastAsiaTheme="minorEastAsia" w:hAnsi="Times New Roman" w:cs="Times New Roman"/>
+          <w:vertAlign w:val="subscript"/>
+        </w:rPr>
+        <w:t xml:space="preserve"> </w:t>
+      </w:r>
+      <w:r>
+        <w:rPr>
+          <w:rFonts w:ascii="Times New Roman" w:eastAsiaTheme="minorEastAsia" w:hAnsi="Times New Roman" w:cs="Times New Roman"/>
+          <w:vertAlign w:val="superscript"/>
+        </w:rPr>
+        <w:t>(0)</w:t>
+      </w:r>
+      <w:r>
+        <w:rPr>
+          <w:rFonts w:ascii="Times New Roman" w:eastAsiaTheme="minorEastAsia" w:hAnsi="Times New Roman" w:cs="Times New Roman"/>
+        </w:rPr>
+        <w:t>t</w:t>
+      </w:r>
+    </w:p>
+    <w:p>
+      <w:pPr>
+        <w:jc w:val="both"/>
+        <w:rPr>
+          <w:rFonts w:ascii="Times New Roman" w:eastAsiaTheme="minorEastAsia" w:hAnsi="Times New Roman" w:cs="Times New Roman"/>
+        </w:rPr>
+      </w:pPr>
+      <w:r>
+        <w:rPr>
+          <w:rFonts w:ascii="Times New Roman" w:eastAsiaTheme="minorEastAsia" w:hAnsi="Times New Roman" w:cs="Times New Roman"/>
+        </w:rPr>
+        <w:t>The relative distance vector,</w:t>
+      </w:r>
+    </w:p>
+    <w:p>
+      <w:pPr>
+        <w:jc w:val="center"/>
+        <w:rPr>
+          <w:rFonts w:ascii="Times New Roman" w:eastAsiaTheme="minorEastAsia" w:hAnsi="Times New Roman" w:cs="Times New Roman"/>
+          <w:vertAlign w:val="subscript"/>
+        </w:rPr>
+      </w:pPr>
+      <w:r>
+        <w:rPr>
+          <w:rFonts w:ascii="Times New Roman" w:eastAsiaTheme="minorEastAsia" w:hAnsi="Times New Roman" w:cs="Times New Roman"/>
+        </w:rPr>
+        <w:t>r = r</w:t>
+      </w:r>
+      <w:r>
+        <w:rPr>
+          <w:rFonts w:ascii="Times New Roman" w:eastAsiaTheme="minorEastAsia" w:hAnsi="Times New Roman" w:cs="Times New Roman"/>
+          <w:vertAlign w:val="subscript"/>
+        </w:rPr>
+        <w:t>1</w:t>
+      </w:r>
+      <w:r>
+        <w:rPr>
+          <w:rFonts w:ascii="Times New Roman" w:eastAsiaTheme="minorEastAsia" w:hAnsi="Times New Roman" w:cs="Times New Roman"/>
+        </w:rPr>
+        <w:t xml:space="preserve"> – r</w:t>
+      </w:r>
+      <w:r>
+        <w:rPr>
+          <w:rFonts w:ascii="Times New Roman" w:eastAsiaTheme="minorEastAsia" w:hAnsi="Times New Roman" w:cs="Times New Roman"/>
+          <w:vertAlign w:val="subscript"/>
+        </w:rPr>
+        <w:t>2</w:t>
+      </w:r>
+    </w:p>
+    <w:p>
+      <w:pPr>
+        <w:rPr>
+          <w:rFonts w:ascii="Times New Roman" w:eastAsiaTheme="minorEastAsia" w:hAnsi="Times New Roman" w:cs="Times New Roman"/>
+        </w:rPr>
+      </w:pPr>
+      <w:r>
+        <w:rPr>
+          <w:rFonts w:ascii="Times New Roman" w:eastAsiaTheme="minorEastAsia" w:hAnsi="Times New Roman" w:cs="Times New Roman"/>
+        </w:rPr>
+        <w:t>So, now,</w:t>
+      </w:r>
+    </w:p>
+    <w:p>
+      <w:pPr>
+        <w:jc w:val="center"/>
+        <w:rPr>
+          <w:rFonts w:ascii="Times New Roman" w:eastAsiaTheme="minorEastAsia" w:hAnsi="Times New Roman" w:cs="Times New Roman"/>
+        </w:rPr>
+      </w:pPr>
+      <w:r>
+        <w:rPr>
+          <w:rFonts w:ascii="Times New Roman" w:eastAsiaTheme="minorEastAsia" w:hAnsi="Times New Roman" w:cs="Times New Roman"/>
+        </w:rPr>
+        <w:t>r</w:t>
+      </w:r>
+      <w:r>
+        <w:rPr>
+          <w:rFonts w:ascii="Times New Roman" w:eastAsiaTheme="minorEastAsia" w:hAnsi="Times New Roman" w:cs="Times New Roman"/>
+          <w:vertAlign w:val="subscript"/>
+        </w:rPr>
+        <w:t>1</w:t>
+      </w:r>
+      <w:r>
+        <w:rPr>
+          <w:rFonts w:ascii="Times New Roman" w:eastAsiaTheme="minorEastAsia" w:hAnsi="Times New Roman" w:cs="Times New Roman"/>
+        </w:rPr>
+        <w:t xml:space="preserve"> = R + </w:t>
+      </w:r>
+      <m:oMath>
+        <m:f>
+          <m:fPr>
+            <m:ctrlPr>
+              <w:rPr>
+                <w:rFonts w:ascii="Cambria Math" w:eastAsiaTheme="minorEastAsia" w:hAnsi="Cambria Math" w:cs="Times New Roman"/>
+                <w:i/>
+              </w:rPr>
+            </m:ctrlPr>
+          </m:fPr>
+          <m:num>
+            <m:r>
+              <w:rPr>
+                <w:rFonts w:ascii="Cambria Math" w:eastAsiaTheme="minorEastAsia" w:hAnsi="Cambria Math" w:cs="Times New Roman"/>
+              </w:rPr>
+              <m:t>m2</m:t>
+            </m:r>
+          </m:num>
+          <m:den>
+            <m:r>
+              <w:rPr>
+                <w:rFonts w:ascii="Cambria Math" w:eastAsiaTheme="minorEastAsia" w:hAnsi="Cambria Math" w:cs="Times New Roman"/>
+              </w:rPr>
+              <m:t>m1+m2</m:t>
+            </m:r>
+          </m:den>
+        </m:f>
+      </m:oMath>
+      <w:r>
+        <w:rPr>
+          <w:rFonts w:ascii="Times New Roman" w:eastAsiaTheme="minorEastAsia" w:hAnsi="Times New Roman" w:cs="Times New Roman"/>
+        </w:rPr>
+        <w:t xml:space="preserve"> r      &amp;</w:t>
+      </w:r>
+    </w:p>
+    <w:p>
+      <w:pPr>
+        <w:jc w:val="center"/>
+        <w:rPr>
+          <w:rFonts w:ascii="Times New Roman" w:eastAsiaTheme="minorEastAsia" w:hAnsi="Times New Roman" w:cs="Times New Roman"/>
+        </w:rPr>
+      </w:pPr>
+      <w:r>
+        <w:rPr>
+          <w:rFonts w:ascii="Times New Roman" w:eastAsiaTheme="minorEastAsia" w:hAnsi="Times New Roman" w:cs="Times New Roman"/>
+        </w:rPr>
+        <w:t>r</w:t>
+      </w:r>
+      <w:r>
+        <w:rPr>
+          <w:rFonts w:ascii="Times New Roman" w:eastAsiaTheme="minorEastAsia" w:hAnsi="Times New Roman" w:cs="Times New Roman"/>
+          <w:vertAlign w:val="subscript"/>
+        </w:rPr>
+        <w:t xml:space="preserve">2 </w:t>
+      </w:r>
+      <w:r>
+        <w:rPr>
+          <w:rFonts w:ascii="Times New Roman" w:eastAsiaTheme="minorEastAsia" w:hAnsi="Times New Roman" w:cs="Times New Roman"/>
+        </w:rPr>
+        <w:t xml:space="preserve">= R -  </w:t>
+      </w:r>
+      <m:oMath>
+        <m:f>
+          <m:fPr>
+            <m:ctrlPr>
+              <w:rPr>
+                <w:rFonts w:ascii="Cambria Math" w:eastAsiaTheme="minorEastAsia" w:hAnsi="Cambria Math" w:cs="Times New Roman"/>
+                <w:i/>
+              </w:rPr>
+            </m:ctrlPr>
+          </m:fPr>
+          <m:num>
+            <m:r>
+              <w:rPr>
+                <w:rFonts w:ascii="Cambria Math" w:eastAsiaTheme="minorEastAsia" w:hAnsi="Cambria Math" w:cs="Times New Roman"/>
+              </w:rPr>
+              <m:t>m1</m:t>
+            </m:r>
+          </m:num>
+          <m:den>
+            <m:r>
+              <w:rPr>
+                <w:rFonts w:ascii="Cambria Math" w:eastAsiaTheme="minorEastAsia" w:hAnsi="Cambria Math" w:cs="Times New Roman"/>
+              </w:rPr>
+              <m:t>m1+m2</m:t>
+            </m:r>
+          </m:den>
+        </m:f>
+      </m:oMath>
+      <w:r>
+        <w:rPr>
+          <w:rFonts w:ascii="Times New Roman" w:eastAsiaTheme="minorEastAsia" w:hAnsi="Times New Roman" w:cs="Times New Roman"/>
+        </w:rPr>
+        <w:t xml:space="preserve"> r</w:t>
+      </w:r>
+    </w:p>
+    <w:p>
+      <w:pPr>
+        <w:jc w:val="both"/>
+        <w:rPr>
+          <w:rFonts w:ascii="Times New Roman" w:eastAsiaTheme="minorEastAsia" w:hAnsi="Times New Roman" w:cs="Times New Roman"/>
+          <w:vertAlign w:val="subscript"/>
+        </w:rPr>
+      </w:pPr>
+      <w:r>
+        <w:rPr>
+          <w:rFonts w:ascii="Times New Roman" w:eastAsiaTheme="minorEastAsia" w:hAnsi="Times New Roman" w:cs="Times New Roman"/>
+        </w:rPr>
+        <w:t>Now, equation 1 multiplied by m</w:t>
+      </w:r>
+      <w:proofErr w:type="gramStart"/>
+      <w:r>
+        <w:rPr>
+          <w:rFonts w:ascii="Times New Roman" w:eastAsiaTheme="minorEastAsia" w:hAnsi="Times New Roman" w:cs="Times New Roman"/>
+          <w:vertAlign w:val="subscript"/>
+        </w:rPr>
+        <w:t>2 ,</w:t>
+      </w:r>
+      <w:proofErr w:type="gramEnd"/>
+    </w:p>
+    <w:p>
+      <w:pPr>
+        <w:jc w:val="center"/>
+        <w:rPr>
+          <w:rFonts w:ascii="Times New Roman" w:hAnsi="Times New Roman" w:cs="Times New Roman"/>
+          <w:vertAlign w:val="subscript"/>
+        </w:rPr>
+      </w:pPr>
+      <w:r>
+        <w:rPr>
+          <w:rFonts w:ascii="Times New Roman" w:eastAsiaTheme="minorEastAsia" w:hAnsi="Times New Roman" w:cs="Times New Roman"/>
+        </w:rPr>
+        <w:t xml:space="preserve"> </w:t>
+      </w:r>
+      <w:r>
+        <w:rPr>
+          <w:rFonts w:ascii="Times New Roman" w:hAnsi="Times New Roman" w:cs="Times New Roman"/>
+        </w:rPr>
+        <w:t>m</w:t>
+      </w:r>
+      <w:r>
+        <w:rPr>
+          <w:rFonts w:ascii="Times New Roman" w:hAnsi="Times New Roman" w:cs="Times New Roman"/>
+          <w:vertAlign w:val="subscript"/>
+        </w:rPr>
+        <w:t>1</w:t>
+      </w:r>
+      <w:r>
+        <w:rPr>
+          <w:rFonts w:ascii="Times New Roman" w:hAnsi="Times New Roman" w:cs="Times New Roman"/>
+        </w:rPr>
+        <w:t>m</w:t>
+      </w:r>
+      <w:r>
+        <w:rPr>
+          <w:rFonts w:ascii="Times New Roman" w:hAnsi="Times New Roman" w:cs="Times New Roman"/>
+          <w:vertAlign w:val="subscript"/>
+        </w:rPr>
+        <w:t>2</w:t>
+      </w:r>
+      <m:oMath>
+        <m:acc>
+          <m:accPr>
+            <m:chr m:val="̈"/>
+            <m:ctrlPr>
+              <w:rPr>
+                <w:rFonts w:ascii="Cambria Math" w:hAnsi="Cambria Math" w:cs="Times New Roman"/>
+                <w:b/>
+                <w:bCs/>
+                <w:vertAlign w:val="subscript"/>
+              </w:rPr>
+            </m:ctrlPr>
+          </m:accPr>
+          <m:e>
+            <m:r>
+              <m:rPr>
+                <m:sty m:val="bi"/>
+              </m:rPr>
+              <w:rPr>
+                <w:rFonts w:ascii="Cambria Math" w:hAnsi="Cambria Math" w:cs="Times New Roman"/>
+                <w:vertAlign w:val="subscript"/>
+              </w:rPr>
+              <m:t>r</m:t>
+            </m:r>
+          </m:e>
+        </m:acc>
+      </m:oMath>
+      <w:r>
+        <w:rPr>
+          <w:rFonts w:ascii="Times New Roman" w:hAnsi="Times New Roman" w:cs="Times New Roman"/>
+        </w:rPr>
+        <w:t xml:space="preserve"> </w:t>
+      </w:r>
+      <w:r>
+        <w:rPr>
+          <w:rFonts w:ascii="Times New Roman" w:hAnsi="Times New Roman" w:cs="Times New Roman"/>
+          <w:vertAlign w:val="subscript"/>
+        </w:rPr>
+        <w:t>1</w:t>
+      </w:r>
+      <w:r>
+        <w:rPr>
+          <w:rFonts w:ascii="Times New Roman" w:hAnsi="Times New Roman" w:cs="Times New Roman"/>
+        </w:rPr>
+        <w:t xml:space="preserve">= </w:t>
+      </w:r>
+      <w:r>
+        <w:rPr>
+          <w:rFonts w:ascii="Times New Roman" w:hAnsi="Times New Roman" w:cs="Times New Roman"/>
+        </w:rPr>
+        <w:t>m</w:t>
+      </w:r>
+      <w:r>
+        <w:rPr>
+          <w:rFonts w:ascii="Times New Roman" w:hAnsi="Times New Roman" w:cs="Times New Roman"/>
+          <w:vertAlign w:val="subscript"/>
+        </w:rPr>
+        <w:t>2</w:t>
+      </w:r>
+      <w:r>
+        <w:rPr>
+          <w:rFonts w:ascii="Times New Roman" w:hAnsi="Times New Roman" w:cs="Times New Roman"/>
+          <w:b/>
+          <w:bCs/>
+        </w:rPr>
+        <w:t>F</w:t>
+      </w:r>
+      <w:r>
+        <w:rPr>
+          <w:rFonts w:ascii="Times New Roman" w:hAnsi="Times New Roman" w:cs="Times New Roman"/>
+          <w:vertAlign w:val="subscript"/>
+        </w:rPr>
+        <w:t>21</w:t>
+      </w:r>
+    </w:p>
+    <w:p>
+      <w:pPr>
+        <w:jc w:val="both"/>
+        <w:rPr>
+          <w:rFonts w:ascii="Times New Roman" w:hAnsi="Times New Roman" w:cs="Times New Roman"/>
+        </w:rPr>
+      </w:pPr>
+      <w:r>
+        <w:rPr>
+          <w:rFonts w:ascii="Times New Roman" w:eastAsiaTheme="minorEastAsia" w:hAnsi="Times New Roman" w:cs="Times New Roman"/>
+        </w:rPr>
+        <w:t>equation 1 multiplied by m</w:t>
+      </w:r>
+      <w:proofErr w:type="gramStart"/>
+      <w:r>
+        <w:rPr>
+          <w:rFonts w:ascii="Times New Roman" w:eastAsiaTheme="minorEastAsia" w:hAnsi="Times New Roman" w:cs="Times New Roman"/>
+          <w:vertAlign w:val="subscript"/>
+        </w:rPr>
+        <w:t xml:space="preserve">1 </w:t>
+      </w:r>
+      <w:r>
+        <w:rPr>
+          <w:rFonts w:ascii="Times New Roman" w:hAnsi="Times New Roman" w:cs="Times New Roman"/>
+        </w:rPr>
+        <w:t>,</w:t>
+      </w:r>
+      <w:proofErr w:type="gramEnd"/>
+    </w:p>
+    <w:p>
+      <w:pPr>
+        <w:jc w:val="center"/>
+        <w:rPr>
+          <w:rFonts w:ascii="Times New Roman" w:hAnsi="Times New Roman" w:cs="Times New Roman"/>
+          <w:vertAlign w:val="subscript"/>
+        </w:rPr>
+      </w:pPr>
+      <w:r>
+        <w:rPr>
+          <w:rFonts w:ascii="Times New Roman" w:hAnsi="Times New Roman" w:cs="Times New Roman"/>
+        </w:rPr>
+        <w:t>m</w:t>
+      </w:r>
+      <w:r>
+        <w:rPr>
+          <w:rFonts w:ascii="Times New Roman" w:hAnsi="Times New Roman" w:cs="Times New Roman"/>
+          <w:vertAlign w:val="subscript"/>
+        </w:rPr>
+        <w:t>1</w:t>
+      </w:r>
+      <w:r>
+        <w:rPr>
+          <w:rFonts w:ascii="Times New Roman" w:hAnsi="Times New Roman" w:cs="Times New Roman"/>
+        </w:rPr>
+        <w:t>m</w:t>
+      </w:r>
+      <w:r>
+        <w:rPr>
+          <w:rFonts w:ascii="Times New Roman" w:hAnsi="Times New Roman" w:cs="Times New Roman"/>
+          <w:vertAlign w:val="subscript"/>
+        </w:rPr>
+        <w:t>2</w:t>
+      </w:r>
+      <m:oMath>
+        <m:acc>
+          <m:accPr>
+            <m:chr m:val="̈"/>
+            <m:ctrlPr>
+              <w:rPr>
+                <w:rFonts w:ascii="Cambria Math" w:hAnsi="Cambria Math" w:cs="Times New Roman"/>
+                <w:b/>
+                <w:bCs/>
+                <w:vertAlign w:val="subscript"/>
+              </w:rPr>
+            </m:ctrlPr>
+          </m:accPr>
+          <m:e>
+            <m:r>
+              <m:rPr>
+                <m:sty m:val="bi"/>
+              </m:rPr>
+              <w:rPr>
+                <w:rFonts w:ascii="Cambria Math" w:hAnsi="Cambria Math" w:cs="Times New Roman"/>
+                <w:vertAlign w:val="subscript"/>
+              </w:rPr>
+              <m:t>r</m:t>
+            </m:r>
+          </m:e>
+        </m:acc>
+      </m:oMath>
+      <w:r>
+        <w:rPr>
+          <w:rFonts w:ascii="Times New Roman" w:hAnsi="Times New Roman" w:cs="Times New Roman"/>
+        </w:rPr>
+        <w:t xml:space="preserve"> </w:t>
+      </w:r>
+      <w:r>
+        <w:rPr>
+          <w:rFonts w:ascii="Times New Roman" w:hAnsi="Times New Roman" w:cs="Times New Roman"/>
+          <w:vertAlign w:val="subscript"/>
+        </w:rPr>
+        <w:t>2</w:t>
+      </w:r>
+      <w:r>
+        <w:rPr>
+          <w:rFonts w:ascii="Times New Roman" w:hAnsi="Times New Roman" w:cs="Times New Roman"/>
+        </w:rPr>
+        <w:t>= m</w:t>
+      </w:r>
+      <w:r>
+        <w:rPr>
+          <w:rFonts w:ascii="Times New Roman" w:hAnsi="Times New Roman" w:cs="Times New Roman"/>
+          <w:vertAlign w:val="subscript"/>
+        </w:rPr>
+        <w:t>1</w:t>
+      </w:r>
+      <w:r>
+        <w:rPr>
+          <w:rFonts w:ascii="Times New Roman" w:hAnsi="Times New Roman" w:cs="Times New Roman"/>
+          <w:b/>
+          <w:bCs/>
+        </w:rPr>
+        <w:t>F</w:t>
+      </w:r>
+      <w:r>
+        <w:rPr>
+          <w:rFonts w:ascii="Times New Roman" w:hAnsi="Times New Roman" w:cs="Times New Roman"/>
+          <w:vertAlign w:val="subscript"/>
+        </w:rPr>
+        <w:t>12</w:t>
+      </w:r>
+    </w:p>
+    <w:p>
+      <w:pPr>
+        <w:jc w:val="both"/>
+        <w:rPr>
+          <w:rFonts w:ascii="Times New Roman" w:hAnsi="Times New Roman" w:cs="Times New Roman"/>
+        </w:rPr>
+      </w:pPr>
+      <w:r>
+        <w:rPr>
+          <w:rFonts w:ascii="Times New Roman" w:hAnsi="Times New Roman" w:cs="Times New Roman"/>
+        </w:rPr>
+        <w:t>Now subtracting the second equation from the first,</w:t>
+      </w:r>
+    </w:p>
+    <w:p>
+      <w:pPr>
+        <w:jc w:val="center"/>
+        <w:rPr>
+          <w:rFonts w:ascii="Times New Roman" w:hAnsi="Times New Roman" w:cs="Times New Roman"/>
+          <w:vertAlign w:val="subscript"/>
+        </w:rPr>
+      </w:pPr>
+      <w:r>
+        <w:rPr>
+          <w:rFonts w:ascii="Times New Roman" w:hAnsi="Times New Roman" w:cs="Times New Roman"/>
+        </w:rPr>
+        <w:t>m</w:t>
+      </w:r>
+      <w:r>
+        <w:rPr>
+          <w:rFonts w:ascii="Times New Roman" w:hAnsi="Times New Roman" w:cs="Times New Roman"/>
+          <w:vertAlign w:val="subscript"/>
+        </w:rPr>
+        <w:t>1</w:t>
+      </w:r>
+      <w:r>
+        <w:rPr>
+          <w:rFonts w:ascii="Times New Roman" w:hAnsi="Times New Roman" w:cs="Times New Roman"/>
+        </w:rPr>
+        <w:t>m</w:t>
+      </w:r>
+      <w:r>
+        <w:rPr>
+          <w:rFonts w:ascii="Times New Roman" w:hAnsi="Times New Roman" w:cs="Times New Roman"/>
+          <w:vertAlign w:val="subscript"/>
+        </w:rPr>
+        <w:t>2</w:t>
+      </w:r>
+      <w:r>
+        <w:rPr>
+          <w:rFonts w:ascii="Times New Roman" w:eastAsiaTheme="minorEastAsia" w:hAnsi="Times New Roman" w:cs="Times New Roman"/>
+        </w:rPr>
+        <w:t>(</w:t>
+      </w:r>
+      <m:oMath>
+        <m:acc>
+          <m:accPr>
+            <m:chr m:val="̈"/>
+            <m:ctrlPr>
+              <w:rPr>
+                <w:rFonts w:ascii="Cambria Math" w:hAnsi="Cambria Math" w:cs="Times New Roman"/>
+                <w:b/>
+                <w:bCs/>
+                <w:vertAlign w:val="subscript"/>
+              </w:rPr>
+            </m:ctrlPr>
+          </m:accPr>
+          <m:e>
+            <m:r>
+              <m:rPr>
+                <m:sty m:val="bi"/>
+              </m:rPr>
+              <w:rPr>
+                <w:rFonts w:ascii="Cambria Math" w:hAnsi="Cambria Math" w:cs="Times New Roman"/>
+                <w:vertAlign w:val="subscript"/>
+              </w:rPr>
+              <m:t>r</m:t>
+            </m:r>
+          </m:e>
+        </m:acc>
+      </m:oMath>
+      <w:r>
+        <w:rPr>
+          <w:rFonts w:ascii="Times New Roman" w:hAnsi="Times New Roman" w:cs="Times New Roman"/>
+        </w:rPr>
+        <w:t xml:space="preserve"> </w:t>
+      </w:r>
+      <w:r>
+        <w:rPr>
+          <w:rFonts w:ascii="Times New Roman" w:hAnsi="Times New Roman" w:cs="Times New Roman"/>
+          <w:vertAlign w:val="subscript"/>
+        </w:rPr>
+        <w:t>1</w:t>
+      </w:r>
+      <w:r>
+        <w:rPr>
+          <w:rFonts w:ascii="Times New Roman" w:hAnsi="Times New Roman" w:cs="Times New Roman"/>
+        </w:rPr>
+        <w:t xml:space="preserve"> - </w:t>
+      </w:r>
+      <m:oMath>
+        <m:acc>
+          <m:accPr>
+            <m:chr m:val="̈"/>
+            <m:ctrlPr>
+              <w:rPr>
+                <w:rFonts w:ascii="Cambria Math" w:hAnsi="Cambria Math" w:cs="Times New Roman"/>
+                <w:b/>
+                <w:bCs/>
+                <w:vertAlign w:val="subscript"/>
+              </w:rPr>
+            </m:ctrlPr>
+          </m:accPr>
+          <m:e>
+            <m:r>
+              <m:rPr>
+                <m:sty m:val="bi"/>
+              </m:rPr>
+              <w:rPr>
+                <w:rFonts w:ascii="Cambria Math" w:hAnsi="Cambria Math" w:cs="Times New Roman"/>
+                <w:vertAlign w:val="subscript"/>
+              </w:rPr>
+              <m:t>r</m:t>
+            </m:r>
+          </m:e>
+        </m:acc>
+      </m:oMath>
+      <w:r>
+        <w:rPr>
+          <w:rFonts w:ascii="Times New Roman" w:hAnsi="Times New Roman" w:cs="Times New Roman"/>
+        </w:rPr>
+        <w:t xml:space="preserve"> </w:t>
+      </w:r>
+      <w:r>
+        <w:rPr>
+          <w:rFonts w:ascii="Times New Roman" w:hAnsi="Times New Roman" w:cs="Times New Roman"/>
+          <w:vertAlign w:val="subscript"/>
+        </w:rPr>
+        <w:t>2</w:t>
+      </w:r>
+      <w:r>
+        <w:rPr>
+          <w:rFonts w:ascii="Times New Roman" w:hAnsi="Times New Roman" w:cs="Times New Roman"/>
+        </w:rPr>
+        <w:t xml:space="preserve">) = </w:t>
+      </w:r>
+      <w:r>
+        <w:rPr>
+          <w:rFonts w:ascii="Times New Roman" w:hAnsi="Times New Roman" w:cs="Times New Roman"/>
+        </w:rPr>
+        <w:t>m</w:t>
+      </w:r>
+      <w:r>
+        <w:rPr>
+          <w:rFonts w:ascii="Times New Roman" w:hAnsi="Times New Roman" w:cs="Times New Roman"/>
+          <w:vertAlign w:val="subscript"/>
+        </w:rPr>
+        <w:t>2</w:t>
+      </w:r>
+      <w:r>
+        <w:rPr>
+          <w:rFonts w:ascii="Times New Roman" w:hAnsi="Times New Roman" w:cs="Times New Roman"/>
+          <w:b/>
+          <w:bCs/>
+        </w:rPr>
+        <w:t>F</w:t>
+      </w:r>
+      <w:r>
+        <w:rPr>
+          <w:rFonts w:ascii="Times New Roman" w:hAnsi="Times New Roman" w:cs="Times New Roman"/>
+          <w:vertAlign w:val="subscript"/>
+        </w:rPr>
+        <w:t>21</w:t>
+      </w:r>
+      <w:r>
+        <w:rPr>
+          <w:rFonts w:ascii="Times New Roman" w:hAnsi="Times New Roman" w:cs="Times New Roman"/>
+          <w:vertAlign w:val="subscript"/>
+        </w:rPr>
+        <w:t xml:space="preserve"> </w:t>
+      </w:r>
+      <w:r>
+        <w:rPr>
+          <w:rFonts w:ascii="Times New Roman" w:hAnsi="Times New Roman" w:cs="Times New Roman"/>
+        </w:rPr>
+        <w:t xml:space="preserve">- </w:t>
+      </w:r>
+      <w:r>
+        <w:rPr>
+          <w:rFonts w:ascii="Times New Roman" w:hAnsi="Times New Roman" w:cs="Times New Roman"/>
+        </w:rPr>
+        <w:t>m</w:t>
+      </w:r>
+      <w:r>
+        <w:rPr>
+          <w:rFonts w:ascii="Times New Roman" w:hAnsi="Times New Roman" w:cs="Times New Roman"/>
+          <w:vertAlign w:val="subscript"/>
+        </w:rPr>
+        <w:t>1</w:t>
+      </w:r>
+      <w:r>
+        <w:rPr>
+          <w:rFonts w:ascii="Times New Roman" w:hAnsi="Times New Roman" w:cs="Times New Roman"/>
+          <w:b/>
+          <w:bCs/>
+        </w:rPr>
+        <w:t>F</w:t>
+      </w:r>
+      <w:r>
+        <w:rPr>
+          <w:rFonts w:ascii="Times New Roman" w:hAnsi="Times New Roman" w:cs="Times New Roman"/>
+          <w:vertAlign w:val="subscript"/>
+        </w:rPr>
+        <w:t>12</w:t>
+      </w:r>
+    </w:p>
+    <w:p>
+      <w:pPr>
+        <w:pStyle w:val="ListParagraph"/>
+        <w:numPr>
+          <w:ilvl w:val="0"/>
+          <w:numId w:val="2"/>
+        </w:numPr>
+        <w:jc w:val="center"/>
+        <w:rPr>
+          <w:rFonts w:ascii="Times New Roman" w:hAnsi="Times New Roman" w:cs="Times New Roman"/>
+        </w:rPr>
+      </w:pPr>
+      <m:oMath>
+        <m:f>
+          <m:fPr>
+            <m:ctrlPr>
+              <w:rPr>
+                <w:rFonts w:ascii="Cambria Math" w:hAnsi="Cambria Math" w:cs="Times New Roman"/>
+                <w:i/>
+              </w:rPr>
+            </m:ctrlPr>
+          </m:fPr>
+          <m:num>
+            <m:r>
+              <w:rPr>
+                <w:rFonts w:ascii="Cambria Math" w:hAnsi="Cambria Math" w:cs="Times New Roman"/>
+              </w:rPr>
+              <m:t>m1 m2</m:t>
+            </m:r>
+          </m:num>
+          <m:den>
+            <m:r>
+              <w:rPr>
+                <w:rFonts w:ascii="Cambria Math" w:hAnsi="Cambria Math" w:cs="Times New Roman"/>
+              </w:rPr>
+              <m:t>m1+m1</m:t>
+            </m:r>
+          </m:den>
+        </m:f>
+        <m:acc>
+          <m:accPr>
+            <m:chr m:val="̈"/>
+            <m:ctrlPr>
+              <w:rPr>
+                <w:rFonts w:ascii="Cambria Math" w:hAnsi="Cambria Math" w:cs="Times New Roman"/>
+                <w:b/>
+                <w:bCs/>
+                <w:vertAlign w:val="subscript"/>
+              </w:rPr>
+            </m:ctrlPr>
+          </m:accPr>
+          <m:e>
+            <m:r>
+              <m:rPr>
+                <m:sty m:val="bi"/>
+              </m:rPr>
+              <w:rPr>
+                <w:rFonts w:ascii="Cambria Math" w:hAnsi="Cambria Math" w:cs="Times New Roman"/>
+                <w:vertAlign w:val="subscript"/>
+              </w:rPr>
+              <m:t>r</m:t>
+            </m:r>
+          </m:e>
+        </m:acc>
+      </m:oMath>
+      <w:r>
+        <w:rPr>
+          <w:rFonts w:ascii="Times New Roman" w:eastAsiaTheme="minorEastAsia" w:hAnsi="Times New Roman" w:cs="Times New Roman"/>
+          <w:b/>
+          <w:bCs/>
+          <w:vertAlign w:val="subscript"/>
+        </w:rPr>
+        <w:t xml:space="preserve"> </w:t>
+      </w:r>
+      <w:r>
+        <w:rPr>
+          <w:rFonts w:ascii="Times New Roman" w:eastAsiaTheme="minorEastAsia" w:hAnsi="Times New Roman" w:cs="Times New Roman"/>
+        </w:rPr>
+        <w:t xml:space="preserve"> = </w:t>
+      </w:r>
+      <w:r>
+        <w:rPr>
+          <w:rFonts w:ascii="Times New Roman" w:eastAsiaTheme="minorEastAsia" w:hAnsi="Times New Roman" w:cs="Times New Roman"/>
+          <w:b/>
+          <w:bCs/>
+        </w:rPr>
+        <w:t>F</w:t>
+      </w:r>
+      <w:r>
+        <w:rPr>
+          <w:rFonts w:ascii="Times New Roman" w:eastAsiaTheme="minorEastAsia" w:hAnsi="Times New Roman" w:cs="Times New Roman"/>
+          <w:vertAlign w:val="subscript"/>
+        </w:rPr>
+        <w:t>21</w:t>
+      </w:r>
+    </w:p>
+    <w:p>
+      <w:pPr>
+        <w:jc w:val="both"/>
+        <w:rPr>
+          <w:rFonts w:ascii="Times New Roman" w:hAnsi="Times New Roman" w:cs="Times New Roman"/>
+        </w:rPr>
+      </w:pPr>
+      <w:r>
+        <w:rPr>
+          <w:rFonts w:ascii="Times New Roman" w:hAnsi="Times New Roman" w:cs="Times New Roman"/>
+        </w:rPr>
+        <w:t xml:space="preserve">Finally, we have, </w:t>
+      </w:r>
+    </w:p>
+    <w:p>
+      <w:pPr>
+        <w:jc w:val="center"/>
+        <w:rPr>
+          <w:rFonts w:ascii="Times New Roman" w:eastAsiaTheme="minorEastAsia" w:hAnsi="Times New Roman" w:cs="Times New Roman"/>
+        </w:rPr>
+      </w:pPr>
+      <w:r>
+        <w:rPr>
+          <w:rFonts w:ascii="Times New Roman" w:eastAsiaTheme="minorEastAsia" w:hAnsi="Times New Roman" w:cs="Times New Roman"/>
+        </w:rPr>
+        <w:t>m</w:t>
+      </w:r>
+      <w:r>
+        <w:rPr>
+          <w:rFonts w:ascii="Times New Roman" w:eastAsiaTheme="minorEastAsia" w:hAnsi="Times New Roman" w:cs="Times New Roman"/>
+          <w:vertAlign w:val="subscript"/>
+        </w:rPr>
+        <w:t xml:space="preserve">* </w:t>
+      </w:r>
+      <w:r>
+        <w:rPr>
+          <w:rFonts w:ascii="Times New Roman" w:eastAsiaTheme="minorEastAsia" w:hAnsi="Times New Roman" w:cs="Times New Roman"/>
+        </w:rPr>
+        <w:t xml:space="preserve">= </w:t>
+      </w:r>
+      <m:oMath>
+        <m:f>
+          <m:fPr>
+            <m:ctrlPr>
+              <w:rPr>
+                <w:rFonts w:ascii="Cambria Math" w:hAnsi="Cambria Math" w:cs="Times New Roman"/>
+                <w:i/>
+              </w:rPr>
+            </m:ctrlPr>
+          </m:fPr>
+          <m:num>
+            <m:r>
+              <w:rPr>
+                <w:rFonts w:ascii="Cambria Math" w:hAnsi="Cambria Math" w:cs="Times New Roman"/>
+              </w:rPr>
+              <m:t>m1 m2</m:t>
+            </m:r>
+          </m:num>
+          <m:den>
+            <m:r>
+              <w:rPr>
+                <w:rFonts w:ascii="Cambria Math" w:hAnsi="Cambria Math" w:cs="Times New Roman"/>
+              </w:rPr>
+              <m:t>m1+m1</m:t>
+            </m:r>
+          </m:den>
+        </m:f>
+      </m:oMath>
+    </w:p>
+    <w:p>
+      <w:pPr>
+        <w:jc w:val="both"/>
+        <w:rPr>
+          <w:rFonts w:ascii="Times New Roman" w:eastAsiaTheme="minorEastAsia" w:hAnsi="Times New Roman" w:cs="Times New Roman"/>
+        </w:rPr>
+      </w:pPr>
+      <w:r>
+        <w:rPr>
+          <w:rFonts w:ascii="Times New Roman" w:eastAsiaTheme="minorEastAsia" w:hAnsi="Times New Roman" w:cs="Times New Roman"/>
+        </w:rPr>
+        <w:t>This m</w:t>
+      </w:r>
+      <w:r>
+        <w:rPr>
+          <w:rFonts w:ascii="Times New Roman" w:eastAsiaTheme="minorEastAsia" w:hAnsi="Times New Roman" w:cs="Times New Roman"/>
+          <w:vertAlign w:val="subscript"/>
+        </w:rPr>
+        <w:t xml:space="preserve">* </w:t>
+      </w:r>
+      <w:r>
+        <w:rPr>
+          <w:rFonts w:ascii="Times New Roman" w:eastAsiaTheme="minorEastAsia" w:hAnsi="Times New Roman" w:cs="Times New Roman"/>
+        </w:rPr>
+        <w:t xml:space="preserve">is the reduces mass of the system. So, the two-particle system is now have become a one particle system with position vector </w:t>
+      </w:r>
+      <w:r>
+        <w:rPr>
+          <w:rFonts w:ascii="Times New Roman" w:eastAsiaTheme="minorEastAsia" w:hAnsi="Times New Roman" w:cs="Times New Roman"/>
+          <w:b/>
+          <w:bCs/>
+          <w:i/>
+          <w:iCs/>
+        </w:rPr>
+        <w:t>r</w:t>
+      </w:r>
+      <w:r>
+        <w:rPr>
+          <w:rFonts w:ascii="Times New Roman" w:eastAsiaTheme="minorEastAsia" w:hAnsi="Times New Roman" w:cs="Times New Roman"/>
+        </w:rPr>
+        <w:t xml:space="preserve"> and mass of m</w:t>
+      </w:r>
+      <w:r>
+        <w:rPr>
+          <w:rFonts w:ascii="Times New Roman" w:eastAsiaTheme="minorEastAsia" w:hAnsi="Times New Roman" w:cs="Times New Roman"/>
+          <w:vertAlign w:val="subscript"/>
+        </w:rPr>
+        <w:t>*</w:t>
+      </w:r>
+      <w:r>
+        <w:rPr>
+          <w:rFonts w:ascii="Times New Roman" w:eastAsiaTheme="minorEastAsia" w:hAnsi="Times New Roman" w:cs="Times New Roman"/>
+        </w:rPr>
+        <w:t>.</w:t>
+      </w:r>
+    </w:p>
+    <w:p>
+      <w:pPr>
+        <w:jc w:val="both"/>
+        <w:rPr>
+          <w:rFonts w:ascii="Times New Roman" w:eastAsiaTheme="minorEastAsia" w:hAnsi="Times New Roman" w:cs="Times New Roman"/>
+        </w:rPr>
+      </w:pPr>
+    </w:p>
+    <w:p>
+      <w:pPr>
+        <w:jc w:val="both"/>
+        <w:rPr>
+          <w:rFonts w:ascii="Times New Roman" w:eastAsiaTheme="minorEastAsia" w:hAnsi="Times New Roman" w:cs="Times New Roman"/>
+          <w:b/>
+          <w:bCs/>
+          <w:sz w:val="24"/>
+          <w:szCs w:val="24"/>
+        </w:rPr>
+      </w:pPr>
+      <w:r>
+        <w:rPr>
+          <w:rFonts w:ascii="Times New Roman" w:eastAsiaTheme="minorEastAsia" w:hAnsi="Times New Roman" w:cs="Times New Roman"/>
+          <w:b/>
+          <w:bCs/>
+          <w:sz w:val="24"/>
+          <w:szCs w:val="24"/>
+        </w:rPr>
+        <w:t>5.2 Kepler’s Law</w:t>
+      </w:r>
+    </w:p>
+    <w:p>
+      <w:pPr>
+        <w:jc w:val="both"/>
+        <w:rPr>
+          <w:rFonts w:ascii="Times New Roman" w:eastAsiaTheme="minorEastAsia" w:hAnsi="Times New Roman" w:cs="Times New Roman"/>
+        </w:rPr>
+      </w:pPr>
+      <w:r>
+        <w:rPr>
+          <w:rFonts w:ascii="Times New Roman" w:eastAsiaTheme="minorEastAsia" w:hAnsi="Times New Roman" w:cs="Times New Roman"/>
+        </w:rPr>
+        <w:t xml:space="preserve">There are 3 planetary laws that Kepler gave. These are – </w:t>
+      </w:r>
+    </w:p>
+    <w:p>
+      <w:pPr>
+        <w:jc w:val="both"/>
+        <w:rPr>
+          <w:rFonts w:ascii="Times New Roman" w:eastAsiaTheme="minorEastAsia" w:hAnsi="Times New Roman" w:cs="Times New Roman"/>
+        </w:rPr>
+      </w:pPr>
+      <w:r>
+        <w:rPr>
+          <w:rFonts w:ascii="Times New Roman" w:eastAsiaTheme="minorEastAsia" w:hAnsi="Times New Roman" w:cs="Times New Roman"/>
+          <w:b/>
+          <w:bCs/>
+        </w:rPr>
+        <w:t>Kepler’s first law</w:t>
+      </w:r>
+      <w:r>
+        <w:rPr>
+          <w:rFonts w:ascii="Times New Roman" w:eastAsiaTheme="minorEastAsia" w:hAnsi="Times New Roman" w:cs="Times New Roman"/>
+        </w:rPr>
+        <w:t xml:space="preserve"> – </w:t>
+      </w:r>
+    </w:p>
+    <w:p>
+      <w:pPr>
+        <w:jc w:val="both"/>
+        <w:rPr>
+          <w:rFonts w:ascii="Times New Roman" w:hAnsi="Times New Roman" w:cs="Times New Roman"/>
+          <w:shd w:val="clear" w:color="auto" w:fill="FFFFFF"/>
+        </w:rPr>
+      </w:pPr>
+      <w:r>
+        <w:rPr>
+          <w:rFonts w:ascii="Times New Roman" w:hAnsi="Times New Roman" w:cs="Times New Roman"/>
+          <w:shd w:val="clear" w:color="auto" w:fill="FFFFFF"/>
+        </w:rPr>
+        <w:t>“</w:t>
+      </w:r>
+      <w:r>
+        <w:rPr>
+          <w:rFonts w:ascii="Times New Roman" w:hAnsi="Times New Roman" w:cs="Times New Roman"/>
+          <w:shd w:val="clear" w:color="auto" w:fill="FFFFFF"/>
+        </w:rPr>
+        <w:t>All the planets revolve around the sun in elliptical orbits having the sun at one of the foci</w:t>
+      </w:r>
+      <w:r>
+        <w:rPr>
+          <w:rFonts w:ascii="Times New Roman" w:hAnsi="Times New Roman" w:cs="Times New Roman"/>
+          <w:shd w:val="clear" w:color="auto" w:fill="FFFFFF"/>
+        </w:rPr>
+        <w:t>”. The closest point of the planet to the sun is Perihelion and the most distant point is Aphelion. For this elliptical orbit there are season change in the earth.</w:t>
+      </w:r>
+    </w:p>
+    <w:p>
+      <w:pPr>
+        <w:jc w:val="both"/>
+        <w:rPr>
+          <w:rFonts w:ascii="Times New Roman" w:hAnsi="Times New Roman" w:cs="Times New Roman"/>
+          <w:shd w:val="clear" w:color="auto" w:fill="FFFFFF"/>
+        </w:rPr>
+      </w:pPr>
+      <w:r>
+        <w:rPr>
+          <w:rFonts w:ascii="Times New Roman" w:hAnsi="Times New Roman" w:cs="Times New Roman"/>
+          <w:b/>
+          <w:bCs/>
+          <w:shd w:val="clear" w:color="auto" w:fill="FFFFFF"/>
+        </w:rPr>
+        <w:t>Kepler’s second law</w:t>
+      </w:r>
+      <w:r>
+        <w:rPr>
+          <w:rFonts w:ascii="Times New Roman" w:hAnsi="Times New Roman" w:cs="Times New Roman"/>
+          <w:shd w:val="clear" w:color="auto" w:fill="FFFFFF"/>
+        </w:rPr>
+        <w:t xml:space="preserve"> – </w:t>
+      </w:r>
+    </w:p>
+    <w:p>
+      <w:pPr>
+        <w:pStyle w:val="NormalWeb"/>
+        <w:shd w:val="clear" w:color="auto" w:fill="FFFFFF"/>
+        <w:spacing w:before="0" w:beforeAutospacing="0" w:after="150" w:afterAutospacing="0"/>
+        <w:jc w:val="both"/>
+        <w:rPr>
+          <w:sz w:val="22"/>
+          <w:szCs w:val="22"/>
+        </w:rPr>
+      </w:pPr>
+      <w:r>
+        <w:rPr>
+          <w:shd w:val="clear" w:color="auto" w:fill="FFFFFF"/>
+        </w:rPr>
+        <w:t>“</w:t>
+      </w:r>
+      <w:r>
+        <w:rPr>
+          <w:sz w:val="22"/>
+          <w:szCs w:val="22"/>
+          <w:shd w:val="clear" w:color="auto" w:fill="FFFFFF"/>
+        </w:rPr>
+        <w:t>The radius vector drawn from the sun to the planet sweeps out equal areas in equal intervals of time”</w:t>
+      </w:r>
+      <w:r>
+        <w:rPr>
+          <w:shd w:val="clear" w:color="auto" w:fill="FFFFFF"/>
+        </w:rPr>
+        <w:t xml:space="preserve">. </w:t>
+      </w:r>
+      <w:r>
+        <w:rPr>
+          <w:sz w:val="22"/>
+          <w:szCs w:val="22"/>
+        </w:rPr>
+        <w:t>As the orbit is not circular, the planet’s kinetic energy is not constant in its path. It has more </w:t>
+      </w:r>
+      <w:hyperlink r:id="rId7" w:history="1">
+        <w:r>
+          <w:rPr>
+            <w:rStyle w:val="Hyperlink"/>
+            <w:color w:val="auto"/>
+            <w:sz w:val="22"/>
+            <w:szCs w:val="22"/>
+            <w:u w:val="none"/>
+          </w:rPr>
+          <w:t>kinetic energy</w:t>
+        </w:r>
+      </w:hyperlink>
+      <w:r>
+        <w:rPr>
+          <w:sz w:val="22"/>
+          <w:szCs w:val="22"/>
+        </w:rPr>
+        <w:t> near the perihelion, and less kinetic energy near the aphelion implies more speed at the perihelion and less speed (</w:t>
+      </w:r>
+      <w:proofErr w:type="spellStart"/>
+      <w:r>
+        <w:rPr>
+          <w:sz w:val="22"/>
+          <w:szCs w:val="22"/>
+        </w:rPr>
+        <w:t>v</w:t>
+      </w:r>
+      <w:r>
+        <w:rPr>
+          <w:sz w:val="22"/>
+          <w:szCs w:val="22"/>
+          <w:vertAlign w:val="subscript"/>
+        </w:rPr>
+        <w:t>min</w:t>
+      </w:r>
+      <w:proofErr w:type="spellEnd"/>
+      <w:r>
+        <w:rPr>
+          <w:sz w:val="22"/>
+          <w:szCs w:val="22"/>
+        </w:rPr>
+        <w:t>) at the aphelion. If r is the distance of planet from sun, at perihelion (</w:t>
+      </w:r>
+      <w:proofErr w:type="spellStart"/>
+      <w:r>
+        <w:rPr>
+          <w:sz w:val="22"/>
+          <w:szCs w:val="22"/>
+        </w:rPr>
+        <w:t>r</w:t>
+      </w:r>
+      <w:r>
+        <w:rPr>
+          <w:sz w:val="22"/>
+          <w:szCs w:val="22"/>
+          <w:vertAlign w:val="subscript"/>
+        </w:rPr>
+        <w:t>min</w:t>
+      </w:r>
+      <w:proofErr w:type="spellEnd"/>
+      <w:r>
+        <w:rPr>
+          <w:sz w:val="22"/>
+          <w:szCs w:val="22"/>
+        </w:rPr>
+        <w:t>) and at aphelion (</w:t>
+      </w:r>
+      <w:proofErr w:type="spellStart"/>
+      <w:r>
+        <w:rPr>
+          <w:sz w:val="22"/>
+          <w:szCs w:val="22"/>
+        </w:rPr>
+        <w:t>r</w:t>
+      </w:r>
+      <w:r>
+        <w:rPr>
+          <w:sz w:val="22"/>
+          <w:szCs w:val="22"/>
+          <w:vertAlign w:val="subscript"/>
+        </w:rPr>
+        <w:t>max</w:t>
+      </w:r>
+      <w:proofErr w:type="spellEnd"/>
+      <w:r>
+        <w:rPr>
+          <w:sz w:val="22"/>
+          <w:szCs w:val="22"/>
+        </w:rPr>
+        <w:t>), then,</w:t>
+      </w:r>
+    </w:p>
+    <w:p>
+      <w:pPr>
+        <w:pStyle w:val="NormalWeb"/>
+        <w:shd w:val="clear" w:color="auto" w:fill="FFFFFF"/>
+        <w:spacing w:before="0" w:beforeAutospacing="0" w:after="150" w:afterAutospacing="0"/>
+        <w:jc w:val="both"/>
+        <w:rPr>
+          <w:sz w:val="22"/>
+          <w:szCs w:val="22"/>
+        </w:rPr>
+      </w:pPr>
+      <w:proofErr w:type="spellStart"/>
+      <w:r>
+        <w:rPr>
+          <w:sz w:val="22"/>
+          <w:szCs w:val="22"/>
+        </w:rPr>
+        <w:t>r</w:t>
+      </w:r>
+      <w:r>
+        <w:rPr>
+          <w:sz w:val="22"/>
+          <w:szCs w:val="22"/>
+          <w:vertAlign w:val="subscript"/>
+        </w:rPr>
+        <w:t>min</w:t>
+      </w:r>
+      <w:proofErr w:type="spellEnd"/>
+      <w:r>
+        <w:rPr>
+          <w:sz w:val="22"/>
+          <w:szCs w:val="22"/>
+          <w:vertAlign w:val="subscript"/>
+        </w:rPr>
+        <w:t> </w:t>
+      </w:r>
+      <w:r>
+        <w:rPr>
+          <w:sz w:val="22"/>
+          <w:szCs w:val="22"/>
+        </w:rPr>
+        <w:t xml:space="preserve">+ </w:t>
+      </w:r>
+      <w:proofErr w:type="spellStart"/>
+      <w:r>
+        <w:rPr>
+          <w:sz w:val="22"/>
+          <w:szCs w:val="22"/>
+        </w:rPr>
+        <w:t>r</w:t>
+      </w:r>
+      <w:r>
+        <w:rPr>
+          <w:sz w:val="22"/>
+          <w:szCs w:val="22"/>
+          <w:vertAlign w:val="subscript"/>
+        </w:rPr>
+        <w:t>max</w:t>
+      </w:r>
+      <w:proofErr w:type="spellEnd"/>
+      <w:r>
+        <w:rPr>
+          <w:sz w:val="22"/>
+          <w:szCs w:val="22"/>
+        </w:rPr>
+        <w:t xml:space="preserve"> = 2a × (length of major axis of an ellipse) . . . </w:t>
+      </w:r>
+      <w:proofErr w:type="gramStart"/>
+      <w:r>
+        <w:rPr>
+          <w:sz w:val="22"/>
+          <w:szCs w:val="22"/>
+        </w:rPr>
+        <w:t>. . . .</w:t>
+      </w:r>
+      <w:proofErr w:type="gramEnd"/>
+      <w:r>
+        <w:rPr>
+          <w:sz w:val="22"/>
+          <w:szCs w:val="22"/>
+        </w:rPr>
+        <w:t xml:space="preserve"> (1)</w:t>
+      </w:r>
+    </w:p>
+    <w:p>
+      <w:pPr>
+        <w:shd w:val="clear" w:color="auto" w:fill="FFFFFF"/>
+        <w:spacing w:after="150" w:line="240" w:lineRule="auto"/>
+        <w:jc w:val="both"/>
+        <w:rPr>
+          <w:rFonts w:ascii="Times New Roman" w:eastAsia="Times New Roman" w:hAnsi="Times New Roman" w:cs="Times New Roman"/>
+        </w:rPr>
+      </w:pPr>
+      <w:r>
+        <w:rPr>
+          <w:rFonts w:ascii="Times New Roman" w:eastAsia="Times New Roman" w:hAnsi="Times New Roman" w:cs="Times New Roman"/>
+        </w:rPr>
+        <w:t>Using the law of conservation of angular momentum, the law can be verified.  At any point of time, the angular momentum can be given as, L = mr</w:t>
+      </w:r>
+      <w:r>
+        <w:rPr>
+          <w:rFonts w:ascii="Times New Roman" w:eastAsia="Times New Roman" w:hAnsi="Times New Roman" w:cs="Times New Roman"/>
+          <w:vertAlign w:val="superscript"/>
+        </w:rPr>
+        <w:t>2</w:t>
+      </w:r>
+      <w:r>
+        <w:rPr>
+          <w:rFonts w:ascii="Times New Roman" w:eastAsia="Times New Roman" w:hAnsi="Times New Roman" w:cs="Times New Roman"/>
+        </w:rPr>
+        <w:t>ω.</w:t>
+      </w:r>
+    </w:p>
+    <w:p>
+      <w:pPr>
+        <w:shd w:val="clear" w:color="auto" w:fill="FFFFFF"/>
+        <w:spacing w:after="150" w:line="240" w:lineRule="auto"/>
+        <w:jc w:val="both"/>
+        <w:rPr>
+          <w:rFonts w:ascii="Times New Roman" w:eastAsia="Times New Roman" w:hAnsi="Times New Roman" w:cs="Times New Roman"/>
+        </w:rPr>
+      </w:pPr>
+      <w:r>
+        <w:rPr>
+          <w:rFonts w:ascii="Times New Roman" w:eastAsia="Times New Roman" w:hAnsi="Times New Roman" w:cs="Times New Roman"/>
+        </w:rPr>
+        <w:t xml:space="preserve">Now consider a small area ΔA described in a </w:t>
+      </w:r>
+      <w:proofErr w:type="gramStart"/>
+      <w:r>
+        <w:rPr>
+          <w:rFonts w:ascii="Times New Roman" w:eastAsia="Times New Roman" w:hAnsi="Times New Roman" w:cs="Times New Roman"/>
+        </w:rPr>
+        <w:t>small time</w:t>
+      </w:r>
+      <w:proofErr w:type="gramEnd"/>
+      <w:r>
+        <w:rPr>
+          <w:rFonts w:ascii="Times New Roman" w:eastAsia="Times New Roman" w:hAnsi="Times New Roman" w:cs="Times New Roman"/>
+        </w:rPr>
+        <w:t xml:space="preserve"> interval </w:t>
+      </w:r>
+      <w:proofErr w:type="spellStart"/>
+      <w:r>
+        <w:rPr>
+          <w:rFonts w:ascii="Times New Roman" w:eastAsia="Times New Roman" w:hAnsi="Times New Roman" w:cs="Times New Roman"/>
+        </w:rPr>
+        <w:t>Δt</w:t>
+      </w:r>
+      <w:proofErr w:type="spellEnd"/>
+      <w:r>
+        <w:rPr>
+          <w:rFonts w:ascii="Times New Roman" w:eastAsia="Times New Roman" w:hAnsi="Times New Roman" w:cs="Times New Roman"/>
+        </w:rPr>
+        <w:t xml:space="preserve"> and the covered angle is </w:t>
+      </w:r>
+      <w:proofErr w:type="spellStart"/>
+      <w:r>
+        <w:rPr>
+          <w:rFonts w:ascii="Times New Roman" w:eastAsia="Times New Roman" w:hAnsi="Times New Roman" w:cs="Times New Roman"/>
+        </w:rPr>
+        <w:t>Δθ</w:t>
+      </w:r>
+      <w:proofErr w:type="spellEnd"/>
+      <w:r>
+        <w:rPr>
+          <w:rFonts w:ascii="Times New Roman" w:eastAsia="Times New Roman" w:hAnsi="Times New Roman" w:cs="Times New Roman"/>
+        </w:rPr>
+        <w:t xml:space="preserve">. Let the radius of curvature of the path be r, then the length of the arc covered = r </w:t>
+      </w:r>
+      <w:proofErr w:type="spellStart"/>
+      <w:r>
+        <w:rPr>
+          <w:rFonts w:ascii="Times New Roman" w:eastAsia="Times New Roman" w:hAnsi="Times New Roman" w:cs="Times New Roman"/>
+        </w:rPr>
+        <w:t>Δθ</w:t>
+      </w:r>
+      <w:proofErr w:type="spellEnd"/>
+      <w:r>
+        <w:rPr>
+          <w:rFonts w:ascii="Times New Roman" w:eastAsia="Times New Roman" w:hAnsi="Times New Roman" w:cs="Times New Roman"/>
+        </w:rPr>
+        <w:t>.</w:t>
+      </w:r>
+    </w:p>
+    <w:p>
+      <w:pPr>
+        <w:shd w:val="clear" w:color="auto" w:fill="FFFFFF"/>
+        <w:spacing w:after="150" w:line="240" w:lineRule="auto"/>
+        <w:jc w:val="both"/>
+        <w:rPr>
+          <w:rFonts w:ascii="Times New Roman" w:eastAsia="Times New Roman" w:hAnsi="Times New Roman" w:cs="Times New Roman"/>
+        </w:rPr>
+      </w:pPr>
+      <w:r>
+        <w:rPr>
+          <w:rFonts w:ascii="Times New Roman" w:eastAsia="Times New Roman" w:hAnsi="Times New Roman" w:cs="Times New Roman"/>
+        </w:rPr>
+        <w:t>ΔA = 1/2[r.(</w:t>
+      </w:r>
+      <w:proofErr w:type="spellStart"/>
+      <w:r>
+        <w:rPr>
+          <w:rFonts w:ascii="Times New Roman" w:eastAsia="Times New Roman" w:hAnsi="Times New Roman" w:cs="Times New Roman"/>
+        </w:rPr>
+        <w:t>r.Δθ</w:t>
+      </w:r>
+      <w:proofErr w:type="spellEnd"/>
+      <w:proofErr w:type="gramStart"/>
+      <w:r>
+        <w:rPr>
+          <w:rFonts w:ascii="Times New Roman" w:eastAsia="Times New Roman" w:hAnsi="Times New Roman" w:cs="Times New Roman"/>
+        </w:rPr>
+        <w:t>)]=</w:t>
+      </w:r>
+      <w:proofErr w:type="gramEnd"/>
+      <w:r>
+        <w:rPr>
+          <w:rFonts w:ascii="Times New Roman" w:eastAsia="Times New Roman" w:hAnsi="Times New Roman" w:cs="Times New Roman"/>
+        </w:rPr>
+        <w:t xml:space="preserve"> 1/2r</w:t>
+      </w:r>
+      <w:r>
+        <w:rPr>
+          <w:rFonts w:ascii="Times New Roman" w:eastAsia="Times New Roman" w:hAnsi="Times New Roman" w:cs="Times New Roman"/>
+          <w:vertAlign w:val="superscript"/>
+        </w:rPr>
+        <w:t>2</w:t>
+      </w:r>
+      <w:r>
+        <w:rPr>
+          <w:rFonts w:ascii="Times New Roman" w:eastAsia="Times New Roman" w:hAnsi="Times New Roman" w:cs="Times New Roman"/>
+        </w:rPr>
+        <w:t>Δθ</w:t>
+      </w:r>
+    </w:p>
+    <w:p>
+      <w:pPr>
+        <w:shd w:val="clear" w:color="auto" w:fill="FFFFFF"/>
+        <w:spacing w:after="150" w:line="240" w:lineRule="auto"/>
+        <w:jc w:val="both"/>
+        <w:rPr>
+          <w:rFonts w:ascii="Times New Roman" w:eastAsia="Times New Roman" w:hAnsi="Times New Roman" w:cs="Times New Roman"/>
+        </w:rPr>
+      </w:pPr>
+      <w:r>
+        <w:rPr>
+          <w:rFonts w:ascii="Times New Roman" w:eastAsia="Times New Roman" w:hAnsi="Times New Roman" w:cs="Times New Roman"/>
+        </w:rPr>
+        <w:t>Therefore, ΔA/</w:t>
+      </w:r>
+      <w:proofErr w:type="spellStart"/>
+      <w:r>
+        <w:rPr>
+          <w:rFonts w:ascii="Times New Roman" w:eastAsia="Times New Roman" w:hAnsi="Times New Roman" w:cs="Times New Roman"/>
+        </w:rPr>
+        <w:t>Δt</w:t>
+      </w:r>
+      <w:proofErr w:type="spellEnd"/>
+      <w:r>
+        <w:rPr>
+          <w:rFonts w:ascii="Times New Roman" w:eastAsia="Times New Roman" w:hAnsi="Times New Roman" w:cs="Times New Roman"/>
+        </w:rPr>
+        <w:t xml:space="preserve"> = [ 1/2r</w:t>
+      </w:r>
+      <w:proofErr w:type="gramStart"/>
+      <w:r>
+        <w:rPr>
+          <w:rFonts w:ascii="Times New Roman" w:eastAsia="Times New Roman" w:hAnsi="Times New Roman" w:cs="Times New Roman"/>
+          <w:vertAlign w:val="superscript"/>
+        </w:rPr>
+        <w:t>2</w:t>
+      </w:r>
+      <w:r>
+        <w:rPr>
+          <w:rFonts w:ascii="Times New Roman" w:eastAsia="Times New Roman" w:hAnsi="Times New Roman" w:cs="Times New Roman"/>
+        </w:rPr>
+        <w:t>]</w:t>
+      </w:r>
+      <w:proofErr w:type="spellStart"/>
+      <w:r>
+        <w:rPr>
+          <w:rFonts w:ascii="Times New Roman" w:eastAsia="Times New Roman" w:hAnsi="Times New Roman" w:cs="Times New Roman"/>
+        </w:rPr>
+        <w:t>Δθ</w:t>
+      </w:r>
+      <w:proofErr w:type="spellEnd"/>
+      <w:proofErr w:type="gramEnd"/>
+      <w:r>
+        <w:rPr>
+          <w:rFonts w:ascii="Times New Roman" w:eastAsia="Times New Roman" w:hAnsi="Times New Roman" w:cs="Times New Roman"/>
+        </w:rPr>
+        <w:t>/dt</w:t>
+      </w:r>
+    </w:p>
+    <w:p>
+      <w:pPr>
+        <w:shd w:val="clear" w:color="auto" w:fill="FFFFFF"/>
+        <w:spacing w:after="150" w:line="240" w:lineRule="auto"/>
+        <w:jc w:val="both"/>
+        <w:rPr>
+          <w:rFonts w:ascii="Times New Roman" w:eastAsia="Times New Roman" w:hAnsi="Times New Roman" w:cs="Times New Roman"/>
+        </w:rPr>
+      </w:pPr>
+      <w:r>
+        <w:rPr>
+          <w:rFonts w:ascii="Times New Roman" w:eastAsia="Times New Roman" w:hAnsi="Times New Roman" w:cs="Times New Roman"/>
+        </w:rPr>
+        <w:t xml:space="preserve">Taking limits on both sides as, Δt→0, we </w:t>
+      </w:r>
+      <w:proofErr w:type="gramStart"/>
+      <w:r>
+        <w:rPr>
+          <w:rFonts w:ascii="Times New Roman" w:eastAsia="Times New Roman" w:hAnsi="Times New Roman" w:cs="Times New Roman"/>
+        </w:rPr>
+        <w:t>get;</w:t>
+      </w:r>
+      <w:proofErr w:type="gramEnd"/>
+    </w:p>
+    <w:p>
+      <w:pPr>
+        <w:shd w:val="clear" w:color="auto" w:fill="FFFFFF"/>
+        <w:spacing w:after="0" w:line="240" w:lineRule="auto"/>
+        <w:jc w:val="both"/>
+        <w:rPr>
+          <w:rFonts w:ascii="Times New Roman" w:eastAsia="Times New Roman" w:hAnsi="Times New Roman" w:cs="Times New Roman"/>
+        </w:rPr>
+      </w:pPr>
+      <w:proofErr w:type="spellStart"/>
+      <w:r>
+        <w:rPr>
+          <w:rFonts w:ascii="Times New Roman" w:eastAsia="Times New Roman" w:hAnsi="Times New Roman" w:cs="Times New Roman"/>
+        </w:rPr>
+        <w:t>l</w:t>
+      </w:r>
+      <w:r>
+        <w:rPr>
+          <w:rFonts w:ascii="Times New Roman" w:eastAsia="Times New Roman" w:hAnsi="Times New Roman" w:cs="Times New Roman"/>
+        </w:rPr>
+        <w:t>im</w:t>
+      </w:r>
+      <w:proofErr w:type="spellEnd"/>
+      <w:r>
+        <w:rPr>
+          <w:rFonts w:ascii="Times New Roman" w:eastAsia="Times New Roman" w:hAnsi="Times New Roman" w:cs="Times New Roman"/>
+        </w:rPr>
+        <w:t xml:space="preserve"> </w:t>
+      </w:r>
+      <w:proofErr w:type="spellStart"/>
+      <w:r>
+        <w:rPr>
+          <w:rFonts w:ascii="Times New Roman" w:eastAsia="Times New Roman" w:hAnsi="Times New Roman" w:cs="Times New Roman"/>
+          <w:vertAlign w:val="subscript"/>
+        </w:rPr>
+        <w:t>Δt</w:t>
+      </w:r>
+      <w:proofErr w:type="spellEnd"/>
+      <w:r>
+        <w:rPr>
+          <w:rFonts w:ascii="Times New Roman" w:eastAsia="Times New Roman" w:hAnsi="Times New Roman" w:cs="Times New Roman"/>
+          <w:vertAlign w:val="subscript"/>
+        </w:rPr>
+        <w:t xml:space="preserve"> </w:t>
+      </w:r>
+      <w:r>
+        <w:rPr>
+          <w:rFonts w:ascii="Times New Roman" w:eastAsia="Times New Roman" w:hAnsi="Times New Roman" w:cs="Times New Roman"/>
+          <w:vertAlign w:val="subscript"/>
+        </w:rPr>
+        <w:t>→0</w:t>
+      </w:r>
+      <w:r>
+        <w:rPr>
+          <w:rFonts w:ascii="Times New Roman" w:eastAsia="Times New Roman" w:hAnsi="Times New Roman" w:cs="Times New Roman"/>
+        </w:rPr>
+        <w:t xml:space="preserve"> </w:t>
+      </w:r>
+      <m:oMath>
+        <m:r>
+          <w:rPr>
+            <w:rFonts w:ascii="Cambria Math" w:eastAsia="Times New Roman" w:hAnsi="Cambria Math" w:cs="Times New Roman"/>
+          </w:rPr>
+          <m:t>ΔA/Δt</m:t>
+        </m:r>
+      </m:oMath>
+      <w:r>
+        <w:rPr>
+          <w:rFonts w:ascii="Times New Roman" w:eastAsia="Times New Roman" w:hAnsi="Times New Roman" w:cs="Times New Roman"/>
+        </w:rPr>
+        <w:t xml:space="preserve"> </w:t>
+      </w:r>
+      <w:r>
+        <w:rPr>
+          <w:rFonts w:ascii="Times New Roman" w:eastAsia="Times New Roman" w:hAnsi="Times New Roman" w:cs="Times New Roman"/>
+        </w:rPr>
+        <w:t>=</w:t>
+      </w:r>
+      <w:r>
+        <w:rPr>
+          <w:rFonts w:ascii="Times New Roman" w:eastAsia="Times New Roman" w:hAnsi="Times New Roman" w:cs="Times New Roman"/>
+        </w:rPr>
+        <w:t xml:space="preserve"> </w:t>
+      </w:r>
+      <w:proofErr w:type="spellStart"/>
+      <w:r>
+        <w:rPr>
+          <w:rFonts w:ascii="Times New Roman" w:eastAsia="Times New Roman" w:hAnsi="Times New Roman" w:cs="Times New Roman"/>
+        </w:rPr>
+        <w:t>lim</w:t>
+      </w:r>
+      <w:proofErr w:type="spellEnd"/>
+      <w:r>
+        <w:rPr>
+          <w:rFonts w:ascii="Times New Roman" w:eastAsia="Times New Roman" w:hAnsi="Times New Roman" w:cs="Times New Roman"/>
+        </w:rPr>
+        <w:t xml:space="preserve"> </w:t>
+      </w:r>
+      <w:r>
+        <w:rPr>
+          <w:rFonts w:ascii="Times New Roman" w:eastAsia="Times New Roman" w:hAnsi="Times New Roman" w:cs="Times New Roman"/>
+          <w:vertAlign w:val="subscript"/>
+        </w:rPr>
+        <w:t>Δt→0</w:t>
+      </w:r>
+      <w:r>
+        <w:rPr>
+          <w:rFonts w:ascii="Times New Roman" w:eastAsia="Times New Roman" w:hAnsi="Times New Roman" w:cs="Times New Roman"/>
+        </w:rPr>
+        <w:t xml:space="preserve"> ½ </w:t>
+      </w:r>
+      <w:r>
+        <w:rPr>
+          <w:rFonts w:ascii="Times New Roman" w:eastAsia="Times New Roman" w:hAnsi="Times New Roman" w:cs="Times New Roman"/>
+        </w:rPr>
+        <w:t>r</w:t>
+      </w:r>
+      <w:r>
+        <w:rPr>
+          <w:rFonts w:ascii="Times New Roman" w:eastAsia="Times New Roman" w:hAnsi="Times New Roman" w:cs="Times New Roman"/>
+          <w:vertAlign w:val="superscript"/>
+        </w:rPr>
+        <w:t>2</w:t>
+      </w:r>
+      <w:r>
+        <w:rPr>
+          <w:rFonts w:ascii="Times New Roman" w:eastAsia="Times New Roman" w:hAnsi="Times New Roman" w:cs="Times New Roman"/>
+          <w:vertAlign w:val="superscript"/>
+        </w:rPr>
+        <w:t xml:space="preserve"> </w:t>
+      </w:r>
+      <m:oMath>
+        <m:r>
+          <w:rPr>
+            <w:rFonts w:ascii="Cambria Math" w:eastAsia="Times New Roman" w:hAnsi="Cambria Math" w:cs="Times New Roman"/>
+          </w:rPr>
+          <m:t>Δθ/Δt</m:t>
+        </m:r>
+      </m:oMath>
+    </w:p>
+    <w:p>
+      <w:pPr>
+        <w:shd w:val="clear" w:color="auto" w:fill="FFFFFF"/>
+        <w:spacing w:after="0" w:line="240" w:lineRule="auto"/>
+        <w:jc w:val="both"/>
+        <w:rPr>
+          <w:rFonts w:ascii="Times New Roman" w:eastAsia="Times New Roman" w:hAnsi="Times New Roman" w:cs="Times New Roman"/>
+        </w:rPr>
+      </w:pPr>
+      <m:oMath>
+        <m:r>
+          <w:rPr>
+            <w:rFonts w:ascii="Cambria Math" w:eastAsia="Times New Roman" w:hAnsi="Cambria Math" w:cs="Times New Roman"/>
+          </w:rPr>
+          <m:t>dA</m:t>
+        </m:r>
+        <m:r>
+          <w:rPr>
+            <w:rFonts w:ascii="Cambria Math" w:eastAsia="Times New Roman" w:hAnsi="Cambria Math" w:cs="Times New Roman"/>
+          </w:rPr>
+          <m:t>/</m:t>
+        </m:r>
+        <m:r>
+          <w:rPr>
+            <w:rFonts w:ascii="Cambria Math" w:eastAsia="Times New Roman" w:hAnsi="Cambria Math" w:cs="Times New Roman"/>
+          </w:rPr>
+          <m:t>dt</m:t>
+        </m:r>
+      </m:oMath>
+      <w:r>
+        <w:rPr>
+          <w:rFonts w:ascii="Times New Roman" w:eastAsia="Times New Roman" w:hAnsi="Times New Roman" w:cs="Times New Roman"/>
+        </w:rPr>
+        <w:t xml:space="preserve"> </w:t>
+      </w:r>
+      <w:r>
+        <w:rPr>
+          <w:rFonts w:ascii="Times New Roman" w:eastAsia="Times New Roman" w:hAnsi="Times New Roman" w:cs="Times New Roman"/>
+        </w:rPr>
+        <w:t>=</w:t>
+      </w:r>
+      <w:r>
+        <w:rPr>
+          <w:rFonts w:ascii="Times New Roman" w:eastAsia="Times New Roman" w:hAnsi="Times New Roman" w:cs="Times New Roman"/>
+        </w:rPr>
+        <w:t xml:space="preserve"> ½ </w:t>
+      </w:r>
+      <w:r>
+        <w:rPr>
+          <w:rFonts w:ascii="Times New Roman" w:eastAsia="Times New Roman" w:hAnsi="Times New Roman" w:cs="Times New Roman"/>
+        </w:rPr>
+        <w:t>r</w:t>
+      </w:r>
+      <w:r>
+        <w:rPr>
+          <w:rFonts w:ascii="Times New Roman" w:eastAsia="Times New Roman" w:hAnsi="Times New Roman" w:cs="Times New Roman"/>
+          <w:vertAlign w:val="superscript"/>
+        </w:rPr>
+        <w:t>2</w:t>
+      </w:r>
+      <w:r>
+        <w:rPr>
+          <w:rFonts w:ascii="Times New Roman" w:eastAsia="Times New Roman" w:hAnsi="Times New Roman" w:cs="Times New Roman"/>
+        </w:rPr>
+        <w:t>ω</w:t>
+      </w:r>
+    </w:p>
+    <w:p>
+      <w:pPr>
+        <w:shd w:val="clear" w:color="auto" w:fill="FFFFFF"/>
+        <w:spacing w:after="0" w:line="240" w:lineRule="auto"/>
+        <w:jc w:val="both"/>
+        <w:rPr>
+          <w:rFonts w:ascii="Times New Roman" w:eastAsia="Times New Roman" w:hAnsi="Times New Roman" w:cs="Times New Roman"/>
+        </w:rPr>
+      </w:pPr>
+      <m:oMath>
+        <m:r>
+          <w:rPr>
+            <w:rFonts w:ascii="Cambria Math" w:eastAsia="Times New Roman" w:hAnsi="Cambria Math" w:cs="Times New Roman"/>
+          </w:rPr>
+          <m:t>dA</m:t>
+        </m:r>
+        <m:r>
+          <w:rPr>
+            <w:rFonts w:ascii="Cambria Math" w:eastAsia="Times New Roman" w:hAnsi="Cambria Math" w:cs="Times New Roman"/>
+          </w:rPr>
+          <m:t>/</m:t>
+        </m:r>
+        <m:r>
+          <w:rPr>
+            <w:rFonts w:ascii="Cambria Math" w:eastAsia="Times New Roman" w:hAnsi="Cambria Math" w:cs="Times New Roman"/>
+          </w:rPr>
+          <m:t>dt</m:t>
+        </m:r>
+      </m:oMath>
+      <w:r>
+        <w:rPr>
+          <w:rFonts w:ascii="Times New Roman" w:eastAsia="Times New Roman" w:hAnsi="Times New Roman" w:cs="Times New Roman"/>
+        </w:rPr>
+        <w:t xml:space="preserve"> </w:t>
+      </w:r>
+      <w:r>
+        <w:rPr>
+          <w:rFonts w:ascii="Times New Roman" w:eastAsia="Times New Roman" w:hAnsi="Times New Roman" w:cs="Times New Roman"/>
+        </w:rPr>
+        <w:t>=</w:t>
+      </w:r>
+      <w:r>
+        <w:rPr>
+          <w:rFonts w:ascii="Times New Roman" w:eastAsia="Times New Roman" w:hAnsi="Times New Roman" w:cs="Times New Roman"/>
+        </w:rPr>
+        <w:t xml:space="preserve"> </w:t>
+      </w:r>
+      <m:oMath>
+        <m:r>
+          <w:rPr>
+            <w:rFonts w:ascii="Cambria Math" w:eastAsia="Times New Roman" w:hAnsi="Cambria Math" w:cs="Times New Roman"/>
+          </w:rPr>
+          <m:t>L</m:t>
+        </m:r>
+        <m:r>
+          <w:rPr>
+            <w:rFonts w:ascii="Cambria Math" w:eastAsia="Times New Roman" w:hAnsi="Cambria Math" w:cs="Times New Roman"/>
+          </w:rPr>
+          <m:t>/</m:t>
+        </m:r>
+        <m:r>
+          <w:rPr>
+            <w:rFonts w:ascii="Cambria Math" w:eastAsia="Times New Roman" w:hAnsi="Cambria Math" w:cs="Times New Roman"/>
+          </w:rPr>
+          <m:t>2m</m:t>
+        </m:r>
+      </m:oMath>
+    </w:p>
+    <w:p>
+      <w:pPr>
+        <w:shd w:val="clear" w:color="auto" w:fill="FFFFFF"/>
+        <w:spacing w:after="150" w:line="240" w:lineRule="auto"/>
+        <w:jc w:val="both"/>
+        <w:rPr>
+          <w:rFonts w:ascii="Times New Roman" w:eastAsia="Times New Roman" w:hAnsi="Times New Roman" w:cs="Times New Roman"/>
+        </w:rPr>
+      </w:pPr>
+      <w:r>
+        <w:rPr>
+          <w:rFonts w:ascii="Times New Roman" w:eastAsia="Times New Roman" w:hAnsi="Times New Roman" w:cs="Times New Roman"/>
+        </w:rPr>
+        <w:t>Now, by conservation of angular momentum, L is a constant</w:t>
+      </w:r>
+    </w:p>
+    <w:p>
+      <w:pPr>
+        <w:shd w:val="clear" w:color="auto" w:fill="FFFFFF"/>
+        <w:spacing w:after="150" w:line="240" w:lineRule="auto"/>
+        <w:jc w:val="both"/>
+        <w:rPr>
+          <w:rFonts w:ascii="Times New Roman" w:eastAsia="Times New Roman" w:hAnsi="Times New Roman" w:cs="Times New Roman"/>
+        </w:rPr>
+      </w:pPr>
+      <w:r>
+        <w:rPr>
+          <w:rFonts w:ascii="Times New Roman" w:eastAsia="Times New Roman" w:hAnsi="Times New Roman" w:cs="Times New Roman"/>
+        </w:rPr>
+        <w:t xml:space="preserve">Thus, </w:t>
+      </w:r>
+      <m:oMath>
+        <m:r>
+          <w:rPr>
+            <w:rFonts w:ascii="Cambria Math" w:eastAsia="Times New Roman" w:hAnsi="Cambria Math" w:cs="Times New Roman"/>
+          </w:rPr>
+          <m:t>dA/dt</m:t>
+        </m:r>
+      </m:oMath>
+      <w:r>
+        <w:rPr>
+          <w:rFonts w:ascii="Times New Roman" w:eastAsia="Times New Roman" w:hAnsi="Times New Roman" w:cs="Times New Roman"/>
+        </w:rPr>
+        <w:t xml:space="preserve"> = constant</w:t>
+      </w:r>
+    </w:p>
+    <w:p>
+      <w:pPr>
+        <w:shd w:val="clear" w:color="auto" w:fill="FFFFFF"/>
+        <w:spacing w:after="150" w:line="240" w:lineRule="auto"/>
+        <w:jc w:val="both"/>
+        <w:rPr>
+          <w:rFonts w:ascii="Times New Roman" w:eastAsia="Times New Roman" w:hAnsi="Times New Roman" w:cs="Times New Roman"/>
+        </w:rPr>
+      </w:pPr>
+      <w:r>
+        <w:rPr>
+          <w:rFonts w:ascii="Times New Roman" w:eastAsia="Times New Roman" w:hAnsi="Times New Roman" w:cs="Times New Roman"/>
+        </w:rPr>
+        <w:t>The area swept in equal intervals of time is a constant.</w:t>
+      </w:r>
+    </w:p>
+    <w:p>
+      <w:pPr>
+        <w:shd w:val="clear" w:color="auto" w:fill="FFFFFF"/>
+        <w:spacing w:after="150" w:line="240" w:lineRule="auto"/>
+        <w:jc w:val="both"/>
+        <w:rPr>
+          <w:rFonts w:ascii="Times New Roman" w:eastAsia="Times New Roman" w:hAnsi="Times New Roman" w:cs="Times New Roman"/>
+        </w:rPr>
+      </w:pPr>
+      <w:r>
+        <w:rPr>
+          <w:rFonts w:ascii="Times New Roman" w:eastAsia="Times New Roman" w:hAnsi="Times New Roman" w:cs="Times New Roman"/>
+        </w:rPr>
+        <w:t>Kepler’s second law can also be stated as “The areal velocity of a planet revolving around the sun in elliptical orbit remains constant, which implies the angular momentum of a planet remains constant”. As the angular momentum is constant, all planetary motions are planar motions, which is a direct consequence of central force.</w:t>
+      </w:r>
+    </w:p>
+    <w:p>
+      <w:pPr>
+        <w:pStyle w:val="NormalWeb"/>
+        <w:shd w:val="clear" w:color="auto" w:fill="FFFFFF"/>
+        <w:spacing w:before="0" w:beforeAutospacing="0" w:after="150" w:afterAutospacing="0"/>
+        <w:jc w:val="both"/>
+        <w:rPr>
+          <w:sz w:val="22"/>
+          <w:szCs w:val="22"/>
+        </w:rPr>
+      </w:pPr>
+    </w:p>
+    <w:p>
+      <w:pPr>
+        <w:jc w:val="both"/>
+        <w:rPr>
+          <w:rFonts w:ascii="Times New Roman" w:eastAsiaTheme="minorEastAsia" w:hAnsi="Times New Roman" w:cs="Times New Roman"/>
+        </w:rPr>
+      </w:pPr>
+      <w:r>
+        <w:rPr>
+          <w:rFonts w:ascii="Times New Roman" w:eastAsiaTheme="minorEastAsia" w:hAnsi="Times New Roman" w:cs="Times New Roman"/>
+          <w:b/>
+          <w:bCs/>
+        </w:rPr>
+        <w:lastRenderedPageBreak/>
+        <w:t>Kepler’s third law</w:t>
+      </w:r>
+      <w:r>
+        <w:rPr>
+          <w:rFonts w:ascii="Times New Roman" w:eastAsiaTheme="minorEastAsia" w:hAnsi="Times New Roman" w:cs="Times New Roman"/>
+        </w:rPr>
+        <w:t xml:space="preserve"> – </w:t>
+      </w:r>
+    </w:p>
+    <w:p>
+      <w:pPr>
+        <w:jc w:val="both"/>
+        <w:rPr>
+          <w:rFonts w:ascii="Times New Roman" w:hAnsi="Times New Roman" w:cs="Times New Roman"/>
+          <w:shd w:val="clear" w:color="auto" w:fill="FFFFFF"/>
+        </w:rPr>
+      </w:pPr>
+      <w:r>
+        <w:rPr>
+          <w:rFonts w:ascii="Times New Roman" w:hAnsi="Times New Roman" w:cs="Times New Roman"/>
+          <w:shd w:val="clear" w:color="auto" w:fill="FFFFFF"/>
+        </w:rPr>
+        <w:t>“</w:t>
+      </w:r>
+      <w:r>
+        <w:rPr>
+          <w:rFonts w:ascii="Times New Roman" w:hAnsi="Times New Roman" w:cs="Times New Roman"/>
+          <w:shd w:val="clear" w:color="auto" w:fill="FFFFFF"/>
+        </w:rPr>
+        <w:t>The square of the time period of revolution of a planet around the sun in an elliptical orbit is directly proportional to the cube of its semi-major axis”</w:t>
+      </w:r>
+      <w:r>
+        <w:rPr>
+          <w:rFonts w:ascii="Times New Roman" w:hAnsi="Times New Roman" w:cs="Times New Roman"/>
+          <w:shd w:val="clear" w:color="auto" w:fill="FFFFFF"/>
+        </w:rPr>
+        <w:t xml:space="preserve">. </w:t>
+      </w:r>
+    </w:p>
+    <w:p>
+      <w:pPr>
+        <w:jc w:val="center"/>
+        <w:rPr>
+          <w:rStyle w:val="Strong"/>
+          <w:rFonts w:ascii="Times New Roman" w:hAnsi="Times New Roman" w:cs="Times New Roman"/>
+          <w:b w:val="0"/>
+          <w:bCs w:val="0"/>
+          <w:shd w:val="clear" w:color="auto" w:fill="FFFFFF"/>
+          <w:vertAlign w:val="superscript"/>
+        </w:rPr>
+      </w:pPr>
+      <w:r>
+        <w:rPr>
+          <w:rStyle w:val="Strong"/>
+          <w:rFonts w:ascii="Times New Roman" w:hAnsi="Times New Roman" w:cs="Times New Roman"/>
+          <w:b w:val="0"/>
+          <w:bCs w:val="0"/>
+          <w:shd w:val="clear" w:color="auto" w:fill="FFFFFF"/>
+        </w:rPr>
+        <w:t>T</w:t>
+      </w:r>
+      <w:r>
+        <w:rPr>
+          <w:rStyle w:val="Strong"/>
+          <w:rFonts w:ascii="Times New Roman" w:hAnsi="Times New Roman" w:cs="Times New Roman"/>
+          <w:b w:val="0"/>
+          <w:bCs w:val="0"/>
+          <w:shd w:val="clear" w:color="auto" w:fill="FFFFFF"/>
+          <w:vertAlign w:val="superscript"/>
+        </w:rPr>
+        <w:t>2</w:t>
+      </w:r>
+      <w:r>
+        <w:rPr>
+          <w:rStyle w:val="Strong"/>
+          <w:rFonts w:ascii="Times New Roman" w:hAnsi="Times New Roman" w:cs="Times New Roman"/>
+          <w:b w:val="0"/>
+          <w:bCs w:val="0"/>
+          <w:shd w:val="clear" w:color="auto" w:fill="FFFFFF"/>
+        </w:rPr>
+        <w:t> </w:t>
+      </w:r>
+      <w:r>
+        <w:rPr>
+          <w:rStyle w:val="Strong"/>
+          <w:rFonts w:ascii="Cambria Math" w:hAnsi="Cambria Math" w:cs="Cambria Math"/>
+          <w:b w:val="0"/>
+          <w:bCs w:val="0"/>
+          <w:shd w:val="clear" w:color="auto" w:fill="FFFFFF"/>
+        </w:rPr>
+        <w:t>∝</w:t>
+      </w:r>
+      <w:r>
+        <w:rPr>
+          <w:rStyle w:val="Strong"/>
+          <w:rFonts w:ascii="Times New Roman" w:hAnsi="Times New Roman" w:cs="Times New Roman"/>
+          <w:b w:val="0"/>
+          <w:bCs w:val="0"/>
+          <w:shd w:val="clear" w:color="auto" w:fill="FFFFFF"/>
+        </w:rPr>
+        <w:t xml:space="preserve"> a</w:t>
+      </w:r>
+      <w:r>
+        <w:rPr>
+          <w:rStyle w:val="Strong"/>
+          <w:rFonts w:ascii="Times New Roman" w:hAnsi="Times New Roman" w:cs="Times New Roman"/>
+          <w:b w:val="0"/>
+          <w:bCs w:val="0"/>
+          <w:shd w:val="clear" w:color="auto" w:fill="FFFFFF"/>
+          <w:vertAlign w:val="superscript"/>
+        </w:rPr>
+        <w:t>3</w:t>
+      </w:r>
+    </w:p>
+    <w:p>
+      <w:pPr>
+        <w:pStyle w:val="NormalWeb"/>
+        <w:shd w:val="clear" w:color="auto" w:fill="FFFFFF"/>
+        <w:spacing w:before="0" w:beforeAutospacing="0" w:after="150" w:afterAutospacing="0"/>
+        <w:jc w:val="both"/>
+        <w:rPr>
+          <w:sz w:val="22"/>
+          <w:szCs w:val="22"/>
+        </w:rPr>
+      </w:pPr>
+      <w:r>
+        <w:rPr>
+          <w:sz w:val="22"/>
+          <w:szCs w:val="22"/>
+        </w:rPr>
+        <w:t>Shorter the orbit of the planet around the sun, the shorter the time taken to complete one revolution. Using the equations of </w:t>
+      </w:r>
+      <w:hyperlink r:id="rId8" w:history="1">
+        <w:r>
+          <w:rPr>
+            <w:rStyle w:val="Hyperlink"/>
+            <w:color w:val="auto"/>
+            <w:sz w:val="22"/>
+            <w:szCs w:val="22"/>
+            <w:u w:val="none"/>
+          </w:rPr>
+          <w:t>Newton’s law of gravitation</w:t>
+        </w:r>
+      </w:hyperlink>
+      <w:r>
+        <w:rPr>
+          <w:sz w:val="22"/>
+          <w:szCs w:val="22"/>
+        </w:rPr>
+        <w:t> and laws of motion, Kepler’s third law takes a more general form:</w:t>
+      </w:r>
+    </w:p>
+    <w:p>
+      <w:pPr>
+        <w:pStyle w:val="NormalWeb"/>
+        <w:shd w:val="clear" w:color="auto" w:fill="FFFFFF"/>
+        <w:spacing w:before="0" w:beforeAutospacing="0" w:after="150" w:afterAutospacing="0"/>
+        <w:jc w:val="both"/>
+        <w:rPr>
+          <w:sz w:val="22"/>
+          <w:szCs w:val="22"/>
+        </w:rPr>
+      </w:pPr>
+      <w:r>
+        <w:rPr>
+          <w:sz w:val="22"/>
+          <w:szCs w:val="22"/>
+        </w:rPr>
+        <w:t>P</w:t>
+      </w:r>
+      <w:r>
+        <w:rPr>
+          <w:sz w:val="22"/>
+          <w:szCs w:val="22"/>
+          <w:vertAlign w:val="superscript"/>
+        </w:rPr>
+        <w:t>2 </w:t>
+      </w:r>
+      <w:r>
+        <w:rPr>
+          <w:sz w:val="22"/>
+          <w:szCs w:val="22"/>
+        </w:rPr>
+        <w:t>= 4π</w:t>
+      </w:r>
+      <w:r>
+        <w:rPr>
+          <w:sz w:val="22"/>
+          <w:szCs w:val="22"/>
+          <w:vertAlign w:val="superscript"/>
+        </w:rPr>
+        <w:t>2</w:t>
+      </w:r>
+      <w:r>
+        <w:rPr>
+          <w:sz w:val="22"/>
+          <w:szCs w:val="22"/>
+        </w:rPr>
+        <w:t> </w:t>
+      </w:r>
+      <w:proofErr w:type="gramStart"/>
+      <w:r>
+        <w:rPr>
+          <w:sz w:val="22"/>
+          <w:szCs w:val="22"/>
+        </w:rPr>
+        <w:t>/[</w:t>
+      </w:r>
+      <w:proofErr w:type="gramEnd"/>
+      <w:r>
+        <w:rPr>
+          <w:sz w:val="22"/>
+          <w:szCs w:val="22"/>
+        </w:rPr>
+        <w:t>G(M</w:t>
+      </w:r>
+      <w:r>
+        <w:rPr>
+          <w:sz w:val="22"/>
+          <w:szCs w:val="22"/>
+          <w:vertAlign w:val="subscript"/>
+        </w:rPr>
+        <w:t>1</w:t>
+      </w:r>
+      <w:r>
+        <w:rPr>
+          <w:sz w:val="22"/>
+          <w:szCs w:val="22"/>
+        </w:rPr>
+        <w:t>+ M</w:t>
+      </w:r>
+      <w:r>
+        <w:rPr>
+          <w:sz w:val="22"/>
+          <w:szCs w:val="22"/>
+          <w:vertAlign w:val="subscript"/>
+        </w:rPr>
+        <w:t>2</w:t>
+      </w:r>
+      <w:r>
+        <w:rPr>
+          <w:sz w:val="22"/>
+          <w:szCs w:val="22"/>
+        </w:rPr>
+        <w:t>)] × a</w:t>
+      </w:r>
+      <w:r>
+        <w:rPr>
+          <w:sz w:val="22"/>
+          <w:szCs w:val="22"/>
+          <w:vertAlign w:val="superscript"/>
+        </w:rPr>
+        <w:t>3</w:t>
+      </w:r>
+    </w:p>
+    <w:p>
+      <w:pPr>
+        <w:pStyle w:val="NormalWeb"/>
+        <w:shd w:val="clear" w:color="auto" w:fill="FFFFFF"/>
+        <w:spacing w:before="0" w:beforeAutospacing="0" w:after="150" w:afterAutospacing="0"/>
+        <w:jc w:val="both"/>
+        <w:rPr>
+          <w:sz w:val="22"/>
+          <w:szCs w:val="22"/>
+        </w:rPr>
+      </w:pPr>
+      <w:r>
+        <w:rPr>
+          <w:sz w:val="22"/>
+          <w:szCs w:val="22"/>
+        </w:rPr>
+        <w:t>where M</w:t>
+      </w:r>
+      <w:r>
+        <w:rPr>
+          <w:sz w:val="22"/>
+          <w:szCs w:val="22"/>
+          <w:vertAlign w:val="subscript"/>
+        </w:rPr>
+        <w:t>1</w:t>
+      </w:r>
+      <w:r>
+        <w:rPr>
+          <w:sz w:val="22"/>
+          <w:szCs w:val="22"/>
+        </w:rPr>
+        <w:t> and M</w:t>
+      </w:r>
+      <w:r>
+        <w:rPr>
+          <w:sz w:val="22"/>
+          <w:szCs w:val="22"/>
+          <w:vertAlign w:val="subscript"/>
+        </w:rPr>
+        <w:t>2</w:t>
+      </w:r>
+      <w:r>
+        <w:rPr>
+          <w:sz w:val="22"/>
+          <w:szCs w:val="22"/>
+        </w:rPr>
+        <w:t> are the masses of the two orbiting objects in solar masses.</w:t>
+      </w:r>
+    </w:p>
+    <w:p>
+      <w:pPr>
+        <w:pStyle w:val="NormalWeb"/>
+        <w:shd w:val="clear" w:color="auto" w:fill="FFFFFF"/>
+        <w:spacing w:before="0" w:beforeAutospacing="0" w:after="150" w:afterAutospacing="0"/>
+        <w:jc w:val="both"/>
+        <w:rPr>
+          <w:sz w:val="22"/>
+          <w:szCs w:val="22"/>
+        </w:rPr>
+      </w:pPr>
+    </w:p>
+    <w:p>
+      <w:pPr>
+        <w:pStyle w:val="NormalWeb"/>
+        <w:shd w:val="clear" w:color="auto" w:fill="FFFFFF"/>
+        <w:spacing w:before="0" w:beforeAutospacing="0" w:after="150" w:afterAutospacing="0"/>
+        <w:jc w:val="both"/>
+        <w:rPr>
+          <w:sz w:val="22"/>
+          <w:szCs w:val="22"/>
+        </w:rPr>
+      </w:pPr>
+    </w:p>
+    <w:p>
+      <w:pPr>
+        <w:pStyle w:val="NormalWeb"/>
+        <w:shd w:val="clear" w:color="auto" w:fill="FFFFFF"/>
+        <w:spacing w:before="0" w:beforeAutospacing="0" w:after="150" w:afterAutospacing="0"/>
+        <w:jc w:val="both"/>
+        <w:rPr>
+          <w:b/>
+          <w:bCs/>
+        </w:rPr>
+      </w:pPr>
+      <w:r>
+        <w:rPr>
+          <w:b/>
+          <w:bCs/>
+        </w:rPr>
+        <w:t xml:space="preserve">5.3 </w:t>
+      </w:r>
+      <w:r>
+        <w:rPr>
+          <w:b/>
+          <w:bCs/>
+        </w:rPr>
+        <w:t xml:space="preserve">   </w:t>
+      </w:r>
+      <w:r>
+        <w:rPr>
+          <w:b/>
+          <w:bCs/>
+        </w:rPr>
+        <w:t>Newton’s Gravitational Law</w:t>
+      </w:r>
+    </w:p>
+    <w:p>
+      <w:pPr>
+        <w:pStyle w:val="NormalWeb"/>
+        <w:shd w:val="clear" w:color="auto" w:fill="FFFFFF"/>
+        <w:spacing w:before="0" w:beforeAutospacing="0" w:after="150" w:afterAutospacing="0"/>
+        <w:jc w:val="both"/>
+        <w:rPr>
+          <w:sz w:val="22"/>
+          <w:szCs w:val="22"/>
+          <w:shd w:val="clear" w:color="auto" w:fill="FFFFFF"/>
+        </w:rPr>
+      </w:pPr>
+      <w:r>
+        <w:rPr>
+          <w:rStyle w:val="Strong"/>
+          <w:sz w:val="22"/>
+          <w:szCs w:val="22"/>
+          <w:shd w:val="clear" w:color="auto" w:fill="FFFFFF"/>
+        </w:rPr>
+        <w:t>Newton’s law of gravitation</w:t>
+      </w:r>
+      <w:r>
+        <w:rPr>
+          <w:sz w:val="22"/>
+          <w:szCs w:val="22"/>
+          <w:shd w:val="clear" w:color="auto" w:fill="FFFFFF"/>
+        </w:rPr>
+        <w:t>, statement that any particle of matter in the universe attracts any other with a </w:t>
+      </w:r>
+      <w:hyperlink r:id="rId9" w:history="1">
+        <w:r>
+          <w:rPr>
+            <w:rStyle w:val="Hyperlink"/>
+            <w:color w:val="auto"/>
+            <w:sz w:val="22"/>
+            <w:szCs w:val="22"/>
+            <w:u w:val="none"/>
+            <w:shd w:val="clear" w:color="auto" w:fill="FFFFFF"/>
+          </w:rPr>
+          <w:t>force</w:t>
+        </w:r>
+      </w:hyperlink>
+      <w:r>
+        <w:rPr>
+          <w:sz w:val="22"/>
+          <w:szCs w:val="22"/>
+          <w:shd w:val="clear" w:color="auto" w:fill="FFFFFF"/>
+        </w:rPr>
+        <w:t> varying directly as the product of the masses and inversely as the square of the distance between them. In symbols, the magnitude of the attractive force </w:t>
+      </w:r>
+      <w:r>
+        <w:rPr>
+          <w:rStyle w:val="Emphasis"/>
+          <w:sz w:val="22"/>
+          <w:szCs w:val="22"/>
+          <w:shd w:val="clear" w:color="auto" w:fill="FFFFFF"/>
+        </w:rPr>
+        <w:t>F</w:t>
+      </w:r>
+      <w:r>
+        <w:rPr>
+          <w:sz w:val="22"/>
+          <w:szCs w:val="22"/>
+          <w:shd w:val="clear" w:color="auto" w:fill="FFFFFF"/>
+        </w:rPr>
+        <w:t> is equal to </w:t>
+      </w:r>
+      <w:r>
+        <w:rPr>
+          <w:rStyle w:val="Emphasis"/>
+          <w:sz w:val="22"/>
+          <w:szCs w:val="22"/>
+          <w:shd w:val="clear" w:color="auto" w:fill="FFFFFF"/>
+        </w:rPr>
+        <w:t>G</w:t>
+      </w:r>
+      <w:r>
+        <w:rPr>
+          <w:sz w:val="22"/>
+          <w:szCs w:val="22"/>
+          <w:shd w:val="clear" w:color="auto" w:fill="FFFFFF"/>
+        </w:rPr>
+        <w:t> (the </w:t>
+      </w:r>
+      <w:hyperlink r:id="rId10" w:history="1">
+        <w:r>
+          <w:rPr>
+            <w:rStyle w:val="Hyperlink"/>
+            <w:color w:val="auto"/>
+            <w:sz w:val="22"/>
+            <w:szCs w:val="22"/>
+            <w:u w:val="none"/>
+            <w:shd w:val="clear" w:color="auto" w:fill="FFFFFF"/>
+          </w:rPr>
+          <w:t>gravitational constant</w:t>
+        </w:r>
+      </w:hyperlink>
+      <w:r>
+        <w:rPr>
+          <w:sz w:val="22"/>
+          <w:szCs w:val="22"/>
+          <w:shd w:val="clear" w:color="auto" w:fill="FFFFFF"/>
+        </w:rPr>
+        <w:t>, a number the size of which depends on the system of units used and which is a universal constant) multiplied by the product of the masses (</w:t>
+      </w:r>
+      <w:r>
+        <w:rPr>
+          <w:rStyle w:val="Emphasis"/>
+          <w:sz w:val="22"/>
+          <w:szCs w:val="22"/>
+          <w:shd w:val="clear" w:color="auto" w:fill="FFFFFF"/>
+        </w:rPr>
+        <w:t>m</w:t>
+      </w:r>
+      <w:r>
+        <w:rPr>
+          <w:sz w:val="22"/>
+          <w:szCs w:val="22"/>
+          <w:shd w:val="clear" w:color="auto" w:fill="FFFFFF"/>
+          <w:vertAlign w:val="subscript"/>
+        </w:rPr>
+        <w:t>1</w:t>
+      </w:r>
+      <w:r>
+        <w:rPr>
+          <w:sz w:val="22"/>
+          <w:szCs w:val="22"/>
+          <w:shd w:val="clear" w:color="auto" w:fill="FFFFFF"/>
+        </w:rPr>
+        <w:t> and </w:t>
+      </w:r>
+      <w:r>
+        <w:rPr>
+          <w:rStyle w:val="Emphasis"/>
+          <w:sz w:val="22"/>
+          <w:szCs w:val="22"/>
+          <w:shd w:val="clear" w:color="auto" w:fill="FFFFFF"/>
+        </w:rPr>
+        <w:t>m</w:t>
+      </w:r>
+      <w:r>
+        <w:rPr>
+          <w:sz w:val="22"/>
+          <w:szCs w:val="22"/>
+          <w:shd w:val="clear" w:color="auto" w:fill="FFFFFF"/>
+          <w:vertAlign w:val="subscript"/>
+        </w:rPr>
+        <w:t>2</w:t>
+      </w:r>
+      <w:r>
+        <w:rPr>
+          <w:sz w:val="22"/>
+          <w:szCs w:val="22"/>
+          <w:shd w:val="clear" w:color="auto" w:fill="FFFFFF"/>
+        </w:rPr>
+        <w:t>) and divided by the square of the distance </w:t>
+      </w:r>
+      <w:r>
+        <w:rPr>
+          <w:rStyle w:val="Emphasis"/>
+          <w:sz w:val="22"/>
+          <w:szCs w:val="22"/>
+          <w:shd w:val="clear" w:color="auto" w:fill="FFFFFF"/>
+        </w:rPr>
+        <w:t>R:</w:t>
+      </w:r>
+      <w:r>
+        <w:rPr>
+          <w:sz w:val="22"/>
+          <w:szCs w:val="22"/>
+          <w:shd w:val="clear" w:color="auto" w:fill="FFFFFF"/>
+        </w:rPr>
+        <w:t> </w:t>
+      </w:r>
+    </w:p>
+    <w:p>
+      <w:pPr>
+        <w:pStyle w:val="NormalWeb"/>
+        <w:shd w:val="clear" w:color="auto" w:fill="FFFFFF"/>
+        <w:spacing w:before="0" w:beforeAutospacing="0" w:after="150" w:afterAutospacing="0"/>
+        <w:jc w:val="center"/>
+        <w:rPr>
+          <w:sz w:val="22"/>
+          <w:szCs w:val="22"/>
+          <w:shd w:val="clear" w:color="auto" w:fill="FFFFFF"/>
+        </w:rPr>
+      </w:pPr>
+      <w:r>
+        <w:rPr>
+          <w:rStyle w:val="Emphasis"/>
+          <w:sz w:val="22"/>
+          <w:szCs w:val="22"/>
+          <w:shd w:val="clear" w:color="auto" w:fill="FFFFFF"/>
+        </w:rPr>
+        <w:t>F</w:t>
+      </w:r>
+      <w:r>
+        <w:rPr>
+          <w:sz w:val="22"/>
+          <w:szCs w:val="22"/>
+          <w:shd w:val="clear" w:color="auto" w:fill="FFFFFF"/>
+        </w:rPr>
+        <w:t> = </w:t>
+      </w:r>
+      <w:r>
+        <w:rPr>
+          <w:rStyle w:val="Emphasis"/>
+          <w:sz w:val="22"/>
+          <w:szCs w:val="22"/>
+          <w:shd w:val="clear" w:color="auto" w:fill="FFFFFF"/>
+        </w:rPr>
+        <w:t>G</w:t>
+      </w:r>
+      <w:r>
+        <w:rPr>
+          <w:sz w:val="22"/>
+          <w:szCs w:val="22"/>
+          <w:shd w:val="clear" w:color="auto" w:fill="FFFFFF"/>
+        </w:rPr>
+        <w:t>(</w:t>
+      </w:r>
+      <w:r>
+        <w:rPr>
+          <w:rStyle w:val="Emphasis"/>
+          <w:sz w:val="22"/>
+          <w:szCs w:val="22"/>
+          <w:shd w:val="clear" w:color="auto" w:fill="FFFFFF"/>
+        </w:rPr>
+        <w:t>m</w:t>
+      </w:r>
+      <w:r>
+        <w:rPr>
+          <w:sz w:val="22"/>
+          <w:szCs w:val="22"/>
+          <w:shd w:val="clear" w:color="auto" w:fill="FFFFFF"/>
+          <w:vertAlign w:val="subscript"/>
+        </w:rPr>
+        <w:t>1</w:t>
+      </w:r>
+      <w:r>
+        <w:rPr>
+          <w:rStyle w:val="Emphasis"/>
+          <w:sz w:val="22"/>
+          <w:szCs w:val="22"/>
+          <w:shd w:val="clear" w:color="auto" w:fill="FFFFFF"/>
+        </w:rPr>
+        <w:t>m</w:t>
+      </w:r>
+      <w:r>
+        <w:rPr>
+          <w:sz w:val="22"/>
+          <w:szCs w:val="22"/>
+          <w:shd w:val="clear" w:color="auto" w:fill="FFFFFF"/>
+          <w:vertAlign w:val="subscript"/>
+        </w:rPr>
+        <w:t>2</w:t>
+      </w:r>
+      <w:r>
+        <w:rPr>
+          <w:sz w:val="22"/>
+          <w:szCs w:val="22"/>
+          <w:shd w:val="clear" w:color="auto" w:fill="FFFFFF"/>
+        </w:rPr>
+        <w:t>)/</w:t>
+      </w:r>
+      <w:r>
+        <w:rPr>
+          <w:rStyle w:val="Emphasis"/>
+          <w:sz w:val="22"/>
+          <w:szCs w:val="22"/>
+          <w:shd w:val="clear" w:color="auto" w:fill="FFFFFF"/>
+        </w:rPr>
+        <w:t>R</w:t>
+      </w:r>
+      <w:r>
+        <w:rPr>
+          <w:sz w:val="22"/>
+          <w:szCs w:val="22"/>
+          <w:shd w:val="clear" w:color="auto" w:fill="FFFFFF"/>
+          <w:vertAlign w:val="superscript"/>
+        </w:rPr>
+        <w:t>2</w:t>
+      </w:r>
+    </w:p>
+    <w:p>
+      <w:pPr>
+        <w:pStyle w:val="NormalWeb"/>
+        <w:shd w:val="clear" w:color="auto" w:fill="FFFFFF"/>
+        <w:spacing w:before="0" w:beforeAutospacing="0" w:after="150" w:afterAutospacing="0"/>
+        <w:jc w:val="both"/>
+        <w:rPr>
+          <w:rFonts w:eastAsiaTheme="minorEastAsia"/>
+          <w:sz w:val="22"/>
+          <w:szCs w:val="22"/>
+          <w:vertAlign w:val="superscript"/>
+        </w:rPr>
+      </w:pPr>
+      <w:r>
+        <w:rPr>
+          <w:sz w:val="22"/>
+          <w:szCs w:val="22"/>
+          <w:shd w:val="clear" w:color="auto" w:fill="FFFFFF"/>
+        </w:rPr>
+        <w:t xml:space="preserve">Here, </w:t>
+      </w:r>
+      <w:r>
+        <w:rPr>
+          <w:rFonts w:eastAsiaTheme="minorEastAsia"/>
+          <w:sz w:val="22"/>
+          <w:szCs w:val="22"/>
+        </w:rPr>
+        <w:t>G = 6.673 x 10</w:t>
+      </w:r>
+      <w:r>
+        <w:rPr>
+          <w:rFonts w:eastAsiaTheme="minorEastAsia"/>
+          <w:sz w:val="22"/>
+          <w:szCs w:val="22"/>
+          <w:vertAlign w:val="superscript"/>
+        </w:rPr>
+        <w:t xml:space="preserve">-11 </w:t>
+      </w:r>
+      <w:r>
+        <w:rPr>
+          <w:rFonts w:eastAsiaTheme="minorEastAsia"/>
+          <w:sz w:val="22"/>
+          <w:szCs w:val="22"/>
+        </w:rPr>
+        <w:t>N m</w:t>
+      </w:r>
+      <w:r>
+        <w:rPr>
+          <w:rFonts w:eastAsiaTheme="minorEastAsia"/>
+          <w:sz w:val="22"/>
+          <w:szCs w:val="22"/>
+          <w:vertAlign w:val="superscript"/>
+        </w:rPr>
+        <w:t xml:space="preserve">2 </w:t>
+      </w:r>
+      <w:r>
+        <w:rPr>
+          <w:rFonts w:eastAsiaTheme="minorEastAsia"/>
+          <w:sz w:val="22"/>
+          <w:szCs w:val="22"/>
+        </w:rPr>
+        <w:t>/ kg</w:t>
+      </w:r>
+      <w:r>
+        <w:rPr>
+          <w:rFonts w:eastAsiaTheme="minorEastAsia"/>
+          <w:sz w:val="22"/>
+          <w:szCs w:val="22"/>
+          <w:vertAlign w:val="superscript"/>
+        </w:rPr>
+        <w:t>2</w:t>
+      </w:r>
+    </w:p>
+    <w:p>
+      <w:pPr>
+        <w:pStyle w:val="NormalWeb"/>
+        <w:shd w:val="clear" w:color="auto" w:fill="FFFFFF"/>
+        <w:spacing w:before="0" w:beforeAutospacing="0" w:after="150" w:afterAutospacing="0"/>
+        <w:jc w:val="center"/>
+        <w:rPr>
+          <w:rFonts w:eastAsiaTheme="minorEastAsia"/>
+          <w:sz w:val="22"/>
+          <w:szCs w:val="22"/>
+        </w:rPr>
+      </w:pPr>
+      <w:r>
+        <w:rPr>
+          <w:rFonts w:eastAsiaTheme="minorEastAsia"/>
+          <w:noProof/>
+          <w:sz w:val="22"/>
+          <w:szCs w:val="22"/>
+        </w:rPr>
+        <w:drawing>
+          <wp:inline distT="0" distB="0" distL="0" distR="0" wp14:anchorId="2CA33D5B" wp14:editId="7B85FE88">
+            <wp:extent cx="2672862" cy="1829299"/>
+            <wp:effectExtent l="0" t="0" r="0" b="0"/>
+            <wp:docPr id="1" name="Picture 1" descr="Diagram, schematic&#10;&#10;Description automatically generated"/>
+            <wp:cNvGraphicFramePr>
+              <a:graphicFrameLocks xmlns:a="http://schemas.openxmlformats.org/drawingml/2006/main" noChangeAspect="1"/>
+            </wp:cNvGraphicFramePr>
+            <a:graphic xmlns:a="http://schemas.openxmlformats.org/drawingml/2006/main">
+              <a:graphicData uri="http://schemas.openxmlformats.org/drawingml/2006/picture">
+                <pic:pic xmlns:pic="http://schemas.openxmlformats.org/drawingml/2006/picture">
+                  <pic:nvPicPr>
+                    <pic:cNvPr id="1" name="Picture 1" descr="Diagram, schematic&#10;&#10;Description automatically generated"/>
+                    <pic:cNvPicPr/>
+                  </pic:nvPicPr>
+                  <pic:blipFill>
+                    <a:blip r:embed="rId11">
+                      <a:extLst>
+                        <a:ext uri="{28A0092B-C50C-407E-A947-70E740481C1C}">
+                          <a14:useLocalDpi xmlns:a14="http://schemas.microsoft.com/office/drawing/2010/main" val="0"/>
+                        </a:ext>
+                      </a:extLst>
+                    </a:blip>
+                    <a:stretch>
+                      <a:fillRect/>
+                    </a:stretch>
+                  </pic:blipFill>
+                  <pic:spPr>
+                    <a:xfrm>
+                      <a:off x="0" y="0"/>
+                      <a:ext cx="2681878" cy="1835470"/>
+                    </a:xfrm>
+                    <a:prstGeom prst="rect">
+                      <a:avLst/>
+                    </a:prstGeom>
+                  </pic:spPr>
+                </pic:pic>
+              </a:graphicData>
+            </a:graphic>
+          </wp:inline>
+        </w:drawing>
+      </w:r>
+    </w:p>
+    <w:p>
+      <w:pPr>
+        <w:pStyle w:val="NormalWeb"/>
+        <w:shd w:val="clear" w:color="auto" w:fill="FFFFFF"/>
+        <w:spacing w:before="0" w:beforeAutospacing="0" w:after="150" w:afterAutospacing="0"/>
+        <w:jc w:val="center"/>
+        <w:rPr>
+          <w:rFonts w:eastAsiaTheme="minorEastAsia"/>
+          <w:sz w:val="22"/>
+          <w:szCs w:val="22"/>
+        </w:rPr>
+      </w:pPr>
+    </w:p>
     <w:sectPr>
-      <w:footerReference w:type="default" r:id="rId7"/>
+      <w:footerReference w:type="default" r:id="rId12"/>
       <w:pgSz w:w="12240" w:h="15840"/>
       <w:pgMar w:top="1440" w:right="1440" w:bottom="1440" w:left="1440" w:header="720" w:footer="720" w:gutter="0"/>
       <w:cols w:space="720"/>
@@ -2757,8 +6791,124 @@
       </w:pPr>
     </w:lvl>
   </w:abstractNum>
+  <w:abstractNum w:abstractNumId="1" w15:restartNumberingAfterBreak="0">
+    <w:nsid w:val="62E53EF0"/>
+    <w:multiLevelType w:val="hybridMultilevel"/>
+    <w:tmpl w:val="3A682B70"/>
+    <w:lvl w:ilvl="0" w:tplc="BF20C828">
+      <w:start w:val="1"/>
+      <w:numFmt w:val="bullet"/>
+      <w:lvlText w:val=""/>
+      <w:lvlJc w:val="left"/>
+      <w:pPr>
+        <w:ind w:left="720" w:hanging="360"/>
+      </w:pPr>
+      <w:rPr>
+        <w:rFonts w:ascii="Wingdings" w:eastAsiaTheme="minorHAnsi" w:hAnsi="Wingdings" w:cs="Times New Roman" w:hint="default"/>
+      </w:rPr>
+    </w:lvl>
+    <w:lvl w:ilvl="1" w:tplc="04090003" w:tentative="1">
+      <w:start w:val="1"/>
+      <w:numFmt w:val="bullet"/>
+      <w:lvlText w:val="o"/>
+      <w:lvlJc w:val="left"/>
+      <w:pPr>
+        <w:ind w:left="1440" w:hanging="360"/>
+      </w:pPr>
+      <w:rPr>
+        <w:rFonts w:ascii="Courier New" w:hAnsi="Courier New" w:cs="Courier New" w:hint="default"/>
+      </w:rPr>
+    </w:lvl>
+    <w:lvl w:ilvl="2" w:tplc="04090005" w:tentative="1">
+      <w:start w:val="1"/>
+      <w:numFmt w:val="bullet"/>
+      <w:lvlText w:val=""/>
+      <w:lvlJc w:val="left"/>
+      <w:pPr>
+        <w:ind w:left="2160" w:hanging="360"/>
+      </w:pPr>
+      <w:rPr>
+        <w:rFonts w:ascii="Wingdings" w:hAnsi="Wingdings" w:hint="default"/>
+      </w:rPr>
+    </w:lvl>
+    <w:lvl w:ilvl="3" w:tplc="04090001" w:tentative="1">
+      <w:start w:val="1"/>
+      <w:numFmt w:val="bullet"/>
+      <w:lvlText w:val=""/>
+      <w:lvlJc w:val="left"/>
+      <w:pPr>
+        <w:ind w:left="2880" w:hanging="360"/>
+      </w:pPr>
+      <w:rPr>
+        <w:rFonts w:ascii="Symbol" w:hAnsi="Symbol" w:hint="default"/>
+      </w:rPr>
+    </w:lvl>
+    <w:lvl w:ilvl="4" w:tplc="04090003" w:tentative="1">
+      <w:start w:val="1"/>
+      <w:numFmt w:val="bullet"/>
+      <w:lvlText w:val="o"/>
+      <w:lvlJc w:val="left"/>
+      <w:pPr>
+        <w:ind w:left="3600" w:hanging="360"/>
+      </w:pPr>
+      <w:rPr>
+        <w:rFonts w:ascii="Courier New" w:hAnsi="Courier New" w:cs="Courier New" w:hint="default"/>
+      </w:rPr>
+    </w:lvl>
+    <w:lvl w:ilvl="5" w:tplc="04090005" w:tentative="1">
+      <w:start w:val="1"/>
+      <w:numFmt w:val="bullet"/>
+      <w:lvlText w:val=""/>
+      <w:lvlJc w:val="left"/>
+      <w:pPr>
+        <w:ind w:left="4320" w:hanging="360"/>
+      </w:pPr>
+      <w:rPr>
+        <w:rFonts w:ascii="Wingdings" w:hAnsi="Wingdings" w:hint="default"/>
+      </w:rPr>
+    </w:lvl>
+    <w:lvl w:ilvl="6" w:tplc="04090001" w:tentative="1">
+      <w:start w:val="1"/>
+      <w:numFmt w:val="bullet"/>
+      <w:lvlText w:val=""/>
+      <w:lvlJc w:val="left"/>
+      <w:pPr>
+        <w:ind w:left="5040" w:hanging="360"/>
+      </w:pPr>
+      <w:rPr>
+        <w:rFonts w:ascii="Symbol" w:hAnsi="Symbol" w:hint="default"/>
+      </w:rPr>
+    </w:lvl>
+    <w:lvl w:ilvl="7" w:tplc="04090003" w:tentative="1">
+      <w:start w:val="1"/>
+      <w:numFmt w:val="bullet"/>
+      <w:lvlText w:val="o"/>
+      <w:lvlJc w:val="left"/>
+      <w:pPr>
+        <w:ind w:left="5760" w:hanging="360"/>
+      </w:pPr>
+      <w:rPr>
+        <w:rFonts w:ascii="Courier New" w:hAnsi="Courier New" w:cs="Courier New" w:hint="default"/>
+      </w:rPr>
+    </w:lvl>
+    <w:lvl w:ilvl="8" w:tplc="04090005" w:tentative="1">
+      <w:start w:val="1"/>
+      <w:numFmt w:val="bullet"/>
+      <w:lvlText w:val=""/>
+      <w:lvlJc w:val="left"/>
+      <w:pPr>
+        <w:ind w:left="6480" w:hanging="360"/>
+      </w:pPr>
+      <w:rPr>
+        <w:rFonts w:ascii="Wingdings" w:hAnsi="Wingdings" w:hint="default"/>
+      </w:rPr>
+    </w:lvl>
+  </w:abstractNum>
   <w:num w:numId="1" w16cid:durableId="808595170">
     <w:abstractNumId w:val="0"/>
+  </w:num>
+  <w:num w:numId="2" w16cid:durableId="915827190">
+    <w:abstractNumId w:val="1"/>
   </w:num>
 </w:numbering>
 </file>
@@ -3263,6 +7413,65 @@
     <w:uiPriority w:val="99"/>
     <w:rsid w:val="004D274E"/>
   </w:style>
+  <w:style w:type="character" w:styleId="PlaceholderText">
+    <w:name w:val="Placeholder Text"/>
+    <w:basedOn w:val="DefaultParagraphFont"/>
+    <w:uiPriority w:val="99"/>
+    <w:semiHidden/>
+    <w:rsid w:val="00BD4B94"/>
+    <w:rPr>
+      <w:color w:val="808080"/>
+    </w:rPr>
+  </w:style>
+  <w:style w:type="paragraph" w:styleId="NormalWeb">
+    <w:name w:val="Normal (Web)"/>
+    <w:basedOn w:val="Normal"/>
+    <w:uiPriority w:val="99"/>
+    <w:unhideWhenUsed/>
+    <w:rsid w:val="002F0F24"/>
+    <w:pPr>
+      <w:spacing w:before="100" w:beforeAutospacing="1" w:after="100" w:afterAutospacing="1" w:line="240" w:lineRule="auto"/>
+    </w:pPr>
+    <w:rPr>
+      <w:rFonts w:ascii="Times New Roman" w:eastAsia="Times New Roman" w:hAnsi="Times New Roman" w:cs="Times New Roman"/>
+      <w:sz w:val="24"/>
+      <w:szCs w:val="24"/>
+    </w:rPr>
+  </w:style>
+  <w:style w:type="character" w:styleId="Hyperlink">
+    <w:name w:val="Hyperlink"/>
+    <w:basedOn w:val="DefaultParagraphFont"/>
+    <w:uiPriority w:val="99"/>
+    <w:semiHidden/>
+    <w:unhideWhenUsed/>
+    <w:rsid w:val="002F0F24"/>
+    <w:rPr>
+      <w:color w:val="0000FF"/>
+      <w:u w:val="single"/>
+    </w:rPr>
+  </w:style>
+  <w:style w:type="character" w:styleId="Strong">
+    <w:name w:val="Strong"/>
+    <w:basedOn w:val="DefaultParagraphFont"/>
+    <w:uiPriority w:val="22"/>
+    <w:qFormat/>
+    <w:rsid w:val="00BC07CC"/>
+    <w:rPr>
+      <w:b/>
+      <w:bCs/>
+    </w:rPr>
+  </w:style>
+  <w:style w:type="character" w:styleId="Emphasis">
+    <w:name w:val="Emphasis"/>
+    <w:basedOn w:val="DefaultParagraphFont"/>
+    <w:uiPriority w:val="20"/>
+    <w:qFormat/>
+    <w:rsid w:val="00BC07CC"/>
+    <w:rPr>
+      <w:i/>
+      <w:iCs/>
+    </w:rPr>
+  </w:style>
 </w:styles>
 </file>
 

</xml_diff>

<commit_message>
conclusion and assumptions added
</commit_message>
<xml_diff>
--- a/Deflecting an Asteroid.docx
+++ b/Deflecting an Asteroid.docx
@@ -565,6 +565,7 @@
                 <w:vertAlign w:val="subscript"/>
               </w:rPr>
             </w:pPr>
+            <w:proofErr w:type="spellStart"/>
             <w:r>
               <w:rPr>
                 <w:rFonts w:ascii="Times New Roman" w:hAnsi="Times New Roman" w:cs="Times New Roman"/>
@@ -578,6 +579,7 @@
               </w:rPr>
               <w:t>perigee</w:t>
             </w:r>
+            <w:proofErr w:type="spellEnd"/>
           </w:p>
         </w:tc>
         <w:tc>
@@ -2565,6 +2567,662 @@
           <w:sz w:val="24"/>
           <w:szCs w:val="24"/>
         </w:rPr>
+        <w:t>4    Assumptions</w:t>
+      </w:r>
+    </w:p>
+    <w:p>
+      <w:pPr>
+        <w:pStyle w:val="ListParagraph"/>
+        <w:numPr>
+          <w:ilvl w:val="0"/>
+          <w:numId w:val="7"/>
+        </w:numPr>
+        <w:jc w:val="both"/>
+        <w:rPr>
+          <w:rFonts w:ascii="Times New Roman" w:hAnsi="Times New Roman" w:cs="Times New Roman"/>
+          <w:sz w:val="24"/>
+          <w:szCs w:val="24"/>
+        </w:rPr>
+      </w:pPr>
+      <w:r>
+        <w:rPr>
+          <w:rFonts w:ascii="Times New Roman" w:hAnsi="Times New Roman" w:cs="Times New Roman"/>
+          <w:sz w:val="24"/>
+          <w:szCs w:val="24"/>
+        </w:rPr>
+        <w:t>Trajectory is elliptical that means e &lt; 1</w:t>
+      </w:r>
+    </w:p>
+    <w:p>
+      <w:pPr>
+        <w:pStyle w:val="ListParagraph"/>
+        <w:numPr>
+          <w:ilvl w:val="0"/>
+          <w:numId w:val="7"/>
+        </w:numPr>
+        <w:jc w:val="both"/>
+        <w:rPr>
+          <w:rFonts w:ascii="Times New Roman" w:hAnsi="Times New Roman" w:cs="Times New Roman"/>
+          <w:sz w:val="24"/>
+          <w:szCs w:val="24"/>
+        </w:rPr>
+      </w:pPr>
+      <w:r>
+        <w:rPr>
+          <w:rFonts w:ascii="Times New Roman" w:hAnsi="Times New Roman" w:cs="Times New Roman"/>
+          <w:sz w:val="24"/>
+          <w:szCs w:val="24"/>
+        </w:rPr>
+        <w:t>b = 1.5 AU (astronomical unit) for both earth and asteroid</w:t>
+      </w:r>
+    </w:p>
+    <w:p>
+      <w:pPr>
+        <w:pStyle w:val="ListParagraph"/>
+        <w:numPr>
+          <w:ilvl w:val="0"/>
+          <w:numId w:val="7"/>
+        </w:numPr>
+        <w:jc w:val="both"/>
+        <w:rPr>
+          <w:rFonts w:ascii="Times New Roman" w:hAnsi="Times New Roman" w:cs="Times New Roman"/>
+          <w:sz w:val="24"/>
+          <w:szCs w:val="24"/>
+        </w:rPr>
+      </w:pPr>
+      <w:r>
+        <w:rPr>
+          <w:rFonts w:ascii="Times New Roman" w:hAnsi="Times New Roman" w:cs="Times New Roman"/>
+          <w:sz w:val="24"/>
+          <w:szCs w:val="24"/>
+        </w:rPr>
+        <w:t xml:space="preserve">a = </w:t>
+      </w:r>
+      <m:oMath>
+        <m:rad>
+          <m:radPr>
+            <m:degHide m:val="1"/>
+            <m:ctrlPr>
+              <w:rPr>
+                <w:rFonts w:ascii="Cambria Math" w:hAnsi="Cambria Math" w:cs="Times New Roman"/>
+                <w:i/>
+                <w:sz w:val="24"/>
+                <w:szCs w:val="24"/>
+              </w:rPr>
+            </m:ctrlPr>
+          </m:radPr>
+          <m:deg/>
+          <m:e>
+            <m:f>
+              <m:fPr>
+                <m:ctrlPr>
+                  <w:rPr>
+                    <w:rFonts w:ascii="Cambria Math" w:hAnsi="Cambria Math" w:cs="Times New Roman"/>
+                    <w:i/>
+                    <w:sz w:val="24"/>
+                    <w:szCs w:val="24"/>
+                  </w:rPr>
+                </m:ctrlPr>
+              </m:fPr>
+              <m:num>
+                <m:sSup>
+                  <m:sSupPr>
+                    <m:ctrlPr>
+                      <w:rPr>
+                        <w:rFonts w:ascii="Cambria Math" w:hAnsi="Cambria Math" w:cs="Times New Roman"/>
+                        <w:i/>
+                        <w:sz w:val="24"/>
+                        <w:szCs w:val="24"/>
+                      </w:rPr>
+                    </m:ctrlPr>
+                  </m:sSupPr>
+                  <m:e>
+                    <m:r>
+                      <w:rPr>
+                        <w:rFonts w:ascii="Cambria Math" w:hAnsi="Cambria Math" w:cs="Times New Roman"/>
+                        <w:sz w:val="24"/>
+                        <w:szCs w:val="24"/>
+                      </w:rPr>
+                      <m:t>b</m:t>
+                    </m:r>
+                  </m:e>
+                  <m:sup>
+                    <m:r>
+                      <w:rPr>
+                        <w:rFonts w:ascii="Cambria Math" w:hAnsi="Cambria Math" w:cs="Times New Roman"/>
+                        <w:sz w:val="24"/>
+                        <w:szCs w:val="24"/>
+                      </w:rPr>
+                      <m:t>2</m:t>
+                    </m:r>
+                  </m:sup>
+                </m:sSup>
+              </m:num>
+              <m:den>
+                <m:r>
+                  <w:rPr>
+                    <w:rFonts w:ascii="Cambria Math" w:hAnsi="Cambria Math" w:cs="Times New Roman"/>
+                    <w:sz w:val="24"/>
+                    <w:szCs w:val="24"/>
+                  </w:rPr>
+                  <m:t xml:space="preserve">1- </m:t>
+                </m:r>
+                <m:sSup>
+                  <m:sSupPr>
+                    <m:ctrlPr>
+                      <w:rPr>
+                        <w:rFonts w:ascii="Cambria Math" w:hAnsi="Cambria Math" w:cs="Times New Roman"/>
+                        <w:i/>
+                        <w:sz w:val="24"/>
+                        <w:szCs w:val="24"/>
+                      </w:rPr>
+                    </m:ctrlPr>
+                  </m:sSupPr>
+                  <m:e>
+                    <m:r>
+                      <w:rPr>
+                        <w:rFonts w:ascii="Cambria Math" w:hAnsi="Cambria Math" w:cs="Times New Roman"/>
+                        <w:sz w:val="24"/>
+                        <w:szCs w:val="24"/>
+                      </w:rPr>
+                      <m:t>e</m:t>
+                    </m:r>
+                  </m:e>
+                  <m:sup>
+                    <m:r>
+                      <w:rPr>
+                        <w:rFonts w:ascii="Cambria Math" w:hAnsi="Cambria Math" w:cs="Times New Roman"/>
+                        <w:sz w:val="24"/>
+                        <w:szCs w:val="24"/>
+                      </w:rPr>
+                      <m:t>2</m:t>
+                    </m:r>
+                  </m:sup>
+                </m:sSup>
+              </m:den>
+            </m:f>
+          </m:e>
+        </m:rad>
+      </m:oMath>
+    </w:p>
+    <w:p>
+      <w:pPr>
+        <w:pStyle w:val="ListParagraph"/>
+        <w:numPr>
+          <w:ilvl w:val="0"/>
+          <w:numId w:val="7"/>
+        </w:numPr>
+        <w:jc w:val="both"/>
+        <w:rPr>
+          <w:rFonts w:ascii="Times New Roman" w:hAnsi="Times New Roman" w:cs="Times New Roman"/>
+          <w:sz w:val="24"/>
+          <w:szCs w:val="24"/>
+        </w:rPr>
+      </w:pPr>
+      <w:r>
+        <w:rPr>
+          <w:rFonts w:ascii="Times New Roman" w:eastAsiaTheme="minorEastAsia" w:hAnsi="Times New Roman" w:cs="Times New Roman"/>
+          <w:sz w:val="24"/>
+          <w:szCs w:val="24"/>
+        </w:rPr>
+        <w:t>T</w:t>
+      </w:r>
+      <w:r>
+        <w:rPr>
+          <w:rFonts w:ascii="Times New Roman" w:eastAsiaTheme="minorEastAsia" w:hAnsi="Times New Roman" w:cs="Times New Roman"/>
+          <w:sz w:val="24"/>
+          <w:szCs w:val="24"/>
+          <w:vertAlign w:val="superscript"/>
+        </w:rPr>
+        <w:t xml:space="preserve">2 </w:t>
+      </w:r>
+      <w:r>
+        <w:rPr>
+          <w:rFonts w:ascii="Times New Roman" w:hAnsi="Times New Roman" w:cs="Times New Roman"/>
+          <w:sz w:val="24"/>
+          <w:szCs w:val="24"/>
+        </w:rPr>
+        <w:t>= a</w:t>
+      </w:r>
+      <w:r>
+        <w:rPr>
+          <w:rFonts w:ascii="Times New Roman" w:hAnsi="Times New Roman" w:cs="Times New Roman"/>
+          <w:sz w:val="24"/>
+          <w:szCs w:val="24"/>
+          <w:vertAlign w:val="superscript"/>
+        </w:rPr>
+        <w:t>3</w:t>
+      </w:r>
+    </w:p>
+    <w:p>
+      <w:pPr>
+        <w:pStyle w:val="ListParagraph"/>
+        <w:numPr>
+          <w:ilvl w:val="0"/>
+          <w:numId w:val="7"/>
+        </w:numPr>
+        <w:jc w:val="both"/>
+        <w:rPr>
+          <w:rFonts w:ascii="Times New Roman" w:hAnsi="Times New Roman" w:cs="Times New Roman"/>
+          <w:sz w:val="24"/>
+          <w:szCs w:val="24"/>
+        </w:rPr>
+      </w:pPr>
+      <w:r>
+        <w:rPr>
+          <w:rFonts w:ascii="Times New Roman" w:eastAsiaTheme="minorEastAsia" w:hAnsi="Times New Roman" w:cs="Times New Roman"/>
+          <w:sz w:val="24"/>
+          <w:szCs w:val="24"/>
+        </w:rPr>
+        <w:lastRenderedPageBreak/>
+        <w:t xml:space="preserve">M = </w:t>
+      </w:r>
+      <w:proofErr w:type="spellStart"/>
+      <w:r>
+        <w:rPr>
+          <w:rFonts w:ascii="Times New Roman" w:eastAsiaTheme="minorEastAsia" w:hAnsi="Times New Roman" w:cs="Times New Roman"/>
+          <w:sz w:val="24"/>
+          <w:szCs w:val="24"/>
+        </w:rPr>
+        <w:t>nt</w:t>
+      </w:r>
+      <w:proofErr w:type="spellEnd"/>
+      <w:r>
+        <w:rPr>
+          <w:rFonts w:ascii="Times New Roman" w:eastAsiaTheme="minorEastAsia" w:hAnsi="Times New Roman" w:cs="Times New Roman"/>
+          <w:sz w:val="24"/>
+          <w:szCs w:val="24"/>
+        </w:rPr>
+        <w:t xml:space="preserve"> = </w:t>
+      </w:r>
+      <m:oMath>
+        <m:f>
+          <m:fPr>
+            <m:ctrlPr>
+              <w:rPr>
+                <w:rFonts w:ascii="Cambria Math" w:eastAsiaTheme="minorEastAsia" w:hAnsi="Cambria Math" w:cs="Times New Roman"/>
+                <w:i/>
+                <w:sz w:val="24"/>
+                <w:szCs w:val="24"/>
+              </w:rPr>
+            </m:ctrlPr>
+          </m:fPr>
+          <m:num>
+            <m:r>
+              <w:rPr>
+                <w:rFonts w:ascii="Cambria Math" w:eastAsiaTheme="minorEastAsia" w:hAnsi="Cambria Math" w:cs="Times New Roman"/>
+                <w:sz w:val="24"/>
+                <w:szCs w:val="24"/>
+              </w:rPr>
+              <m:t>2π</m:t>
+            </m:r>
+          </m:num>
+          <m:den>
+            <m:r>
+              <w:rPr>
+                <w:rFonts w:ascii="Cambria Math" w:eastAsiaTheme="minorEastAsia" w:hAnsi="Cambria Math" w:cs="Times New Roman"/>
+                <w:sz w:val="24"/>
+                <w:szCs w:val="24"/>
+              </w:rPr>
+              <m:t>T</m:t>
+            </m:r>
+          </m:den>
+        </m:f>
+      </m:oMath>
+      <w:r>
+        <w:rPr>
+          <w:rFonts w:ascii="Times New Roman" w:eastAsiaTheme="minorEastAsia" w:hAnsi="Times New Roman" w:cs="Times New Roman"/>
+          <w:sz w:val="24"/>
+          <w:szCs w:val="24"/>
+        </w:rPr>
+        <w:t xml:space="preserve"> t</w:t>
+      </w:r>
+    </w:p>
+    <w:p>
+      <w:pPr>
+        <w:pStyle w:val="ListParagraph"/>
+        <w:numPr>
+          <w:ilvl w:val="0"/>
+          <w:numId w:val="7"/>
+        </w:numPr>
+        <w:jc w:val="both"/>
+        <w:rPr>
+          <w:rFonts w:ascii="Times New Roman" w:hAnsi="Times New Roman" w:cs="Times New Roman"/>
+        </w:rPr>
+      </w:pPr>
+      <w:r>
+        <w:rPr>
+          <w:rFonts w:ascii="Times New Roman" w:eastAsiaTheme="minorEastAsia" w:hAnsi="Times New Roman" w:cs="Times New Roman"/>
+          <w:sz w:val="24"/>
+          <w:szCs w:val="24"/>
+        </w:rPr>
+        <w:t xml:space="preserve">M = E – Σ </w:t>
+      </w:r>
+      <w:proofErr w:type="spellStart"/>
+      <w:r>
+        <w:rPr>
+          <w:rFonts w:ascii="Times New Roman" w:eastAsiaTheme="minorEastAsia" w:hAnsi="Times New Roman" w:cs="Times New Roman"/>
+          <w:sz w:val="24"/>
+          <w:szCs w:val="24"/>
+        </w:rPr>
+        <w:t>sinE</w:t>
+      </w:r>
+      <w:proofErr w:type="spellEnd"/>
+    </w:p>
+    <w:p>
+      <w:pPr>
+        <w:pStyle w:val="ListParagraph"/>
+        <w:numPr>
+          <w:ilvl w:val="0"/>
+          <w:numId w:val="7"/>
+        </w:numPr>
+        <w:jc w:val="both"/>
+        <w:rPr>
+          <w:rFonts w:ascii="Times New Roman" w:hAnsi="Times New Roman" w:cs="Times New Roman"/>
+        </w:rPr>
+      </w:pPr>
+      <w:r>
+        <w:rPr>
+          <w:rFonts w:ascii="Times New Roman" w:hAnsi="Times New Roman" w:cs="Times New Roman"/>
+          <w:sz w:val="24"/>
+          <w:szCs w:val="24"/>
+        </w:rPr>
+        <w:t>True anomaly, tan</w:t>
+      </w:r>
+      <m:oMath>
+        <m:f>
+          <m:fPr>
+            <m:ctrlPr>
+              <w:rPr>
+                <w:rFonts w:ascii="Cambria Math" w:hAnsi="Cambria Math" w:cs="Times New Roman"/>
+                <w:i/>
+                <w:sz w:val="24"/>
+                <w:szCs w:val="24"/>
+              </w:rPr>
+            </m:ctrlPr>
+          </m:fPr>
+          <m:num>
+            <m:r>
+              <w:rPr>
+                <w:rFonts w:ascii="Cambria Math" w:hAnsi="Cambria Math" w:cs="Times New Roman"/>
+                <w:sz w:val="24"/>
+                <w:szCs w:val="24"/>
+              </w:rPr>
+              <m:t>ϴ</m:t>
+            </m:r>
+          </m:num>
+          <m:den>
+            <m:r>
+              <w:rPr>
+                <w:rFonts w:ascii="Cambria Math" w:hAnsi="Cambria Math" w:cs="Times New Roman"/>
+                <w:sz w:val="24"/>
+                <w:szCs w:val="24"/>
+              </w:rPr>
+              <m:t>2</m:t>
+            </m:r>
+          </m:den>
+        </m:f>
+      </m:oMath>
+      <w:r>
+        <w:rPr>
+          <w:rFonts w:ascii="Times New Roman" w:eastAsiaTheme="minorEastAsia" w:hAnsi="Times New Roman" w:cs="Times New Roman"/>
+          <w:sz w:val="24"/>
+          <w:szCs w:val="24"/>
+        </w:rPr>
+        <w:t xml:space="preserve"> = </w:t>
+      </w:r>
+      <m:oMath>
+        <m:rad>
+          <m:radPr>
+            <m:degHide m:val="1"/>
+            <m:ctrlPr>
+              <w:rPr>
+                <w:rFonts w:ascii="Cambria Math" w:eastAsiaTheme="minorEastAsia" w:hAnsi="Cambria Math" w:cs="Times New Roman"/>
+                <w:i/>
+                <w:sz w:val="24"/>
+                <w:szCs w:val="24"/>
+              </w:rPr>
+            </m:ctrlPr>
+          </m:radPr>
+          <m:deg/>
+          <m:e>
+            <m:f>
+              <m:fPr>
+                <m:ctrlPr>
+                  <w:rPr>
+                    <w:rFonts w:ascii="Cambria Math" w:eastAsiaTheme="minorEastAsia" w:hAnsi="Cambria Math" w:cs="Times New Roman"/>
+                    <w:i/>
+                    <w:sz w:val="24"/>
+                    <w:szCs w:val="24"/>
+                  </w:rPr>
+                </m:ctrlPr>
+              </m:fPr>
+              <m:num>
+                <m:r>
+                  <w:rPr>
+                    <w:rFonts w:ascii="Cambria Math" w:eastAsiaTheme="minorEastAsia" w:hAnsi="Cambria Math" w:cs="Times New Roman"/>
+                    <w:sz w:val="24"/>
+                    <w:szCs w:val="24"/>
+                  </w:rPr>
+                  <m:t>1+E</m:t>
+                </m:r>
+              </m:num>
+              <m:den>
+                <m:r>
+                  <w:rPr>
+                    <w:rFonts w:ascii="Cambria Math" w:eastAsiaTheme="minorEastAsia" w:hAnsi="Cambria Math" w:cs="Times New Roman"/>
+                    <w:sz w:val="24"/>
+                    <w:szCs w:val="24"/>
+                  </w:rPr>
+                  <m:t>1-E</m:t>
+                </m:r>
+              </m:den>
+            </m:f>
+          </m:e>
+        </m:rad>
+      </m:oMath>
+      <w:r>
+        <w:rPr>
+          <w:rFonts w:ascii="Times New Roman" w:eastAsiaTheme="minorEastAsia" w:hAnsi="Times New Roman" w:cs="Times New Roman"/>
+          <w:sz w:val="24"/>
+          <w:szCs w:val="24"/>
+        </w:rPr>
+        <w:t xml:space="preserve"> tan </w:t>
+      </w:r>
+      <m:oMath>
+        <m:f>
+          <m:fPr>
+            <m:ctrlPr>
+              <w:rPr>
+                <w:rFonts w:ascii="Cambria Math" w:eastAsiaTheme="minorEastAsia" w:hAnsi="Cambria Math" w:cs="Times New Roman"/>
+                <w:i/>
+                <w:sz w:val="24"/>
+                <w:szCs w:val="24"/>
+              </w:rPr>
+            </m:ctrlPr>
+          </m:fPr>
+          <m:num>
+            <m:r>
+              <w:rPr>
+                <w:rFonts w:ascii="Cambria Math" w:eastAsiaTheme="minorEastAsia" w:hAnsi="Cambria Math" w:cs="Times New Roman"/>
+                <w:sz w:val="24"/>
+                <w:szCs w:val="24"/>
+              </w:rPr>
+              <m:t>E</m:t>
+            </m:r>
+          </m:num>
+          <m:den>
+            <m:r>
+              <w:rPr>
+                <w:rFonts w:ascii="Cambria Math" w:eastAsiaTheme="minorEastAsia" w:hAnsi="Cambria Math" w:cs="Times New Roman"/>
+                <w:sz w:val="24"/>
+                <w:szCs w:val="24"/>
+              </w:rPr>
+              <m:t>2</m:t>
+            </m:r>
+          </m:den>
+        </m:f>
+      </m:oMath>
+    </w:p>
+    <w:p>
+      <w:pPr>
+        <w:pStyle w:val="ListParagraph"/>
+        <w:numPr>
+          <w:ilvl w:val="0"/>
+          <w:numId w:val="7"/>
+        </w:numPr>
+        <w:jc w:val="both"/>
+        <w:rPr>
+          <w:rFonts w:ascii="Times New Roman" w:hAnsi="Times New Roman" w:cs="Times New Roman"/>
+        </w:rPr>
+      </w:pPr>
+      <w:r>
+        <w:rPr>
+          <w:rFonts w:ascii="Times New Roman" w:eastAsiaTheme="minorEastAsia" w:hAnsi="Times New Roman" w:cs="Times New Roman"/>
+          <w:sz w:val="24"/>
+          <w:szCs w:val="24"/>
+        </w:rPr>
+        <w:t xml:space="preserve">Heliocentric distance, r = a(1- </w:t>
+      </w:r>
+      <w:r>
+        <w:rPr>
+          <w:rFonts w:ascii="Times New Roman" w:eastAsiaTheme="minorEastAsia" w:hAnsi="Times New Roman" w:cs="Times New Roman"/>
+          <w:sz w:val="24"/>
+          <w:szCs w:val="24"/>
+        </w:rPr>
+        <w:t xml:space="preserve">Σ </w:t>
+      </w:r>
+      <w:proofErr w:type="spellStart"/>
+      <w:r>
+        <w:rPr>
+          <w:rFonts w:ascii="Times New Roman" w:eastAsiaTheme="minorEastAsia" w:hAnsi="Times New Roman" w:cs="Times New Roman"/>
+          <w:sz w:val="24"/>
+          <w:szCs w:val="24"/>
+        </w:rPr>
+        <w:t>cos</w:t>
+      </w:r>
+      <w:r>
+        <w:rPr>
+          <w:rFonts w:ascii="Times New Roman" w:eastAsiaTheme="minorEastAsia" w:hAnsi="Times New Roman" w:cs="Times New Roman"/>
+          <w:sz w:val="24"/>
+          <w:szCs w:val="24"/>
+        </w:rPr>
+        <w:t>E</w:t>
+      </w:r>
+      <w:proofErr w:type="spellEnd"/>
+      <w:r>
+        <w:rPr>
+          <w:rFonts w:ascii="Times New Roman" w:eastAsiaTheme="minorEastAsia" w:hAnsi="Times New Roman" w:cs="Times New Roman"/>
+          <w:sz w:val="24"/>
+          <w:szCs w:val="24"/>
+        </w:rPr>
+        <w:t xml:space="preserve">) = </w:t>
+      </w:r>
+      <m:oMath>
+        <m:f>
+          <m:fPr>
+            <m:ctrlPr>
+              <w:rPr>
+                <w:rFonts w:ascii="Cambria Math" w:eastAsiaTheme="minorEastAsia" w:hAnsi="Cambria Math" w:cs="Times New Roman"/>
+                <w:i/>
+                <w:sz w:val="24"/>
+                <w:szCs w:val="24"/>
+              </w:rPr>
+            </m:ctrlPr>
+          </m:fPr>
+          <m:num>
+            <m:r>
+              <w:rPr>
+                <w:rFonts w:ascii="Cambria Math" w:eastAsiaTheme="minorEastAsia" w:hAnsi="Cambria Math" w:cs="Times New Roman"/>
+                <w:sz w:val="24"/>
+                <w:szCs w:val="24"/>
+              </w:rPr>
+              <m:t>a(1-</m:t>
+            </m:r>
+            <m:sSup>
+              <m:sSupPr>
+                <m:ctrlPr>
+                  <w:rPr>
+                    <w:rFonts w:ascii="Cambria Math" w:eastAsiaTheme="minorEastAsia" w:hAnsi="Cambria Math" w:cs="Times New Roman"/>
+                    <w:i/>
+                    <w:sz w:val="24"/>
+                    <w:szCs w:val="24"/>
+                  </w:rPr>
+                </m:ctrlPr>
+              </m:sSupPr>
+              <m:e>
+                <m:r>
+                  <w:rPr>
+                    <w:rFonts w:ascii="Cambria Math" w:eastAsiaTheme="minorEastAsia" w:hAnsi="Cambria Math" w:cs="Times New Roman"/>
+                    <w:sz w:val="24"/>
+                    <w:szCs w:val="24"/>
+                  </w:rPr>
+                  <m:t>a</m:t>
+                </m:r>
+              </m:e>
+              <m:sup>
+                <m:r>
+                  <w:rPr>
+                    <w:rFonts w:ascii="Cambria Math" w:eastAsiaTheme="minorEastAsia" w:hAnsi="Cambria Math" w:cs="Times New Roman"/>
+                    <w:sz w:val="24"/>
+                    <w:szCs w:val="24"/>
+                  </w:rPr>
+                  <m:t>2</m:t>
+                </m:r>
+              </m:sup>
+            </m:sSup>
+            <m:r>
+              <w:rPr>
+                <w:rFonts w:ascii="Cambria Math" w:eastAsiaTheme="minorEastAsia" w:hAnsi="Cambria Math" w:cs="Times New Roman"/>
+                <w:sz w:val="24"/>
+                <w:szCs w:val="24"/>
+              </w:rPr>
+              <m:t>)</m:t>
+            </m:r>
+          </m:num>
+          <m:den>
+            <m:r>
+              <w:rPr>
+                <w:rFonts w:ascii="Cambria Math" w:eastAsiaTheme="minorEastAsia" w:hAnsi="Cambria Math" w:cs="Times New Roman"/>
+                <w:sz w:val="24"/>
+                <w:szCs w:val="24"/>
+              </w:rPr>
+              <m:t>1+</m:t>
+            </m:r>
+            <m:r>
+              <m:rPr>
+                <m:sty m:val="p"/>
+              </m:rPr>
+              <w:rPr>
+                <w:rFonts w:ascii="Cambria Math" w:eastAsiaTheme="minorEastAsia" w:hAnsi="Cambria Math" w:cs="Times New Roman"/>
+                <w:sz w:val="24"/>
+                <w:szCs w:val="24"/>
+              </w:rPr>
+              <m:t>Σ cosE</m:t>
+            </m:r>
+          </m:den>
+        </m:f>
+      </m:oMath>
+    </w:p>
+    <w:p>
+      <w:pPr>
+        <w:jc w:val="both"/>
+        <w:rPr>
+          <w:rFonts w:ascii="Times New Roman" w:hAnsi="Times New Roman" w:cs="Times New Roman"/>
+          <w:b/>
+          <w:bCs/>
+          <w:sz w:val="24"/>
+          <w:szCs w:val="24"/>
+        </w:rPr>
+      </w:pPr>
+      <w:r>
+        <w:rPr>
+          <w:rFonts w:ascii="Times New Roman" w:hAnsi="Times New Roman" w:cs="Times New Roman"/>
+          <w:b/>
+          <w:bCs/>
+          <w:sz w:val="24"/>
+          <w:szCs w:val="24"/>
+        </w:rPr>
         <w:t>5    Theoretical Analysis</w:t>
       </w:r>
     </w:p>
@@ -2714,7 +3372,6 @@
         <w:rPr>
           <w:rFonts w:ascii="Times New Roman" w:hAnsi="Times New Roman" w:cs="Times New Roman"/>
         </w:rPr>
-        <w:lastRenderedPageBreak/>
         <w:t>m</w:t>
       </w:r>
       <w:r>
@@ -3383,6 +4040,7 @@
           <w:rFonts w:ascii="Times New Roman" w:eastAsiaTheme="minorEastAsia" w:hAnsi="Times New Roman" w:cs="Times New Roman"/>
         </w:rPr>
       </w:pPr>
+      <w:proofErr w:type="spellStart"/>
       <w:r>
         <w:rPr>
           <w:rFonts w:ascii="Times New Roman" w:eastAsiaTheme="minorEastAsia" w:hAnsi="Times New Roman" w:cs="Times New Roman"/>
@@ -3394,7 +4052,15 @@
           <w:rFonts w:ascii="Times New Roman" w:eastAsiaTheme="minorEastAsia" w:hAnsi="Times New Roman" w:cs="Times New Roman"/>
           <w:vertAlign w:val="subscript"/>
         </w:rPr>
-        <w:t xml:space="preserve">CM </w:t>
+        <w:t>CM</w:t>
+      </w:r>
+      <w:proofErr w:type="spellEnd"/>
+      <w:r>
+        <w:rPr>
+          <w:rFonts w:ascii="Times New Roman" w:eastAsiaTheme="minorEastAsia" w:hAnsi="Times New Roman" w:cs="Times New Roman"/>
+          <w:vertAlign w:val="subscript"/>
+        </w:rPr>
+        <w:t xml:space="preserve"> </w:t>
       </w:r>
       <w:r>
         <w:rPr>
@@ -3453,6 +4119,7 @@
           <w:vertAlign w:val="subscript"/>
         </w:rPr>
       </w:pPr>
+      <w:proofErr w:type="spellStart"/>
       <w:r>
         <w:rPr>
           <w:rFonts w:ascii="Times New Roman" w:eastAsiaTheme="minorEastAsia" w:hAnsi="Times New Roman" w:cs="Times New Roman"/>
@@ -3464,86 +4131,28 @@
           <w:rFonts w:ascii="Times New Roman" w:eastAsiaTheme="minorEastAsia" w:hAnsi="Times New Roman" w:cs="Times New Roman"/>
           <w:vertAlign w:val="subscript"/>
         </w:rPr>
-        <w:t xml:space="preserve">ext </w:t>
-      </w:r>
-      <w:r>
-        <w:rPr>
-          <w:rFonts w:ascii="Times New Roman" w:eastAsiaTheme="minorEastAsia" w:hAnsi="Times New Roman" w:cs="Times New Roman"/>
-        </w:rPr>
-        <w:t>= Ma</w:t>
-      </w:r>
+        <w:t>ext</w:t>
+      </w:r>
+      <w:proofErr w:type="spellEnd"/>
       <w:r>
         <w:rPr>
           <w:rFonts w:ascii="Times New Roman" w:eastAsiaTheme="minorEastAsia" w:hAnsi="Times New Roman" w:cs="Times New Roman"/>
           <w:vertAlign w:val="subscript"/>
         </w:rPr>
-        <w:t>CM</w:t>
-      </w:r>
-    </w:p>
-    <w:p>
-      <w:pPr>
-        <w:jc w:val="both"/>
-        <w:rPr>
-          <w:rFonts w:ascii="Times New Roman" w:hAnsi="Times New Roman" w:cs="Times New Roman"/>
-        </w:rPr>
-      </w:pPr>
-      <w:r>
-        <w:rPr>
-          <w:rFonts w:ascii="Times New Roman" w:hAnsi="Times New Roman" w:cs="Times New Roman"/>
-        </w:rPr>
-        <w:t>Because of the</w:t>
-      </w:r>
-      <w:r>
-        <w:rPr>
-          <w:rFonts w:ascii="Times New Roman" w:hAnsi="Times New Roman" w:cs="Times New Roman"/>
-        </w:rPr>
-        <w:t xml:space="preserve"> system is isolated, the center of mass acceleration </w:t>
-      </w:r>
-      <w:r>
-        <w:rPr>
-          <w:rFonts w:ascii="Times New Roman" w:hAnsi="Times New Roman" w:cs="Times New Roman"/>
-        </w:rPr>
-        <w:t>is</w:t>
-      </w:r>
-      <w:r>
-        <w:rPr>
-          <w:rFonts w:ascii="Times New Roman" w:hAnsi="Times New Roman" w:cs="Times New Roman"/>
-        </w:rPr>
-        <w:t xml:space="preserve"> zero, and center of mass velocity </w:t>
-      </w:r>
-      <w:r>
-        <w:rPr>
-          <w:rFonts w:ascii="Times New Roman" w:hAnsi="Times New Roman" w:cs="Times New Roman"/>
-        </w:rPr>
-        <w:t xml:space="preserve">is </w:t>
-      </w:r>
-      <w:r>
-        <w:rPr>
-          <w:rFonts w:ascii="Times New Roman" w:hAnsi="Times New Roman" w:cs="Times New Roman"/>
-        </w:rPr>
-        <w:t>a constant,</w:t>
-      </w:r>
-    </w:p>
-    <w:p>
-      <w:pPr>
-        <w:jc w:val="both"/>
+        <w:t xml:space="preserve"> </w:t>
+      </w:r>
+      <w:r>
         <w:rPr>
           <w:rFonts w:ascii="Times New Roman" w:eastAsiaTheme="minorEastAsia" w:hAnsi="Times New Roman" w:cs="Times New Roman"/>
         </w:rPr>
-      </w:pPr>
-    </w:p>
-    <w:p>
-      <w:pPr>
-        <w:jc w:val="center"/>
+        <w:t xml:space="preserve">= </w:t>
+      </w:r>
+      <w:proofErr w:type="spellStart"/>
+      <w:r>
         <w:rPr>
           <w:rFonts w:ascii="Times New Roman" w:eastAsiaTheme="minorEastAsia" w:hAnsi="Times New Roman" w:cs="Times New Roman"/>
         </w:rPr>
-      </w:pPr>
-      <w:r>
-        <w:rPr>
-          <w:rFonts w:ascii="Times New Roman" w:eastAsiaTheme="minorEastAsia" w:hAnsi="Times New Roman" w:cs="Times New Roman"/>
-        </w:rPr>
-        <w:t>v</w:t>
+        <w:t>Ma</w:t>
       </w:r>
       <w:r>
         <w:rPr>
@@ -3552,6 +4161,82 @@
         </w:rPr>
         <w:t>CM</w:t>
       </w:r>
+      <w:proofErr w:type="spellEnd"/>
+    </w:p>
+    <w:p>
+      <w:pPr>
+        <w:jc w:val="both"/>
+        <w:rPr>
+          <w:rFonts w:ascii="Times New Roman" w:hAnsi="Times New Roman" w:cs="Times New Roman"/>
+        </w:rPr>
+      </w:pPr>
+      <w:r>
+        <w:rPr>
+          <w:rFonts w:ascii="Times New Roman" w:hAnsi="Times New Roman" w:cs="Times New Roman"/>
+        </w:rPr>
+        <w:t>Because of the</w:t>
+      </w:r>
+      <w:r>
+        <w:rPr>
+          <w:rFonts w:ascii="Times New Roman" w:hAnsi="Times New Roman" w:cs="Times New Roman"/>
+        </w:rPr>
+        <w:t xml:space="preserve"> system is isolated, the center of mass acceleration </w:t>
+      </w:r>
+      <w:r>
+        <w:rPr>
+          <w:rFonts w:ascii="Times New Roman" w:hAnsi="Times New Roman" w:cs="Times New Roman"/>
+        </w:rPr>
+        <w:t>is</w:t>
+      </w:r>
+      <w:r>
+        <w:rPr>
+          <w:rFonts w:ascii="Times New Roman" w:hAnsi="Times New Roman" w:cs="Times New Roman"/>
+        </w:rPr>
+        <w:t xml:space="preserve"> zero, and center of mass velocity </w:t>
+      </w:r>
+      <w:r>
+        <w:rPr>
+          <w:rFonts w:ascii="Times New Roman" w:hAnsi="Times New Roman" w:cs="Times New Roman"/>
+        </w:rPr>
+        <w:t xml:space="preserve">is </w:t>
+      </w:r>
+      <w:r>
+        <w:rPr>
+          <w:rFonts w:ascii="Times New Roman" w:hAnsi="Times New Roman" w:cs="Times New Roman"/>
+        </w:rPr>
+        <w:t>a constant,</w:t>
+      </w:r>
+    </w:p>
+    <w:p>
+      <w:pPr>
+        <w:jc w:val="both"/>
+        <w:rPr>
+          <w:rFonts w:ascii="Times New Roman" w:eastAsiaTheme="minorEastAsia" w:hAnsi="Times New Roman" w:cs="Times New Roman"/>
+        </w:rPr>
+      </w:pPr>
+    </w:p>
+    <w:p>
+      <w:pPr>
+        <w:jc w:val="center"/>
+        <w:rPr>
+          <w:rFonts w:ascii="Times New Roman" w:eastAsiaTheme="minorEastAsia" w:hAnsi="Times New Roman" w:cs="Times New Roman"/>
+        </w:rPr>
+      </w:pPr>
+      <w:proofErr w:type="spellStart"/>
+      <w:r>
+        <w:rPr>
+          <w:rFonts w:ascii="Times New Roman" w:eastAsiaTheme="minorEastAsia" w:hAnsi="Times New Roman" w:cs="Times New Roman"/>
+        </w:rPr>
+        <w:t>v</w:t>
+      </w:r>
+      <w:r>
+        <w:rPr>
+          <w:rFonts w:ascii="Times New Roman" w:eastAsiaTheme="minorEastAsia" w:hAnsi="Times New Roman" w:cs="Times New Roman"/>
+          <w:vertAlign w:val="subscript"/>
+        </w:rPr>
+        <w:t>CM</w:t>
+      </w:r>
+      <w:proofErr w:type="spellEnd"/>
       <w:r>
         <w:rPr>
           <w:rFonts w:ascii="Times New Roman" w:eastAsiaTheme="minorEastAsia" w:hAnsi="Times New Roman" w:cs="Times New Roman"/>
@@ -3701,14 +4386,29 @@
         <w:rPr>
           <w:rFonts w:ascii="Times New Roman" w:eastAsiaTheme="minorEastAsia" w:hAnsi="Times New Roman" w:cs="Times New Roman"/>
         </w:rPr>
-        <w:t>R(t) = v</w:t>
+        <w:t xml:space="preserve">R(t) = </w:t>
+      </w:r>
+      <w:proofErr w:type="spellStart"/>
+      <w:r>
+        <w:rPr>
+          <w:rFonts w:ascii="Times New Roman" w:eastAsiaTheme="minorEastAsia" w:hAnsi="Times New Roman" w:cs="Times New Roman"/>
+        </w:rPr>
+        <w:t>v</w:t>
       </w:r>
       <w:r>
         <w:rPr>
           <w:rFonts w:ascii="Times New Roman" w:eastAsiaTheme="minorEastAsia" w:hAnsi="Times New Roman" w:cs="Times New Roman"/>
           <w:vertAlign w:val="subscript"/>
         </w:rPr>
-        <w:t xml:space="preserve">CM </w:t>
+        <w:t>CM</w:t>
+      </w:r>
+      <w:proofErr w:type="spellEnd"/>
+      <w:r>
+        <w:rPr>
+          <w:rFonts w:ascii="Times New Roman" w:eastAsiaTheme="minorEastAsia" w:hAnsi="Times New Roman" w:cs="Times New Roman"/>
+          <w:vertAlign w:val="subscript"/>
+        </w:rPr>
+        <w:t xml:space="preserve"> </w:t>
       </w:r>
       <w:r>
         <w:rPr>
@@ -3797,6 +4497,7 @@
         <w:rPr>
           <w:rFonts w:ascii="Times New Roman" w:eastAsiaTheme="minorEastAsia" w:hAnsi="Times New Roman" w:cs="Times New Roman"/>
         </w:rPr>
+        <w:lastRenderedPageBreak/>
         <w:t>r</w:t>
       </w:r>
       <w:r>
@@ -4767,7 +5468,15 @@
           <w:sz w:val="22"/>
           <w:szCs w:val="22"/>
         </w:rPr>
-        <w:t> near the perihelion, and less kinetic energy near the aphelion implies more speed at the perihelion and less speed (v</w:t>
+        <w:t> near the perihelion, and less kinetic energy near the aphelion implies more speed at the perihelion and less speed (</w:t>
+      </w:r>
+      <w:proofErr w:type="spellStart"/>
+      <w:r>
+        <w:rPr>
+          <w:sz w:val="22"/>
+          <w:szCs w:val="22"/>
+        </w:rPr>
+        <w:t>v</w:t>
       </w:r>
       <w:r>
         <w:rPr>
@@ -4777,12 +5486,21 @@
         </w:rPr>
         <w:t>min</w:t>
       </w:r>
-      <w:r>
-        <w:rPr>
-          <w:sz w:val="22"/>
-          <w:szCs w:val="22"/>
-        </w:rPr>
-        <w:t>) at the aphelion. If r is the distance of planet from sun, at perihelion (r</w:t>
+      <w:proofErr w:type="spellEnd"/>
+      <w:r>
+        <w:rPr>
+          <w:sz w:val="22"/>
+          <w:szCs w:val="22"/>
+        </w:rPr>
+        <w:t>) at the aphelion. If r is the distance of planet from sun, at perihelion (</w:t>
+      </w:r>
+      <w:proofErr w:type="spellStart"/>
+      <w:r>
+        <w:rPr>
+          <w:sz w:val="22"/>
+          <w:szCs w:val="22"/>
+        </w:rPr>
+        <w:t>r</w:t>
       </w:r>
       <w:r>
         <w:rPr>
@@ -4792,12 +5510,21 @@
         </w:rPr>
         <w:t>min</w:t>
       </w:r>
-      <w:r>
-        <w:rPr>
-          <w:sz w:val="22"/>
-          <w:szCs w:val="22"/>
-        </w:rPr>
-        <w:t>) and at aphelion (r</w:t>
+      <w:proofErr w:type="spellEnd"/>
+      <w:r>
+        <w:rPr>
+          <w:sz w:val="22"/>
+          <w:szCs w:val="22"/>
+        </w:rPr>
+        <w:t>) and at aphelion (</w:t>
+      </w:r>
+      <w:proofErr w:type="spellStart"/>
+      <w:r>
+        <w:rPr>
+          <w:sz w:val="22"/>
+          <w:szCs w:val="22"/>
+        </w:rPr>
+        <w:t>r</w:t>
       </w:r>
       <w:r>
         <w:rPr>
@@ -4807,6 +5534,7 @@
         </w:rPr>
         <w:t>max</w:t>
       </w:r>
+      <w:proofErr w:type="spellEnd"/>
       <w:r>
         <w:rPr>
           <w:sz w:val="22"/>
@@ -4826,6 +5554,7 @@
           <w:szCs w:val="22"/>
         </w:rPr>
       </w:pPr>
+      <w:proofErr w:type="spellStart"/>
       <w:r>
         <w:rPr>
           <w:sz w:val="22"/>
@@ -4839,23 +5568,41 @@
           <w:szCs w:val="22"/>
           <w:vertAlign w:val="subscript"/>
         </w:rPr>
-        <w:t>min </w:t>
-      </w:r>
-      <w:r>
-        <w:rPr>
-          <w:sz w:val="22"/>
-          <w:szCs w:val="22"/>
-        </w:rPr>
-        <w:t>+ r</w:t>
-      </w:r>
+        <w:t>min</w:t>
+      </w:r>
+      <w:proofErr w:type="spellEnd"/>
       <w:r>
         <w:rPr>
           <w:sz w:val="22"/>
           <w:szCs w:val="22"/>
           <w:vertAlign w:val="subscript"/>
         </w:rPr>
+        <w:t> </w:t>
+      </w:r>
+      <w:r>
+        <w:rPr>
+          <w:sz w:val="22"/>
+          <w:szCs w:val="22"/>
+        </w:rPr>
+        <w:t xml:space="preserve">+ </w:t>
+      </w:r>
+      <w:proofErr w:type="spellStart"/>
+      <w:r>
+        <w:rPr>
+          <w:sz w:val="22"/>
+          <w:szCs w:val="22"/>
+        </w:rPr>
+        <w:t>r</w:t>
+      </w:r>
+      <w:r>
+        <w:rPr>
+          <w:sz w:val="22"/>
+          <w:szCs w:val="22"/>
+          <w:vertAlign w:val="subscript"/>
+        </w:rPr>
         <w:t>max</w:t>
       </w:r>
+      <w:proofErr w:type="spellEnd"/>
       <w:r>
         <w:rPr>
           <w:sz w:val="22"/>
@@ -4906,7 +5653,49 @@
         <w:rPr>
           <w:rFonts w:ascii="Times New Roman" w:eastAsia="Times New Roman" w:hAnsi="Times New Roman" w:cs="Times New Roman"/>
         </w:rPr>
-        <w:t>Now consider a small area ΔA described in a small time interval Δt and the covered angle is Δθ. Let the radius of curvature of the path be r, then the length of the arc covered = r Δθ.</w:t>
+        <w:t>Now consider a small area ΔA described in a small time interval </w:t>
+      </w:r>
+      <w:proofErr w:type="spellStart"/>
+      <w:r>
+        <w:rPr>
+          <w:rFonts w:ascii="Times New Roman" w:eastAsia="Times New Roman" w:hAnsi="Times New Roman" w:cs="Times New Roman"/>
+        </w:rPr>
+        <w:t>Δt</w:t>
+      </w:r>
+      <w:proofErr w:type="spellEnd"/>
+      <w:r>
+        <w:rPr>
+          <w:rFonts w:ascii="Times New Roman" w:eastAsia="Times New Roman" w:hAnsi="Times New Roman" w:cs="Times New Roman"/>
+        </w:rPr>
+        <w:t xml:space="preserve"> and the covered angle is </w:t>
+      </w:r>
+      <w:proofErr w:type="spellStart"/>
+      <w:r>
+        <w:rPr>
+          <w:rFonts w:ascii="Times New Roman" w:eastAsia="Times New Roman" w:hAnsi="Times New Roman" w:cs="Times New Roman"/>
+        </w:rPr>
+        <w:t>Δθ</w:t>
+      </w:r>
+      <w:proofErr w:type="spellEnd"/>
+      <w:r>
+        <w:rPr>
+          <w:rFonts w:ascii="Times New Roman" w:eastAsia="Times New Roman" w:hAnsi="Times New Roman" w:cs="Times New Roman"/>
+        </w:rPr>
+        <w:t xml:space="preserve">. Let the radius of curvature of the path be r, then the length of the arc covered = r </w:t>
+      </w:r>
+      <w:proofErr w:type="spellStart"/>
+      <w:r>
+        <w:rPr>
+          <w:rFonts w:ascii="Times New Roman" w:eastAsia="Times New Roman" w:hAnsi="Times New Roman" w:cs="Times New Roman"/>
+        </w:rPr>
+        <w:t>Δθ</w:t>
+      </w:r>
+      <w:proofErr w:type="spellEnd"/>
+      <w:r>
+        <w:rPr>
+          <w:rFonts w:ascii="Times New Roman" w:eastAsia="Times New Roman" w:hAnsi="Times New Roman" w:cs="Times New Roman"/>
+        </w:rPr>
+        <w:t>.</w:t>
       </w:r>
     </w:p>
     <w:p>
@@ -4922,7 +5711,21 @@
         <w:rPr>
           <w:rFonts w:ascii="Times New Roman" w:eastAsia="Times New Roman" w:hAnsi="Times New Roman" w:cs="Times New Roman"/>
         </w:rPr>
-        <w:t>ΔA = 1/2[r.(r.Δθ)]= 1/2r</w:t>
+        <w:t>ΔA = 1/2[r.(</w:t>
+      </w:r>
+      <w:proofErr w:type="spellStart"/>
+      <w:r>
+        <w:rPr>
+          <w:rFonts w:ascii="Times New Roman" w:eastAsia="Times New Roman" w:hAnsi="Times New Roman" w:cs="Times New Roman"/>
+        </w:rPr>
+        <w:t>r.Δθ</w:t>
+      </w:r>
+      <w:proofErr w:type="spellEnd"/>
+      <w:r>
+        <w:rPr>
+          <w:rFonts w:ascii="Times New Roman" w:eastAsia="Times New Roman" w:hAnsi="Times New Roman" w:cs="Times New Roman"/>
+        </w:rPr>
+        <w:t>)]= 1/2r</w:t>
       </w:r>
       <w:r>
         <w:rPr>
@@ -4951,7 +5754,21 @@
         <w:rPr>
           <w:rFonts w:ascii="Times New Roman" w:eastAsia="Times New Roman" w:hAnsi="Times New Roman" w:cs="Times New Roman"/>
         </w:rPr>
-        <w:t>Therefore, ΔA/Δt = [ 1/2r</w:t>
+        <w:t>Therefore, ΔA/</w:t>
+      </w:r>
+      <w:proofErr w:type="spellStart"/>
+      <w:r>
+        <w:rPr>
+          <w:rFonts w:ascii="Times New Roman" w:eastAsia="Times New Roman" w:hAnsi="Times New Roman" w:cs="Times New Roman"/>
+        </w:rPr>
+        <w:t>Δt</w:t>
+      </w:r>
+      <w:proofErr w:type="spellEnd"/>
+      <w:r>
+        <w:rPr>
+          <w:rFonts w:ascii="Times New Roman" w:eastAsia="Times New Roman" w:hAnsi="Times New Roman" w:cs="Times New Roman"/>
+        </w:rPr>
+        <w:t xml:space="preserve"> = [ 1/2r</w:t>
       </w:r>
       <w:r>
         <w:rPr>
@@ -4964,7 +5781,21 @@
         <w:rPr>
           <w:rFonts w:ascii="Times New Roman" w:eastAsia="Times New Roman" w:hAnsi="Times New Roman" w:cs="Times New Roman"/>
         </w:rPr>
-        <w:t>]Δθ/dt</w:t>
+        <w:t>]</w:t>
+      </w:r>
+      <w:proofErr w:type="spellStart"/>
+      <w:r>
+        <w:rPr>
+          <w:rFonts w:ascii="Times New Roman" w:eastAsia="Times New Roman" w:hAnsi="Times New Roman" w:cs="Times New Roman"/>
+        </w:rPr>
+        <w:t>Δθ</w:t>
+      </w:r>
+      <w:proofErr w:type="spellEnd"/>
+      <w:r>
+        <w:rPr>
+          <w:rFonts w:ascii="Times New Roman" w:eastAsia="Times New Roman" w:hAnsi="Times New Roman" w:cs="Times New Roman"/>
+        </w:rPr>
+        <w:t>/dt</w:t>
       </w:r>
     </w:p>
     <w:p>
@@ -4980,6 +5811,7 @@
         <w:rPr>
           <w:rFonts w:ascii="Times New Roman" w:eastAsia="Times New Roman" w:hAnsi="Times New Roman" w:cs="Times New Roman"/>
         </w:rPr>
+        <w:lastRenderedPageBreak/>
         <w:t>Taking limits on both sides as, Δt→0, we get;</w:t>
       </w:r>
     </w:p>
@@ -4992,6 +5824,7 @@
           <w:rFonts w:ascii="Times New Roman" w:eastAsia="Times New Roman" w:hAnsi="Times New Roman" w:cs="Times New Roman"/>
         </w:rPr>
       </w:pPr>
+      <w:proofErr w:type="spellStart"/>
       <w:r>
         <w:rPr>
           <w:rFonts w:ascii="Times New Roman" w:eastAsia="Times New Roman" w:hAnsi="Times New Roman" w:cs="Times New Roman"/>
@@ -5004,18 +5837,28 @@
         </w:rPr>
         <w:t>im</w:t>
       </w:r>
+      <w:proofErr w:type="spellEnd"/>
       <w:r>
         <w:rPr>
           <w:rFonts w:ascii="Times New Roman" w:eastAsia="Times New Roman" w:hAnsi="Times New Roman" w:cs="Times New Roman"/>
         </w:rPr>
         <w:t xml:space="preserve"> </w:t>
       </w:r>
+      <w:proofErr w:type="spellStart"/>
       <w:r>
         <w:rPr>
           <w:rFonts w:ascii="Times New Roman" w:eastAsia="Times New Roman" w:hAnsi="Times New Roman" w:cs="Times New Roman"/>
           <w:vertAlign w:val="subscript"/>
         </w:rPr>
-        <w:t>Δt →0</w:t>
+        <w:t>Δt</w:t>
+      </w:r>
+      <w:proofErr w:type="spellEnd"/>
+      <w:r>
+        <w:rPr>
+          <w:rFonts w:ascii="Times New Roman" w:eastAsia="Times New Roman" w:hAnsi="Times New Roman" w:cs="Times New Roman"/>
+          <w:vertAlign w:val="subscript"/>
+        </w:rPr>
+        <w:t xml:space="preserve"> →0</w:t>
       </w:r>
       <w:r>
         <w:rPr>
@@ -5049,12 +5892,14 @@
         </w:rPr>
         <w:t xml:space="preserve"> </w:t>
       </w:r>
+      <w:proofErr w:type="spellStart"/>
       <w:r>
         <w:rPr>
           <w:rFonts w:ascii="Times New Roman" w:eastAsia="Times New Roman" w:hAnsi="Times New Roman" w:cs="Times New Roman"/>
         </w:rPr>
         <w:t>lim</w:t>
       </w:r>
+      <w:proofErr w:type="spellEnd"/>
       <w:r>
         <w:rPr>
           <w:rFonts w:ascii="Times New Roman" w:eastAsia="Times New Roman" w:hAnsi="Times New Roman" w:cs="Times New Roman"/>
@@ -5305,7 +6150,6 @@
           <w:b/>
           <w:bCs/>
         </w:rPr>
-        <w:lastRenderedPageBreak/>
         <w:t>Kepler’s third law</w:t>
       </w:r>
       <w:r>
@@ -6027,6 +6871,7 @@
           <w:sz w:val="22"/>
           <w:szCs w:val="22"/>
         </w:rPr>
+        <w:lastRenderedPageBreak/>
         <w:drawing>
           <wp:inline distT="0" distB="0" distL="0" distR="0" wp14:anchorId="2CA33D5B" wp14:editId="7B85FE88">
             <wp:extent cx="2672862" cy="1829299"/>
@@ -6668,7 +7513,6 @@
             <w:sz w:val="22"/>
             <w:szCs w:val="22"/>
           </w:rPr>
-          <w:lastRenderedPageBreak/>
           <m:t>dh/dt</m:t>
         </m:r>
       </m:oMath>
@@ -7080,6 +7924,7 @@
           <w:szCs w:val="22"/>
         </w:rPr>
       </w:pPr>
+      <w:proofErr w:type="spellStart"/>
       <w:r>
         <w:rPr>
           <w:sz w:val="22"/>
@@ -7093,7 +7938,16 @@
           <w:szCs w:val="22"/>
           <w:vertAlign w:val="subscript"/>
         </w:rPr>
-        <w:t xml:space="preserve">r </w:t>
+        <w:t>r</w:t>
+      </w:r>
+      <w:proofErr w:type="spellEnd"/>
+      <w:r>
+        <w:rPr>
+          <w:sz w:val="22"/>
+          <w:szCs w:val="22"/>
+          <w:vertAlign w:val="subscript"/>
+        </w:rPr>
+        <w:t xml:space="preserve"> </w:t>
       </w:r>
       <w:r>
         <w:rPr>
@@ -7323,6 +8177,7 @@
           <w:shd w:val="clear" w:color="auto" w:fill="FFFFFF"/>
         </w:rPr>
       </w:pPr>
+      <w:proofErr w:type="spellStart"/>
       <w:r>
         <w:rPr>
           <w:sz w:val="22"/>
@@ -7338,7 +8193,17 @@
           <w:shd w:val="clear" w:color="auto" w:fill="FFFFFF"/>
           <w:vertAlign w:val="subscript"/>
         </w:rPr>
-        <w:t xml:space="preserve">perigee </w:t>
+        <w:t>perigee</w:t>
+      </w:r>
+      <w:proofErr w:type="spellEnd"/>
+      <w:r>
+        <w:rPr>
+          <w:sz w:val="22"/>
+          <w:szCs w:val="22"/>
+          <w:shd w:val="clear" w:color="auto" w:fill="FFFFFF"/>
+          <w:vertAlign w:val="subscript"/>
+        </w:rPr>
+        <w:t xml:space="preserve"> </w:t>
       </w:r>
       <w:r>
         <w:rPr>
@@ -7512,6 +8377,7 @@
           <w:szCs w:val="22"/>
         </w:rPr>
       </w:pPr>
+      <w:proofErr w:type="spellStart"/>
       <w:r>
         <w:rPr>
           <w:rFonts w:eastAsiaTheme="minorEastAsia"/>
@@ -7527,16 +8393,9 @@
           <w:szCs w:val="22"/>
           <w:vertAlign w:val="subscript"/>
         </w:rPr>
-        <w:t xml:space="preserve">h </w:t>
-      </w:r>
-      <w:r>
-        <w:rPr>
-          <w:rFonts w:eastAsiaTheme="minorEastAsia"/>
-          <w:sz w:val="22"/>
-          <w:szCs w:val="22"/>
-        </w:rPr>
-        <w:t>= esinhF - F</w:t>
-      </w:r>
+        <w:t>h</w:t>
+      </w:r>
+      <w:proofErr w:type="spellEnd"/>
       <w:r>
         <w:rPr>
           <w:rFonts w:eastAsiaTheme="minorEastAsia"/>
@@ -7544,6 +8403,41 @@
           <w:szCs w:val="22"/>
           <w:vertAlign w:val="subscript"/>
         </w:rPr>
+        <w:t xml:space="preserve"> </w:t>
+      </w:r>
+      <w:r>
+        <w:rPr>
+          <w:rFonts w:eastAsiaTheme="minorEastAsia"/>
+          <w:sz w:val="22"/>
+          <w:szCs w:val="22"/>
+        </w:rPr>
+        <w:t xml:space="preserve">= </w:t>
+      </w:r>
+      <w:proofErr w:type="spellStart"/>
+      <w:r>
+        <w:rPr>
+          <w:rFonts w:eastAsiaTheme="minorEastAsia"/>
+          <w:sz w:val="22"/>
+          <w:szCs w:val="22"/>
+        </w:rPr>
+        <w:t>esinhF</w:t>
+      </w:r>
+      <w:proofErr w:type="spellEnd"/>
+      <w:r>
+        <w:rPr>
+          <w:rFonts w:eastAsiaTheme="minorEastAsia"/>
+          <w:sz w:val="22"/>
+          <w:szCs w:val="22"/>
+        </w:rPr>
+        <w:t xml:space="preserve"> - F</w:t>
+      </w:r>
+      <w:r>
+        <w:rPr>
+          <w:rFonts w:eastAsiaTheme="minorEastAsia"/>
+          <w:sz w:val="22"/>
+          <w:szCs w:val="22"/>
+          <w:vertAlign w:val="subscript"/>
+        </w:rPr>
         <w:t>ϴ</w:t>
       </w:r>
       <w:r>
@@ -7567,6 +8461,7 @@
           <w:szCs w:val="22"/>
         </w:rPr>
       </w:pPr>
+      <w:proofErr w:type="spellStart"/>
       <w:r>
         <w:rPr>
           <w:rFonts w:eastAsiaTheme="minorEastAsia"/>
@@ -7582,7 +8477,17 @@
           <w:szCs w:val="22"/>
           <w:vertAlign w:val="subscript"/>
         </w:rPr>
-        <w:t xml:space="preserve">h </w:t>
+        <w:t>h</w:t>
+      </w:r>
+      <w:proofErr w:type="spellEnd"/>
+      <w:r>
+        <w:rPr>
+          <w:rFonts w:eastAsiaTheme="minorEastAsia"/>
+          <w:sz w:val="22"/>
+          <w:szCs w:val="22"/>
+          <w:vertAlign w:val="subscript"/>
+        </w:rPr>
+        <w:t xml:space="preserve"> </w:t>
       </w:r>
       <w:r>
         <w:rPr>
@@ -7816,6 +8721,7 @@
         </w:rPr>
         <w:t xml:space="preserve">v = </w:t>
       </w:r>
+      <w:proofErr w:type="spellStart"/>
       <w:r>
         <w:rPr>
           <w:rFonts w:eastAsiaTheme="minorEastAsia"/>
@@ -7832,28 +8738,36 @@
           <w:sz w:val="22"/>
           <w:szCs w:val="22"/>
         </w:rPr>
-        <w:t>cos(-45⁰)</w:t>
-      </w:r>
-    </w:p>
-    <w:p>
-      <w:pPr>
-        <w:pStyle w:val="NormalWeb"/>
-        <w:shd w:val="clear" w:color="auto" w:fill="FFFFFF"/>
-        <w:spacing w:before="0" w:beforeAutospacing="0" w:after="150" w:afterAutospacing="0"/>
-        <w:jc w:val="both"/>
-        <w:rPr>
-          <w:rFonts w:eastAsiaTheme="minorEastAsia"/>
-          <w:sz w:val="22"/>
-          <w:szCs w:val="22"/>
-        </w:rPr>
-      </w:pPr>
-      <w:r>
-        <w:rPr>
-          <w:rFonts w:eastAsiaTheme="minorEastAsia"/>
-          <w:sz w:val="22"/>
-          <w:szCs w:val="22"/>
-        </w:rPr>
-        <w:lastRenderedPageBreak/>
+        <w:t>cos</w:t>
+      </w:r>
+      <w:proofErr w:type="spellEnd"/>
+      <w:r>
+        <w:rPr>
+          <w:rFonts w:eastAsiaTheme="minorEastAsia"/>
+          <w:sz w:val="22"/>
+          <w:szCs w:val="22"/>
+        </w:rPr>
+        <w:t>(-45⁰)</w:t>
+      </w:r>
+    </w:p>
+    <w:p>
+      <w:pPr>
+        <w:pStyle w:val="NormalWeb"/>
+        <w:shd w:val="clear" w:color="auto" w:fill="FFFFFF"/>
+        <w:spacing w:before="0" w:beforeAutospacing="0" w:after="150" w:afterAutospacing="0"/>
+        <w:jc w:val="both"/>
+        <w:rPr>
+          <w:rFonts w:eastAsiaTheme="minorEastAsia"/>
+          <w:sz w:val="22"/>
+          <w:szCs w:val="22"/>
+        </w:rPr>
+      </w:pPr>
+      <w:r>
+        <w:rPr>
+          <w:rFonts w:eastAsiaTheme="minorEastAsia"/>
+          <w:sz w:val="22"/>
+          <w:szCs w:val="22"/>
+        </w:rPr>
         <w:t xml:space="preserve">   = 17.678 km/s</w:t>
       </w:r>
     </w:p>
@@ -8183,13 +9097,23 @@
           <w:szCs w:val="22"/>
         </w:rPr>
       </w:pPr>
-      <w:r>
-        <w:rPr>
-          <w:rFonts w:eastAsiaTheme="minorEastAsia"/>
-          <w:sz w:val="22"/>
-          <w:szCs w:val="22"/>
-        </w:rPr>
-        <w:t>ecosϴ = 5.5685</w:t>
+      <w:proofErr w:type="spellStart"/>
+      <w:r>
+        <w:rPr>
+          <w:rFonts w:eastAsiaTheme="minorEastAsia"/>
+          <w:sz w:val="22"/>
+          <w:szCs w:val="22"/>
+        </w:rPr>
+        <w:t>ecos</w:t>
+      </w:r>
+      <w:proofErr w:type="spellEnd"/>
+      <w:r>
+        <w:rPr>
+          <w:rFonts w:eastAsiaTheme="minorEastAsia"/>
+          <w:sz w:val="22"/>
+          <w:szCs w:val="22"/>
+        </w:rPr>
+        <w:t>ϴ = 5.5685</w:t>
       </w:r>
     </w:p>
     <w:p>
@@ -8244,7 +9168,16 @@
           <w:sz w:val="22"/>
           <w:szCs w:val="22"/>
         </w:rPr>
-        <w:t xml:space="preserve">             v</w:t>
+        <w:t xml:space="preserve">             </w:t>
+      </w:r>
+      <w:proofErr w:type="spellStart"/>
+      <w:r>
+        <w:rPr>
+          <w:rFonts w:eastAsiaTheme="minorEastAsia"/>
+          <w:sz w:val="22"/>
+          <w:szCs w:val="22"/>
+        </w:rPr>
+        <w:t>v</w:t>
       </w:r>
       <w:r>
         <w:rPr>
@@ -8255,6 +9188,7 @@
         </w:rPr>
         <w:t>r</w:t>
       </w:r>
+      <w:proofErr w:type="spellEnd"/>
       <w:r>
         <w:rPr>
           <w:rFonts w:eastAsiaTheme="minorEastAsia"/>
@@ -8263,6 +9197,7 @@
         </w:rPr>
         <w:t xml:space="preserve"> = </w:t>
       </w:r>
+      <w:proofErr w:type="spellStart"/>
       <w:r>
         <w:rPr>
           <w:rFonts w:eastAsiaTheme="minorEastAsia"/>
@@ -8279,7 +9214,16 @@
           <w:sz w:val="22"/>
           <w:szCs w:val="22"/>
         </w:rPr>
-        <w:t>sinϴ</w:t>
+        <w:t>sin</w:t>
+      </w:r>
+      <w:proofErr w:type="spellEnd"/>
+      <w:r>
+        <w:rPr>
+          <w:rFonts w:eastAsiaTheme="minorEastAsia"/>
+          <w:sz w:val="22"/>
+          <w:szCs w:val="22"/>
+        </w:rPr>
+        <w:t>ϴ</w:t>
       </w:r>
     </w:p>
     <w:p>
@@ -8298,6 +9242,7 @@
           <w:szCs w:val="22"/>
         </w:rPr>
       </w:pPr>
+      <w:proofErr w:type="spellStart"/>
       <w:r>
         <w:rPr>
           <w:rFonts w:eastAsiaTheme="minorEastAsia"/>
@@ -8315,6 +9260,7 @@
         </w:rPr>
         <w:t>r</w:t>
       </w:r>
+      <w:proofErr w:type="spellEnd"/>
       <w:r>
         <w:rPr>
           <w:rFonts w:eastAsiaTheme="minorEastAsia"/>
@@ -8340,6 +9286,7 @@
           <w:szCs w:val="22"/>
         </w:rPr>
       </w:pPr>
+      <w:proofErr w:type="spellStart"/>
       <w:r>
         <w:rPr>
           <w:rFonts w:eastAsiaTheme="minorEastAsia"/>
@@ -8357,6 +9304,7 @@
         </w:rPr>
         <w:t>r</w:t>
       </w:r>
+      <w:proofErr w:type="spellEnd"/>
       <w:r>
         <w:rPr>
           <w:rFonts w:eastAsiaTheme="minorEastAsia"/>
@@ -8405,7 +9353,16 @@
           <w:sz w:val="22"/>
           <w:szCs w:val="22"/>
         </w:rPr>
-        <w:t xml:space="preserve">             v</w:t>
+        <w:t xml:space="preserve">             </w:t>
+      </w:r>
+      <w:proofErr w:type="spellStart"/>
+      <w:r>
+        <w:rPr>
+          <w:rFonts w:eastAsiaTheme="minorEastAsia"/>
+          <w:sz w:val="22"/>
+          <w:szCs w:val="22"/>
+        </w:rPr>
+        <w:t>v</w:t>
       </w:r>
       <w:r>
         <w:rPr>
@@ -8416,13 +9373,32 @@
         </w:rPr>
         <w:t>r</w:t>
       </w:r>
-      <w:r>
-        <w:rPr>
-          <w:rFonts w:eastAsiaTheme="minorEastAsia"/>
-          <w:sz w:val="22"/>
-          <w:szCs w:val="22"/>
-        </w:rPr>
-        <w:t xml:space="preserve"> = (μ/h)esinϴ</w:t>
+      <w:proofErr w:type="spellEnd"/>
+      <w:r>
+        <w:rPr>
+          <w:rFonts w:eastAsiaTheme="minorEastAsia"/>
+          <w:sz w:val="22"/>
+          <w:szCs w:val="22"/>
+        </w:rPr>
+        <w:t xml:space="preserve"> = (μ/h)</w:t>
+      </w:r>
+      <w:proofErr w:type="spellStart"/>
+      <w:r>
+        <w:rPr>
+          <w:rFonts w:eastAsiaTheme="minorEastAsia"/>
+          <w:sz w:val="22"/>
+          <w:szCs w:val="22"/>
+        </w:rPr>
+        <w:t>esin</w:t>
+      </w:r>
+      <w:proofErr w:type="spellEnd"/>
+      <w:r>
+        <w:rPr>
+          <w:rFonts w:eastAsiaTheme="minorEastAsia"/>
+          <w:sz w:val="22"/>
+          <w:szCs w:val="22"/>
+        </w:rPr>
+        <w:t>ϴ</w:t>
       </w:r>
     </w:p>
     <w:p>
@@ -8441,13 +9417,33 @@
           <w:szCs w:val="22"/>
         </w:rPr>
       </w:pPr>
-      <w:r>
-        <w:rPr>
-          <w:rFonts w:eastAsiaTheme="minorEastAsia"/>
-          <w:sz w:val="22"/>
-          <w:szCs w:val="22"/>
-        </w:rPr>
-        <w:t>esinϴ = (v</w:t>
+      <w:proofErr w:type="spellStart"/>
+      <w:r>
+        <w:rPr>
+          <w:rFonts w:eastAsiaTheme="minorEastAsia"/>
+          <w:sz w:val="22"/>
+          <w:szCs w:val="22"/>
+        </w:rPr>
+        <w:lastRenderedPageBreak/>
+        <w:t>esin</w:t>
+      </w:r>
+      <w:proofErr w:type="spellEnd"/>
+      <w:r>
+        <w:rPr>
+          <w:rFonts w:eastAsiaTheme="minorEastAsia"/>
+          <w:sz w:val="22"/>
+          <w:szCs w:val="22"/>
+        </w:rPr>
+        <w:t>ϴ = (</w:t>
+      </w:r>
+      <w:proofErr w:type="spellStart"/>
+      <w:r>
+        <w:rPr>
+          <w:rFonts w:eastAsiaTheme="minorEastAsia"/>
+          <w:sz w:val="22"/>
+          <w:szCs w:val="22"/>
+        </w:rPr>
+        <w:t>v</w:t>
       </w:r>
       <w:r>
         <w:rPr>
@@ -8458,6 +9454,7 @@
         </w:rPr>
         <w:t>r</w:t>
       </w:r>
+      <w:proofErr w:type="spellEnd"/>
       <w:r>
         <w:rPr>
           <w:rFonts w:eastAsiaTheme="minorEastAsia"/>
@@ -8483,13 +9480,23 @@
           <w:szCs w:val="22"/>
         </w:rPr>
       </w:pPr>
-      <w:r>
-        <w:rPr>
-          <w:rFonts w:eastAsiaTheme="minorEastAsia"/>
-          <w:sz w:val="22"/>
-          <w:szCs w:val="22"/>
-        </w:rPr>
-        <w:t>esinϴ = -6.5684</w:t>
+      <w:proofErr w:type="spellStart"/>
+      <w:r>
+        <w:rPr>
+          <w:rFonts w:eastAsiaTheme="minorEastAsia"/>
+          <w:sz w:val="22"/>
+          <w:szCs w:val="22"/>
+        </w:rPr>
+        <w:t>esin</w:t>
+      </w:r>
+      <w:proofErr w:type="spellEnd"/>
+      <w:r>
+        <w:rPr>
+          <w:rFonts w:eastAsiaTheme="minorEastAsia"/>
+          <w:sz w:val="22"/>
+          <w:szCs w:val="22"/>
+        </w:rPr>
+        <w:t>ϴ = -6.5684</w:t>
       </w:r>
     </w:p>
     <w:p>
@@ -8661,7 +9668,16 @@
           <w:sz w:val="22"/>
           <w:szCs w:val="22"/>
         </w:rPr>
-        <w:t>Perigee Radius, r</w:t>
+        <w:t xml:space="preserve">Perigee Radius, </w:t>
+      </w:r>
+      <w:proofErr w:type="spellStart"/>
+      <w:r>
+        <w:rPr>
+          <w:rFonts w:eastAsiaTheme="minorEastAsia"/>
+          <w:sz w:val="22"/>
+          <w:szCs w:val="22"/>
+        </w:rPr>
+        <w:t>r</w:t>
       </w:r>
       <w:r>
         <w:rPr>
@@ -8670,7 +9686,17 @@
           <w:szCs w:val="22"/>
           <w:vertAlign w:val="subscript"/>
         </w:rPr>
-        <w:t xml:space="preserve">perigee </w:t>
+        <w:t>perigee</w:t>
+      </w:r>
+      <w:proofErr w:type="spellEnd"/>
+      <w:r>
+        <w:rPr>
+          <w:rFonts w:eastAsiaTheme="minorEastAsia"/>
+          <w:sz w:val="22"/>
+          <w:szCs w:val="22"/>
+          <w:vertAlign w:val="subscript"/>
+        </w:rPr>
+        <w:t xml:space="preserve"> </w:t>
       </w:r>
       <w:r>
         <w:rPr>
@@ -8748,6 +9774,7 @@
           <w:szCs w:val="22"/>
         </w:rPr>
       </w:pPr>
+      <w:proofErr w:type="spellStart"/>
       <w:r>
         <w:rPr>
           <w:rFonts w:eastAsiaTheme="minorEastAsia"/>
@@ -8763,7 +9790,17 @@
           <w:szCs w:val="22"/>
           <w:vertAlign w:val="subscript"/>
         </w:rPr>
-        <w:t xml:space="preserve">perigee </w:t>
+        <w:t>perigee</w:t>
+      </w:r>
+      <w:proofErr w:type="spellEnd"/>
+      <w:r>
+        <w:rPr>
+          <w:rFonts w:eastAsiaTheme="minorEastAsia"/>
+          <w:sz w:val="22"/>
+          <w:szCs w:val="22"/>
+          <w:vertAlign w:val="subscript"/>
+        </w:rPr>
+        <w:t xml:space="preserve"> </w:t>
       </w:r>
       <w:r>
         <w:rPr>
@@ -9277,6 +10314,7 @@
           <w:szCs w:val="22"/>
         </w:rPr>
       </w:pPr>
+      <w:proofErr w:type="spellStart"/>
       <w:r>
         <w:rPr>
           <w:rFonts w:eastAsiaTheme="minorEastAsia"/>
@@ -9292,15 +10330,43 @@
           <w:szCs w:val="22"/>
           <w:vertAlign w:val="subscript"/>
         </w:rPr>
-        <w:t xml:space="preserve">h </w:t>
-      </w:r>
-      <w:r>
-        <w:rPr>
-          <w:rFonts w:eastAsiaTheme="minorEastAsia"/>
-          <w:sz w:val="22"/>
-          <w:szCs w:val="22"/>
-        </w:rPr>
-        <w:t>= esinF – F</w:t>
+        <w:t>h</w:t>
+      </w:r>
+      <w:proofErr w:type="spellEnd"/>
+      <w:r>
+        <w:rPr>
+          <w:rFonts w:eastAsiaTheme="minorEastAsia"/>
+          <w:sz w:val="22"/>
+          <w:szCs w:val="22"/>
+          <w:vertAlign w:val="subscript"/>
+        </w:rPr>
+        <w:t xml:space="preserve"> </w:t>
+      </w:r>
+      <w:r>
+        <w:rPr>
+          <w:rFonts w:eastAsiaTheme="minorEastAsia"/>
+          <w:sz w:val="22"/>
+          <w:szCs w:val="22"/>
+        </w:rPr>
+        <w:t xml:space="preserve">= </w:t>
+      </w:r>
+      <w:proofErr w:type="spellStart"/>
+      <w:r>
+        <w:rPr>
+          <w:rFonts w:eastAsiaTheme="minorEastAsia"/>
+          <w:sz w:val="22"/>
+          <w:szCs w:val="22"/>
+        </w:rPr>
+        <w:t>esinF</w:t>
+      </w:r>
+      <w:proofErr w:type="spellEnd"/>
+      <w:r>
+        <w:rPr>
+          <w:rFonts w:eastAsiaTheme="minorEastAsia"/>
+          <w:sz w:val="22"/>
+          <w:szCs w:val="22"/>
+        </w:rPr>
+        <w:t xml:space="preserve"> – F</w:t>
       </w:r>
     </w:p>
     <w:p>
@@ -9398,6 +10464,7 @@
           <w:szCs w:val="22"/>
         </w:rPr>
       </w:pPr>
+      <w:proofErr w:type="spellStart"/>
       <w:r>
         <w:rPr>
           <w:rFonts w:eastAsiaTheme="minorEastAsia"/>
@@ -9413,7 +10480,17 @@
           <w:szCs w:val="22"/>
           <w:vertAlign w:val="subscript"/>
         </w:rPr>
-        <w:t xml:space="preserve">h </w:t>
+        <w:t>h</w:t>
+      </w:r>
+      <w:proofErr w:type="spellEnd"/>
+      <w:r>
+        <w:rPr>
+          <w:rFonts w:eastAsiaTheme="minorEastAsia"/>
+          <w:sz w:val="22"/>
+          <w:szCs w:val="22"/>
+          <w:vertAlign w:val="subscript"/>
+        </w:rPr>
+        <w:t xml:space="preserve"> </w:t>
       </w:r>
       <w:r>
         <w:rPr>
@@ -9743,8 +10820,10 @@
           <w:sz w:val="22"/>
           <w:szCs w:val="22"/>
         </w:rPr>
+        <w:lastRenderedPageBreak/>
         <w:t xml:space="preserve">v = </w:t>
       </w:r>
+      <w:proofErr w:type="spellStart"/>
       <w:r>
         <w:rPr>
           <w:rFonts w:eastAsiaTheme="minorEastAsia"/>
@@ -9761,7 +10840,16 @@
           <w:sz w:val="22"/>
           <w:szCs w:val="22"/>
         </w:rPr>
-        <w:t>cos(-45⁰)</w:t>
+        <w:t>cos</w:t>
+      </w:r>
+      <w:proofErr w:type="spellEnd"/>
+      <w:r>
+        <w:rPr>
+          <w:rFonts w:eastAsiaTheme="minorEastAsia"/>
+          <w:sz w:val="22"/>
+          <w:szCs w:val="22"/>
+        </w:rPr>
+        <w:t>(-45⁰)</w:t>
       </w:r>
     </w:p>
     <w:p>
@@ -10156,13 +11244,23 @@
           <w:szCs w:val="22"/>
         </w:rPr>
       </w:pPr>
-      <w:r>
-        <w:rPr>
-          <w:rFonts w:eastAsiaTheme="minorEastAsia"/>
-          <w:sz w:val="22"/>
-          <w:szCs w:val="22"/>
-        </w:rPr>
-        <w:t xml:space="preserve">ecosϴ = </w:t>
+      <w:proofErr w:type="spellStart"/>
+      <w:r>
+        <w:rPr>
+          <w:rFonts w:eastAsiaTheme="minorEastAsia"/>
+          <w:sz w:val="22"/>
+          <w:szCs w:val="22"/>
+        </w:rPr>
+        <w:t>ecos</w:t>
+      </w:r>
+      <w:proofErr w:type="spellEnd"/>
+      <w:r>
+        <w:rPr>
+          <w:rFonts w:eastAsiaTheme="minorEastAsia"/>
+          <w:sz w:val="22"/>
+          <w:szCs w:val="22"/>
+        </w:rPr>
+        <w:t xml:space="preserve">ϴ = </w:t>
       </w:r>
       <w:r>
         <w:rPr>
@@ -10225,8 +11323,16 @@
           <w:sz w:val="22"/>
           <w:szCs w:val="22"/>
         </w:rPr>
-        <w:lastRenderedPageBreak/>
-        <w:t xml:space="preserve">             v</w:t>
+        <w:t xml:space="preserve">             </w:t>
+      </w:r>
+      <w:proofErr w:type="spellStart"/>
+      <w:r>
+        <w:rPr>
+          <w:rFonts w:eastAsiaTheme="minorEastAsia"/>
+          <w:sz w:val="22"/>
+          <w:szCs w:val="22"/>
+        </w:rPr>
+        <w:t>v</w:t>
       </w:r>
       <w:r>
         <w:rPr>
@@ -10237,13 +11343,32 @@
         </w:rPr>
         <w:t>r</w:t>
       </w:r>
-      <w:r>
-        <w:rPr>
-          <w:rFonts w:eastAsiaTheme="minorEastAsia"/>
-          <w:sz w:val="22"/>
-          <w:szCs w:val="22"/>
-        </w:rPr>
-        <w:t xml:space="preserve"> = (μ/h)esinϴ</w:t>
+      <w:proofErr w:type="spellEnd"/>
+      <w:r>
+        <w:rPr>
+          <w:rFonts w:eastAsiaTheme="minorEastAsia"/>
+          <w:sz w:val="22"/>
+          <w:szCs w:val="22"/>
+        </w:rPr>
+        <w:t xml:space="preserve"> = (μ/h)</w:t>
+      </w:r>
+      <w:proofErr w:type="spellStart"/>
+      <w:r>
+        <w:rPr>
+          <w:rFonts w:eastAsiaTheme="minorEastAsia"/>
+          <w:sz w:val="22"/>
+          <w:szCs w:val="22"/>
+        </w:rPr>
+        <w:t>esin</w:t>
+      </w:r>
+      <w:proofErr w:type="spellEnd"/>
+      <w:r>
+        <w:rPr>
+          <w:rFonts w:eastAsiaTheme="minorEastAsia"/>
+          <w:sz w:val="22"/>
+          <w:szCs w:val="22"/>
+        </w:rPr>
+        <w:t>ϴ</w:t>
       </w:r>
     </w:p>
     <w:p>
@@ -10262,13 +11387,32 @@
           <w:szCs w:val="22"/>
         </w:rPr>
       </w:pPr>
-      <w:r>
-        <w:rPr>
-          <w:rFonts w:eastAsiaTheme="minorEastAsia"/>
-          <w:sz w:val="22"/>
-          <w:szCs w:val="22"/>
-        </w:rPr>
-        <w:t>esinϴ = (v</w:t>
+      <w:proofErr w:type="spellStart"/>
+      <w:r>
+        <w:rPr>
+          <w:rFonts w:eastAsiaTheme="minorEastAsia"/>
+          <w:sz w:val="22"/>
+          <w:szCs w:val="22"/>
+        </w:rPr>
+        <w:t>esin</w:t>
+      </w:r>
+      <w:proofErr w:type="spellEnd"/>
+      <w:r>
+        <w:rPr>
+          <w:rFonts w:eastAsiaTheme="minorEastAsia"/>
+          <w:sz w:val="22"/>
+          <w:szCs w:val="22"/>
+        </w:rPr>
+        <w:t>ϴ = (</w:t>
+      </w:r>
+      <w:proofErr w:type="spellStart"/>
+      <w:r>
+        <w:rPr>
+          <w:rFonts w:eastAsiaTheme="minorEastAsia"/>
+          <w:sz w:val="22"/>
+          <w:szCs w:val="22"/>
+        </w:rPr>
+        <w:t>v</w:t>
       </w:r>
       <w:r>
         <w:rPr>
@@ -10279,6 +11423,7 @@
         </w:rPr>
         <w:t>r</w:t>
       </w:r>
+      <w:proofErr w:type="spellEnd"/>
       <w:r>
         <w:rPr>
           <w:rFonts w:eastAsiaTheme="minorEastAsia"/>
@@ -10304,13 +11449,23 @@
           <w:szCs w:val="22"/>
         </w:rPr>
       </w:pPr>
-      <w:r>
-        <w:rPr>
-          <w:rFonts w:eastAsiaTheme="minorEastAsia"/>
-          <w:sz w:val="22"/>
-          <w:szCs w:val="22"/>
-        </w:rPr>
-        <w:t>esinϴ = -</w:t>
+      <w:proofErr w:type="spellStart"/>
+      <w:r>
+        <w:rPr>
+          <w:rFonts w:eastAsiaTheme="minorEastAsia"/>
+          <w:sz w:val="22"/>
+          <w:szCs w:val="22"/>
+        </w:rPr>
+        <w:t>esin</w:t>
+      </w:r>
+      <w:proofErr w:type="spellEnd"/>
+      <w:r>
+        <w:rPr>
+          <w:rFonts w:eastAsiaTheme="minorEastAsia"/>
+          <w:sz w:val="22"/>
+          <w:szCs w:val="22"/>
+        </w:rPr>
+        <w:t>ϴ = -</w:t>
       </w:r>
       <w:r>
         <w:rPr>
@@ -10550,6 +11705,7 @@
           <w:szCs w:val="22"/>
         </w:rPr>
       </w:pPr>
+      <w:proofErr w:type="spellStart"/>
       <w:r>
         <w:rPr>
           <w:rFonts w:eastAsiaTheme="minorEastAsia"/>
@@ -10565,7 +11721,17 @@
           <w:szCs w:val="22"/>
           <w:vertAlign w:val="subscript"/>
         </w:rPr>
-        <w:t xml:space="preserve">perigee </w:t>
+        <w:t>perigee</w:t>
+      </w:r>
+      <w:proofErr w:type="spellEnd"/>
+      <w:r>
+        <w:rPr>
+          <w:rFonts w:eastAsiaTheme="minorEastAsia"/>
+          <w:sz w:val="22"/>
+          <w:szCs w:val="22"/>
+          <w:vertAlign w:val="subscript"/>
+        </w:rPr>
+        <w:t xml:space="preserve"> </w:t>
       </w:r>
       <w:r>
         <w:rPr>
@@ -10668,6 +11834,7 @@
           <w:szCs w:val="22"/>
         </w:rPr>
       </w:pPr>
+      <w:proofErr w:type="spellStart"/>
       <w:r>
         <w:rPr>
           <w:rFonts w:eastAsiaTheme="minorEastAsia"/>
@@ -10683,7 +11850,17 @@
           <w:szCs w:val="22"/>
           <w:vertAlign w:val="subscript"/>
         </w:rPr>
-        <w:t xml:space="preserve">h </w:t>
+        <w:t>h</w:t>
+      </w:r>
+      <w:proofErr w:type="spellEnd"/>
+      <w:r>
+        <w:rPr>
+          <w:rFonts w:eastAsiaTheme="minorEastAsia"/>
+          <w:sz w:val="22"/>
+          <w:szCs w:val="22"/>
+          <w:vertAlign w:val="subscript"/>
+        </w:rPr>
+        <w:t xml:space="preserve"> </w:t>
       </w:r>
       <w:r>
         <w:rPr>
@@ -10725,6 +11902,7 @@
           <w:szCs w:val="22"/>
         </w:rPr>
       </w:pPr>
+      <w:proofErr w:type="spellStart"/>
       <w:r>
         <w:rPr>
           <w:rFonts w:eastAsiaTheme="minorEastAsia"/>
@@ -10740,7 +11918,17 @@
           <w:szCs w:val="22"/>
           <w:vertAlign w:val="subscript"/>
         </w:rPr>
-        <w:t xml:space="preserve">h </w:t>
+        <w:t>h</w:t>
+      </w:r>
+      <w:proofErr w:type="spellEnd"/>
+      <w:r>
+        <w:rPr>
+          <w:rFonts w:eastAsiaTheme="minorEastAsia"/>
+          <w:sz w:val="22"/>
+          <w:szCs w:val="22"/>
+          <w:vertAlign w:val="subscript"/>
+        </w:rPr>
+        <w:t xml:space="preserve"> </w:t>
       </w:r>
       <w:r>
         <w:rPr>
@@ -10912,6 +12100,7 @@
           <w:sz w:val="22"/>
           <w:szCs w:val="22"/>
         </w:rPr>
+        <w:lastRenderedPageBreak/>
         <w:t xml:space="preserve">  = 1073.05 sec</w:t>
       </w:r>
     </w:p>
@@ -10925,6 +12114,7 @@
           <w:rFonts w:eastAsiaTheme="minorEastAsia"/>
           <w:sz w:val="22"/>
           <w:szCs w:val="22"/>
+          <w:vertAlign w:val="subscript"/>
         </w:rPr>
       </w:pPr>
       <w:r>
@@ -10935,6 +12125,450 @@
         </w:rPr>
         <w:t xml:space="preserve">  = 17.884 minutes</w:t>
       </w:r>
+    </w:p>
+    <w:p>
+      <w:pPr>
+        <w:pStyle w:val="NormalWeb"/>
+        <w:shd w:val="clear" w:color="auto" w:fill="FFFFFF"/>
+        <w:spacing w:before="0" w:beforeAutospacing="0" w:after="150" w:afterAutospacing="0"/>
+        <w:jc w:val="both"/>
+        <w:rPr>
+          <w:rFonts w:eastAsiaTheme="minorEastAsia"/>
+          <w:sz w:val="22"/>
+          <w:szCs w:val="22"/>
+        </w:rPr>
+      </w:pPr>
+    </w:p>
+    <w:p>
+      <w:pPr>
+        <w:pStyle w:val="NormalWeb"/>
+        <w:shd w:val="clear" w:color="auto" w:fill="FFFFFF"/>
+        <w:spacing w:before="0" w:beforeAutospacing="0" w:after="150" w:afterAutospacing="0"/>
+        <w:jc w:val="both"/>
+        <w:rPr>
+          <w:rFonts w:eastAsiaTheme="minorEastAsia"/>
+          <w:sz w:val="22"/>
+          <w:szCs w:val="22"/>
+        </w:rPr>
+      </w:pPr>
+    </w:p>
+    <w:p>
+      <w:pPr>
+        <w:pStyle w:val="NormalWeb"/>
+        <w:shd w:val="clear" w:color="auto" w:fill="FFFFFF"/>
+        <w:spacing w:before="0" w:beforeAutospacing="0" w:after="150" w:afterAutospacing="0"/>
+        <w:jc w:val="both"/>
+        <w:rPr>
+          <w:rFonts w:eastAsiaTheme="minorEastAsia"/>
+          <w:b/>
+          <w:bCs/>
+        </w:rPr>
+      </w:pPr>
+      <w:r>
+        <w:rPr>
+          <w:rFonts w:eastAsiaTheme="minorEastAsia"/>
+          <w:b/>
+          <w:bCs/>
+        </w:rPr>
+        <w:t>6.    Results</w:t>
+      </w:r>
+    </w:p>
+    <w:p>
+      <w:pPr>
+        <w:pStyle w:val="NormalWeb"/>
+        <w:shd w:val="clear" w:color="auto" w:fill="FFFFFF"/>
+        <w:spacing w:before="0" w:beforeAutospacing="0" w:after="150" w:afterAutospacing="0"/>
+        <w:jc w:val="both"/>
+        <w:rPr>
+          <w:rFonts w:eastAsiaTheme="minorEastAsia"/>
+          <w:sz w:val="22"/>
+          <w:szCs w:val="22"/>
+        </w:rPr>
+      </w:pPr>
+      <w:r>
+        <w:rPr>
+          <w:rFonts w:eastAsiaTheme="minorEastAsia"/>
+          <w:sz w:val="22"/>
+          <w:szCs w:val="22"/>
+        </w:rPr>
+        <w:t>We formulated a theory and calculated accordingly. According to this theory, the spacecraft will deflect the asteroid so that it avoids Earth. The spacecraft must correctly deflect the asteroid 17.884 minutes before</w:t>
+      </w:r>
+      <w:r>
+        <w:rPr>
+          <w:rFonts w:eastAsiaTheme="minorEastAsia"/>
+          <w:sz w:val="22"/>
+          <w:szCs w:val="22"/>
+        </w:rPr>
+        <w:t xml:space="preserve"> the asteroids</w:t>
+      </w:r>
+      <w:r>
+        <w:rPr>
+          <w:rFonts w:eastAsiaTheme="minorEastAsia"/>
+          <w:sz w:val="22"/>
+          <w:szCs w:val="22"/>
+        </w:rPr>
+        <w:t xml:space="preserve"> impact with Earth.</w:t>
+      </w:r>
+    </w:p>
+    <w:p>
+      <w:pPr>
+        <w:pStyle w:val="NormalWeb"/>
+        <w:shd w:val="clear" w:color="auto" w:fill="FFFFFF"/>
+        <w:spacing w:before="0" w:beforeAutospacing="0" w:after="150" w:afterAutospacing="0"/>
+        <w:jc w:val="both"/>
+        <w:rPr>
+          <w:rFonts w:eastAsiaTheme="minorEastAsia"/>
+          <w:sz w:val="22"/>
+          <w:szCs w:val="22"/>
+        </w:rPr>
+      </w:pPr>
+    </w:p>
+    <w:p>
+      <w:pPr>
+        <w:pStyle w:val="NormalWeb"/>
+        <w:shd w:val="clear" w:color="auto" w:fill="FFFFFF"/>
+        <w:spacing w:before="0" w:beforeAutospacing="0" w:after="150" w:afterAutospacing="0"/>
+        <w:jc w:val="both"/>
+        <w:rPr>
+          <w:rFonts w:eastAsiaTheme="minorEastAsia"/>
+          <w:b/>
+          <w:bCs/>
+        </w:rPr>
+      </w:pPr>
+      <w:r>
+        <w:rPr>
+          <w:rFonts w:eastAsiaTheme="minorEastAsia"/>
+          <w:b/>
+          <w:bCs/>
+        </w:rPr>
+        <w:t>7.    Discussion</w:t>
+      </w:r>
+    </w:p>
+    <w:p>
+      <w:pPr>
+        <w:pStyle w:val="NormalWeb"/>
+        <w:shd w:val="clear" w:color="auto" w:fill="FFFFFF"/>
+        <w:spacing w:before="0" w:beforeAutospacing="0" w:after="150" w:afterAutospacing="0"/>
+        <w:jc w:val="both"/>
+        <w:rPr>
+          <w:rFonts w:eastAsiaTheme="minorEastAsia"/>
+          <w:b/>
+          <w:bCs/>
+          <w:sz w:val="22"/>
+          <w:szCs w:val="22"/>
+        </w:rPr>
+      </w:pPr>
+      <w:r>
+        <w:rPr>
+          <w:rFonts w:eastAsiaTheme="minorEastAsia"/>
+          <w:b/>
+          <w:bCs/>
+          <w:sz w:val="22"/>
+          <w:szCs w:val="22"/>
+        </w:rPr>
+        <w:t xml:space="preserve">Strength – </w:t>
+      </w:r>
+    </w:p>
+    <w:p>
+      <w:pPr>
+        <w:pStyle w:val="NormalWeb"/>
+        <w:numPr>
+          <w:ilvl w:val="0"/>
+          <w:numId w:val="5"/>
+        </w:numPr>
+        <w:shd w:val="clear" w:color="auto" w:fill="FFFFFF"/>
+        <w:spacing w:before="0" w:beforeAutospacing="0" w:after="150" w:afterAutospacing="0"/>
+        <w:jc w:val="both"/>
+        <w:rPr>
+          <w:rFonts w:eastAsiaTheme="minorEastAsia"/>
+          <w:sz w:val="22"/>
+          <w:szCs w:val="22"/>
+        </w:rPr>
+      </w:pPr>
+      <w:r>
+        <w:rPr>
+          <w:rFonts w:eastAsiaTheme="minorEastAsia"/>
+          <w:sz w:val="22"/>
+          <w:szCs w:val="22"/>
+        </w:rPr>
+        <w:t>We have tried to do all the calculations properly.</w:t>
+      </w:r>
+    </w:p>
+    <w:p>
+      <w:pPr>
+        <w:pStyle w:val="NormalWeb"/>
+        <w:numPr>
+          <w:ilvl w:val="0"/>
+          <w:numId w:val="5"/>
+        </w:numPr>
+        <w:shd w:val="clear" w:color="auto" w:fill="FFFFFF"/>
+        <w:spacing w:before="0" w:beforeAutospacing="0" w:after="150" w:afterAutospacing="0"/>
+        <w:jc w:val="both"/>
+        <w:rPr>
+          <w:rFonts w:eastAsiaTheme="minorEastAsia"/>
+          <w:sz w:val="22"/>
+          <w:szCs w:val="22"/>
+        </w:rPr>
+      </w:pPr>
+      <w:r>
+        <w:rPr>
+          <w:rFonts w:eastAsiaTheme="minorEastAsia"/>
+          <w:sz w:val="22"/>
+          <w:szCs w:val="22"/>
+        </w:rPr>
+        <w:t>We have tried to explain the theories we use</w:t>
+      </w:r>
+      <w:r>
+        <w:rPr>
+          <w:rFonts w:eastAsiaTheme="minorEastAsia"/>
+          <w:sz w:val="22"/>
+          <w:szCs w:val="22"/>
+        </w:rPr>
+        <w:t>d</w:t>
+      </w:r>
+      <w:r>
+        <w:rPr>
+          <w:rFonts w:eastAsiaTheme="minorEastAsia"/>
+          <w:sz w:val="22"/>
+          <w:szCs w:val="22"/>
+        </w:rPr>
+        <w:t>.</w:t>
+      </w:r>
+    </w:p>
+    <w:p>
+      <w:pPr>
+        <w:pStyle w:val="NormalWeb"/>
+        <w:numPr>
+          <w:ilvl w:val="0"/>
+          <w:numId w:val="5"/>
+        </w:numPr>
+        <w:shd w:val="clear" w:color="auto" w:fill="FFFFFF"/>
+        <w:spacing w:before="0" w:beforeAutospacing="0" w:after="150" w:afterAutospacing="0"/>
+        <w:jc w:val="both"/>
+        <w:rPr>
+          <w:rFonts w:eastAsiaTheme="minorEastAsia"/>
+          <w:sz w:val="22"/>
+          <w:szCs w:val="22"/>
+        </w:rPr>
+      </w:pPr>
+      <w:r>
+        <w:rPr>
+          <w:rFonts w:eastAsiaTheme="minorEastAsia"/>
+          <w:sz w:val="22"/>
+          <w:szCs w:val="22"/>
+        </w:rPr>
+        <w:t xml:space="preserve">By using Kepler's </w:t>
+      </w:r>
+      <w:r>
+        <w:rPr>
+          <w:rFonts w:eastAsiaTheme="minorEastAsia"/>
+          <w:sz w:val="22"/>
+          <w:szCs w:val="22"/>
+        </w:rPr>
+        <w:t>theorem,</w:t>
+      </w:r>
+      <w:r>
+        <w:rPr>
+          <w:rFonts w:eastAsiaTheme="minorEastAsia"/>
+          <w:sz w:val="22"/>
+          <w:szCs w:val="22"/>
+        </w:rPr>
+        <w:t xml:space="preserve"> we find a way to solve the situation</w:t>
+      </w:r>
+      <w:r>
+        <w:rPr>
+          <w:rFonts w:eastAsiaTheme="minorEastAsia"/>
+          <w:sz w:val="22"/>
+          <w:szCs w:val="22"/>
+        </w:rPr>
+        <w:t xml:space="preserve"> </w:t>
+      </w:r>
+      <w:r>
+        <w:rPr>
+          <w:rFonts w:eastAsiaTheme="minorEastAsia"/>
+          <w:sz w:val="22"/>
+          <w:szCs w:val="22"/>
+        </w:rPr>
+        <w:t>logical</w:t>
+      </w:r>
+      <w:r>
+        <w:rPr>
+          <w:rFonts w:eastAsiaTheme="minorEastAsia"/>
+          <w:sz w:val="22"/>
+          <w:szCs w:val="22"/>
+        </w:rPr>
+        <w:t>ly</w:t>
+      </w:r>
+      <w:r>
+        <w:rPr>
+          <w:rFonts w:eastAsiaTheme="minorEastAsia"/>
+          <w:sz w:val="22"/>
+          <w:szCs w:val="22"/>
+        </w:rPr>
+        <w:t>.</w:t>
+      </w:r>
+    </w:p>
+    <w:p>
+      <w:pPr>
+        <w:pStyle w:val="NormalWeb"/>
+        <w:shd w:val="clear" w:color="auto" w:fill="FFFFFF"/>
+        <w:spacing w:before="0" w:beforeAutospacing="0" w:after="150" w:afterAutospacing="0"/>
+        <w:jc w:val="both"/>
+        <w:rPr>
+          <w:rFonts w:eastAsiaTheme="minorEastAsia"/>
+          <w:sz w:val="22"/>
+          <w:szCs w:val="22"/>
+        </w:rPr>
+      </w:pPr>
+      <w:r>
+        <w:rPr>
+          <w:rFonts w:eastAsiaTheme="minorEastAsia"/>
+          <w:b/>
+          <w:bCs/>
+          <w:sz w:val="22"/>
+          <w:szCs w:val="22"/>
+        </w:rPr>
+        <w:t>Weakness</w:t>
+      </w:r>
+      <w:r>
+        <w:rPr>
+          <w:rFonts w:eastAsiaTheme="minorEastAsia"/>
+          <w:sz w:val="22"/>
+          <w:szCs w:val="22"/>
+        </w:rPr>
+        <w:t xml:space="preserve"> – </w:t>
+      </w:r>
+    </w:p>
+    <w:p>
+      <w:pPr>
+        <w:pStyle w:val="NormalWeb"/>
+        <w:numPr>
+          <w:ilvl w:val="0"/>
+          <w:numId w:val="6"/>
+        </w:numPr>
+        <w:shd w:val="clear" w:color="auto" w:fill="FFFFFF"/>
+        <w:spacing w:before="0" w:beforeAutospacing="0" w:after="150" w:afterAutospacing="0"/>
+        <w:jc w:val="both"/>
+        <w:rPr>
+          <w:rFonts w:eastAsiaTheme="minorEastAsia"/>
+          <w:sz w:val="22"/>
+          <w:szCs w:val="22"/>
+        </w:rPr>
+      </w:pPr>
+      <w:r>
+        <w:rPr>
+          <w:rFonts w:eastAsiaTheme="minorEastAsia"/>
+          <w:sz w:val="22"/>
+          <w:szCs w:val="22"/>
+        </w:rPr>
+        <w:t xml:space="preserve">No separate calculation of </w:t>
+      </w:r>
+      <w:r>
+        <w:rPr>
+          <w:rFonts w:eastAsiaTheme="minorEastAsia"/>
+          <w:sz w:val="22"/>
+          <w:szCs w:val="22"/>
+        </w:rPr>
+        <w:t>air</w:t>
+      </w:r>
+      <w:r>
+        <w:rPr>
+          <w:rFonts w:eastAsiaTheme="minorEastAsia"/>
+          <w:sz w:val="22"/>
+          <w:szCs w:val="22"/>
+        </w:rPr>
+        <w:t xml:space="preserve"> resistance is shown in our solution</w:t>
+      </w:r>
+      <w:r>
+        <w:rPr>
+          <w:rFonts w:eastAsiaTheme="minorEastAsia"/>
+          <w:sz w:val="22"/>
+          <w:szCs w:val="22"/>
+        </w:rPr>
+        <w:t>.</w:t>
+      </w:r>
+    </w:p>
+    <w:p>
+      <w:pPr>
+        <w:pStyle w:val="NormalWeb"/>
+        <w:shd w:val="clear" w:color="auto" w:fill="FFFFFF"/>
+        <w:spacing w:before="0" w:beforeAutospacing="0" w:after="150" w:afterAutospacing="0"/>
+        <w:jc w:val="both"/>
+        <w:rPr>
+          <w:rFonts w:eastAsiaTheme="minorEastAsia"/>
+          <w:sz w:val="22"/>
+          <w:szCs w:val="22"/>
+        </w:rPr>
+      </w:pPr>
+    </w:p>
+    <w:p>
+      <w:pPr>
+        <w:pStyle w:val="NormalWeb"/>
+        <w:shd w:val="clear" w:color="auto" w:fill="FFFFFF"/>
+        <w:spacing w:before="0" w:beforeAutospacing="0" w:after="150" w:afterAutospacing="0"/>
+        <w:jc w:val="both"/>
+        <w:rPr>
+          <w:rFonts w:eastAsiaTheme="minorEastAsia"/>
+          <w:b/>
+          <w:bCs/>
+        </w:rPr>
+      </w:pPr>
+      <w:r>
+        <w:rPr>
+          <w:rFonts w:eastAsiaTheme="minorEastAsia"/>
+          <w:b/>
+          <w:bCs/>
+        </w:rPr>
+        <w:t xml:space="preserve">8. </w:t>
+      </w:r>
+      <w:r>
+        <w:rPr>
+          <w:rFonts w:eastAsiaTheme="minorEastAsia"/>
+          <w:b/>
+          <w:bCs/>
+        </w:rPr>
+        <w:t xml:space="preserve">   </w:t>
+      </w:r>
+      <w:r>
+        <w:rPr>
+          <w:rFonts w:eastAsiaTheme="minorEastAsia"/>
+          <w:b/>
+          <w:bCs/>
+        </w:rPr>
+        <w:t>Conclusion</w:t>
+      </w:r>
+    </w:p>
+    <w:p>
+      <w:pPr>
+        <w:pStyle w:val="NormalWeb"/>
+        <w:shd w:val="clear" w:color="auto" w:fill="FFFFFF"/>
+        <w:spacing w:before="0" w:beforeAutospacing="0" w:after="150" w:afterAutospacing="0"/>
+        <w:jc w:val="both"/>
+        <w:rPr>
+          <w:rFonts w:eastAsiaTheme="minorEastAsia"/>
+          <w:sz w:val="22"/>
+          <w:szCs w:val="22"/>
+        </w:rPr>
+      </w:pPr>
+      <w:r>
+        <w:rPr>
+          <w:rFonts w:eastAsiaTheme="minorEastAsia"/>
+          <w:sz w:val="22"/>
+          <w:szCs w:val="22"/>
+        </w:rPr>
+        <w:t>Finally we figured out that the spacecraft could deflect the asteroid if it went according to our calculations.</w:t>
+      </w:r>
+    </w:p>
+    <w:p>
+      <w:pPr>
+        <w:pStyle w:val="NormalWeb"/>
+        <w:shd w:val="clear" w:color="auto" w:fill="FFFFFF"/>
+        <w:spacing w:before="0" w:beforeAutospacing="0" w:after="150" w:afterAutospacing="0"/>
+        <w:jc w:val="both"/>
+        <w:rPr>
+          <w:rFonts w:eastAsiaTheme="minorEastAsia"/>
+        </w:rPr>
+      </w:pPr>
     </w:p>
     <w:p>
       <w:pPr>
@@ -11064,6 +12698,345 @@
 <file path=word/numbering.xml><?xml version="1.0" encoding="utf-8"?>
 <w:numbering xmlns:wpc="http://schemas.microsoft.com/office/word/2010/wordprocessingCanvas" xmlns:cx="http://schemas.microsoft.com/office/drawing/2014/chartex" xmlns:cx1="http://schemas.microsoft.com/office/drawing/2015/9/8/chartex" xmlns:cx2="http://schemas.microsoft.com/office/drawing/2015/10/21/chartex" xmlns:cx3="http://schemas.microsoft.com/office/drawing/2016/5/9/chartex" xmlns:cx4="http://schemas.microsoft.com/office/drawing/2016/5/10/chartex" xmlns:cx5="http://schemas.microsoft.com/office/drawing/2016/5/11/chartex" xmlns:cx6="http://schemas.microsoft.com/office/drawing/2016/5/12/chartex" xmlns:cx7="http://schemas.microsoft.com/office/drawing/2016/5/13/chartex" xmlns:cx8="http://schemas.microsoft.com/office/drawing/2016/5/14/chartex" xmlns:mc="http://schemas.openxmlformats.org/markup-compatibility/2006" xmlns:aink="http://schemas.microsoft.com/office/drawing/2016/ink" xmlns:am3d="http://schemas.microsoft.com/office/drawing/2017/model3d" xmlns:o="urn:schemas-microsoft-com:office:office" xmlns:oel="http://schemas.microsoft.com/office/2019/extlst" xmlns:r="http://schemas.openxmlformats.org/officeDocument/2006/relationships" xmlns:m="http://schemas.openxmlformats.org/officeDocument/2006/math" xmlns:v="urn:schemas-microsoft-com:vml" xmlns:wp14="http://schemas.microsoft.com/office/word/2010/wordprocessingDrawing" xmlns:wp="http://schemas.openxmlformats.org/drawingml/2006/wordprocessingDrawing" xmlns:w10="urn:schemas-microsoft-com:office:word" xmlns:w="http://schemas.openxmlformats.org/wordprocessingml/2006/main" xmlns:w14="http://schemas.microsoft.com/office/word/2010/wordml" xmlns:w15="http://schemas.microsoft.com/office/word/2012/wordml" xmlns:w16cex="http://schemas.microsoft.com/office/word/2018/wordml/cex" xmlns:w16cid="http://schemas.microsoft.com/office/word/2016/wordml/cid" xmlns:w16="http://schemas.microsoft.com/office/word/2018/wordml" xmlns:w16sdtdh="http://schemas.microsoft.com/office/word/2020/wordml/sdtdatahash" xmlns:w16se="http://schemas.microsoft.com/office/word/2015/wordml/symex" xmlns:wpg="http://schemas.microsoft.com/office/word/2010/wordprocessingGroup" xmlns:wpi="http://schemas.microsoft.com/office/word/2010/wordprocessingInk" xmlns:wne="http://schemas.microsoft.com/office/word/2006/wordml" xmlns:wps="http://schemas.microsoft.com/office/word/2010/wordprocessingShape" mc:Ignorable="w14 w15 w16se w16cid w16 w16cex w16sdtdh wp14">
   <w:abstractNum w:abstractNumId="0" w15:restartNumberingAfterBreak="0">
+    <w:nsid w:val="35BB0A6B"/>
+    <w:multiLevelType w:val="hybridMultilevel"/>
+    <w:tmpl w:val="B0C4D260"/>
+    <w:lvl w:ilvl="0" w:tplc="04090001">
+      <w:start w:val="1"/>
+      <w:numFmt w:val="bullet"/>
+      <w:lvlText w:val=""/>
+      <w:lvlJc w:val="left"/>
+      <w:pPr>
+        <w:ind w:left="720" w:hanging="360"/>
+      </w:pPr>
+      <w:rPr>
+        <w:rFonts w:ascii="Symbol" w:hAnsi="Symbol" w:hint="default"/>
+      </w:rPr>
+    </w:lvl>
+    <w:lvl w:ilvl="1" w:tplc="04090003" w:tentative="1">
+      <w:start w:val="1"/>
+      <w:numFmt w:val="bullet"/>
+      <w:lvlText w:val="o"/>
+      <w:lvlJc w:val="left"/>
+      <w:pPr>
+        <w:ind w:left="1440" w:hanging="360"/>
+      </w:pPr>
+      <w:rPr>
+        <w:rFonts w:ascii="Courier New" w:hAnsi="Courier New" w:cs="Courier New" w:hint="default"/>
+      </w:rPr>
+    </w:lvl>
+    <w:lvl w:ilvl="2" w:tplc="04090005" w:tentative="1">
+      <w:start w:val="1"/>
+      <w:numFmt w:val="bullet"/>
+      <w:lvlText w:val=""/>
+      <w:lvlJc w:val="left"/>
+      <w:pPr>
+        <w:ind w:left="2160" w:hanging="360"/>
+      </w:pPr>
+      <w:rPr>
+        <w:rFonts w:ascii="Wingdings" w:hAnsi="Wingdings" w:hint="default"/>
+      </w:rPr>
+    </w:lvl>
+    <w:lvl w:ilvl="3" w:tplc="04090001" w:tentative="1">
+      <w:start w:val="1"/>
+      <w:numFmt w:val="bullet"/>
+      <w:lvlText w:val=""/>
+      <w:lvlJc w:val="left"/>
+      <w:pPr>
+        <w:ind w:left="2880" w:hanging="360"/>
+      </w:pPr>
+      <w:rPr>
+        <w:rFonts w:ascii="Symbol" w:hAnsi="Symbol" w:hint="default"/>
+      </w:rPr>
+    </w:lvl>
+    <w:lvl w:ilvl="4" w:tplc="04090003" w:tentative="1">
+      <w:start w:val="1"/>
+      <w:numFmt w:val="bullet"/>
+      <w:lvlText w:val="o"/>
+      <w:lvlJc w:val="left"/>
+      <w:pPr>
+        <w:ind w:left="3600" w:hanging="360"/>
+      </w:pPr>
+      <w:rPr>
+        <w:rFonts w:ascii="Courier New" w:hAnsi="Courier New" w:cs="Courier New" w:hint="default"/>
+      </w:rPr>
+    </w:lvl>
+    <w:lvl w:ilvl="5" w:tplc="04090005" w:tentative="1">
+      <w:start w:val="1"/>
+      <w:numFmt w:val="bullet"/>
+      <w:lvlText w:val=""/>
+      <w:lvlJc w:val="left"/>
+      <w:pPr>
+        <w:ind w:left="4320" w:hanging="360"/>
+      </w:pPr>
+      <w:rPr>
+        <w:rFonts w:ascii="Wingdings" w:hAnsi="Wingdings" w:hint="default"/>
+      </w:rPr>
+    </w:lvl>
+    <w:lvl w:ilvl="6" w:tplc="04090001" w:tentative="1">
+      <w:start w:val="1"/>
+      <w:numFmt w:val="bullet"/>
+      <w:lvlText w:val=""/>
+      <w:lvlJc w:val="left"/>
+      <w:pPr>
+        <w:ind w:left="5040" w:hanging="360"/>
+      </w:pPr>
+      <w:rPr>
+        <w:rFonts w:ascii="Symbol" w:hAnsi="Symbol" w:hint="default"/>
+      </w:rPr>
+    </w:lvl>
+    <w:lvl w:ilvl="7" w:tplc="04090003" w:tentative="1">
+      <w:start w:val="1"/>
+      <w:numFmt w:val="bullet"/>
+      <w:lvlText w:val="o"/>
+      <w:lvlJc w:val="left"/>
+      <w:pPr>
+        <w:ind w:left="5760" w:hanging="360"/>
+      </w:pPr>
+      <w:rPr>
+        <w:rFonts w:ascii="Courier New" w:hAnsi="Courier New" w:cs="Courier New" w:hint="default"/>
+      </w:rPr>
+    </w:lvl>
+    <w:lvl w:ilvl="8" w:tplc="04090005" w:tentative="1">
+      <w:start w:val="1"/>
+      <w:numFmt w:val="bullet"/>
+      <w:lvlText w:val=""/>
+      <w:lvlJc w:val="left"/>
+      <w:pPr>
+        <w:ind w:left="6480" w:hanging="360"/>
+      </w:pPr>
+      <w:rPr>
+        <w:rFonts w:ascii="Wingdings" w:hAnsi="Wingdings" w:hint="default"/>
+      </w:rPr>
+    </w:lvl>
+  </w:abstractNum>
+  <w:abstractNum w:abstractNumId="1" w15:restartNumberingAfterBreak="0">
+    <w:nsid w:val="38BE08DC"/>
+    <w:multiLevelType w:val="hybridMultilevel"/>
+    <w:tmpl w:val="0A9EAECA"/>
+    <w:lvl w:ilvl="0" w:tplc="BF20C828">
+      <w:start w:val="1"/>
+      <w:numFmt w:val="bullet"/>
+      <w:lvlText w:val=""/>
+      <w:lvlJc w:val="left"/>
+      <w:pPr>
+        <w:ind w:left="720" w:hanging="360"/>
+      </w:pPr>
+      <w:rPr>
+        <w:rFonts w:ascii="Wingdings" w:eastAsiaTheme="minorHAnsi" w:hAnsi="Wingdings" w:cs="Times New Roman" w:hint="default"/>
+      </w:rPr>
+    </w:lvl>
+    <w:lvl w:ilvl="1" w:tplc="04090003" w:tentative="1">
+      <w:start w:val="1"/>
+      <w:numFmt w:val="bullet"/>
+      <w:lvlText w:val="o"/>
+      <w:lvlJc w:val="left"/>
+      <w:pPr>
+        <w:ind w:left="1440" w:hanging="360"/>
+      </w:pPr>
+      <w:rPr>
+        <w:rFonts w:ascii="Courier New" w:hAnsi="Courier New" w:cs="Courier New" w:hint="default"/>
+      </w:rPr>
+    </w:lvl>
+    <w:lvl w:ilvl="2" w:tplc="04090005" w:tentative="1">
+      <w:start w:val="1"/>
+      <w:numFmt w:val="bullet"/>
+      <w:lvlText w:val=""/>
+      <w:lvlJc w:val="left"/>
+      <w:pPr>
+        <w:ind w:left="2160" w:hanging="360"/>
+      </w:pPr>
+      <w:rPr>
+        <w:rFonts w:ascii="Wingdings" w:hAnsi="Wingdings" w:hint="default"/>
+      </w:rPr>
+    </w:lvl>
+    <w:lvl w:ilvl="3" w:tplc="04090001" w:tentative="1">
+      <w:start w:val="1"/>
+      <w:numFmt w:val="bullet"/>
+      <w:lvlText w:val=""/>
+      <w:lvlJc w:val="left"/>
+      <w:pPr>
+        <w:ind w:left="2880" w:hanging="360"/>
+      </w:pPr>
+      <w:rPr>
+        <w:rFonts w:ascii="Symbol" w:hAnsi="Symbol" w:hint="default"/>
+      </w:rPr>
+    </w:lvl>
+    <w:lvl w:ilvl="4" w:tplc="04090003" w:tentative="1">
+      <w:start w:val="1"/>
+      <w:numFmt w:val="bullet"/>
+      <w:lvlText w:val="o"/>
+      <w:lvlJc w:val="left"/>
+      <w:pPr>
+        <w:ind w:left="3600" w:hanging="360"/>
+      </w:pPr>
+      <w:rPr>
+        <w:rFonts w:ascii="Courier New" w:hAnsi="Courier New" w:cs="Courier New" w:hint="default"/>
+      </w:rPr>
+    </w:lvl>
+    <w:lvl w:ilvl="5" w:tplc="04090005" w:tentative="1">
+      <w:start w:val="1"/>
+      <w:numFmt w:val="bullet"/>
+      <w:lvlText w:val=""/>
+      <w:lvlJc w:val="left"/>
+      <w:pPr>
+        <w:ind w:left="4320" w:hanging="360"/>
+      </w:pPr>
+      <w:rPr>
+        <w:rFonts w:ascii="Wingdings" w:hAnsi="Wingdings" w:hint="default"/>
+      </w:rPr>
+    </w:lvl>
+    <w:lvl w:ilvl="6" w:tplc="04090001" w:tentative="1">
+      <w:start w:val="1"/>
+      <w:numFmt w:val="bullet"/>
+      <w:lvlText w:val=""/>
+      <w:lvlJc w:val="left"/>
+      <w:pPr>
+        <w:ind w:left="5040" w:hanging="360"/>
+      </w:pPr>
+      <w:rPr>
+        <w:rFonts w:ascii="Symbol" w:hAnsi="Symbol" w:hint="default"/>
+      </w:rPr>
+    </w:lvl>
+    <w:lvl w:ilvl="7" w:tplc="04090003" w:tentative="1">
+      <w:start w:val="1"/>
+      <w:numFmt w:val="bullet"/>
+      <w:lvlText w:val="o"/>
+      <w:lvlJc w:val="left"/>
+      <w:pPr>
+        <w:ind w:left="5760" w:hanging="360"/>
+      </w:pPr>
+      <w:rPr>
+        <w:rFonts w:ascii="Courier New" w:hAnsi="Courier New" w:cs="Courier New" w:hint="default"/>
+      </w:rPr>
+    </w:lvl>
+    <w:lvl w:ilvl="8" w:tplc="04090005" w:tentative="1">
+      <w:start w:val="1"/>
+      <w:numFmt w:val="bullet"/>
+      <w:lvlText w:val=""/>
+      <w:lvlJc w:val="left"/>
+      <w:pPr>
+        <w:ind w:left="6480" w:hanging="360"/>
+      </w:pPr>
+      <w:rPr>
+        <w:rFonts w:ascii="Wingdings" w:hAnsi="Wingdings" w:hint="default"/>
+      </w:rPr>
+    </w:lvl>
+  </w:abstractNum>
+  <w:abstractNum w:abstractNumId="2" w15:restartNumberingAfterBreak="0">
+    <w:nsid w:val="436652B0"/>
+    <w:multiLevelType w:val="hybridMultilevel"/>
+    <w:tmpl w:val="E6EC99C2"/>
+    <w:lvl w:ilvl="0" w:tplc="04090001">
+      <w:start w:val="1"/>
+      <w:numFmt w:val="bullet"/>
+      <w:lvlText w:val=""/>
+      <w:lvlJc w:val="left"/>
+      <w:pPr>
+        <w:ind w:left="720" w:hanging="360"/>
+      </w:pPr>
+      <w:rPr>
+        <w:rFonts w:ascii="Symbol" w:hAnsi="Symbol" w:hint="default"/>
+      </w:rPr>
+    </w:lvl>
+    <w:lvl w:ilvl="1" w:tplc="04090003" w:tentative="1">
+      <w:start w:val="1"/>
+      <w:numFmt w:val="bullet"/>
+      <w:lvlText w:val="o"/>
+      <w:lvlJc w:val="left"/>
+      <w:pPr>
+        <w:ind w:left="1440" w:hanging="360"/>
+      </w:pPr>
+      <w:rPr>
+        <w:rFonts w:ascii="Courier New" w:hAnsi="Courier New" w:cs="Courier New" w:hint="default"/>
+      </w:rPr>
+    </w:lvl>
+    <w:lvl w:ilvl="2" w:tplc="04090005" w:tentative="1">
+      <w:start w:val="1"/>
+      <w:numFmt w:val="bullet"/>
+      <w:lvlText w:val=""/>
+      <w:lvlJc w:val="left"/>
+      <w:pPr>
+        <w:ind w:left="2160" w:hanging="360"/>
+      </w:pPr>
+      <w:rPr>
+        <w:rFonts w:ascii="Wingdings" w:hAnsi="Wingdings" w:hint="default"/>
+      </w:rPr>
+    </w:lvl>
+    <w:lvl w:ilvl="3" w:tplc="04090001" w:tentative="1">
+      <w:start w:val="1"/>
+      <w:numFmt w:val="bullet"/>
+      <w:lvlText w:val=""/>
+      <w:lvlJc w:val="left"/>
+      <w:pPr>
+        <w:ind w:left="2880" w:hanging="360"/>
+      </w:pPr>
+      <w:rPr>
+        <w:rFonts w:ascii="Symbol" w:hAnsi="Symbol" w:hint="default"/>
+      </w:rPr>
+    </w:lvl>
+    <w:lvl w:ilvl="4" w:tplc="04090003" w:tentative="1">
+      <w:start w:val="1"/>
+      <w:numFmt w:val="bullet"/>
+      <w:lvlText w:val="o"/>
+      <w:lvlJc w:val="left"/>
+      <w:pPr>
+        <w:ind w:left="3600" w:hanging="360"/>
+      </w:pPr>
+      <w:rPr>
+        <w:rFonts w:ascii="Courier New" w:hAnsi="Courier New" w:cs="Courier New" w:hint="default"/>
+      </w:rPr>
+    </w:lvl>
+    <w:lvl w:ilvl="5" w:tplc="04090005" w:tentative="1">
+      <w:start w:val="1"/>
+      <w:numFmt w:val="bullet"/>
+      <w:lvlText w:val=""/>
+      <w:lvlJc w:val="left"/>
+      <w:pPr>
+        <w:ind w:left="4320" w:hanging="360"/>
+      </w:pPr>
+      <w:rPr>
+        <w:rFonts w:ascii="Wingdings" w:hAnsi="Wingdings" w:hint="default"/>
+      </w:rPr>
+    </w:lvl>
+    <w:lvl w:ilvl="6" w:tplc="04090001" w:tentative="1">
+      <w:start w:val="1"/>
+      <w:numFmt w:val="bullet"/>
+      <w:lvlText w:val=""/>
+      <w:lvlJc w:val="left"/>
+      <w:pPr>
+        <w:ind w:left="5040" w:hanging="360"/>
+      </w:pPr>
+      <w:rPr>
+        <w:rFonts w:ascii="Symbol" w:hAnsi="Symbol" w:hint="default"/>
+      </w:rPr>
+    </w:lvl>
+    <w:lvl w:ilvl="7" w:tplc="04090003" w:tentative="1">
+      <w:start w:val="1"/>
+      <w:numFmt w:val="bullet"/>
+      <w:lvlText w:val="o"/>
+      <w:lvlJc w:val="left"/>
+      <w:pPr>
+        <w:ind w:left="5760" w:hanging="360"/>
+      </w:pPr>
+      <w:rPr>
+        <w:rFonts w:ascii="Courier New" w:hAnsi="Courier New" w:cs="Courier New" w:hint="default"/>
+      </w:rPr>
+    </w:lvl>
+    <w:lvl w:ilvl="8" w:tplc="04090005" w:tentative="1">
+      <w:start w:val="1"/>
+      <w:numFmt w:val="bullet"/>
+      <w:lvlText w:val=""/>
+      <w:lvlJc w:val="left"/>
+      <w:pPr>
+        <w:ind w:left="6480" w:hanging="360"/>
+      </w:pPr>
+      <w:rPr>
+        <w:rFonts w:ascii="Wingdings" w:hAnsi="Wingdings" w:hint="default"/>
+      </w:rPr>
+    </w:lvl>
+  </w:abstractNum>
+  <w:abstractNum w:abstractNumId="3" w15:restartNumberingAfterBreak="0">
     <w:nsid w:val="444725FB"/>
     <w:multiLevelType w:val="hybridMultilevel"/>
     <w:tmpl w:val="911C412A"/>
@@ -11152,10 +13125,10 @@
       </w:pPr>
     </w:lvl>
   </w:abstractNum>
-  <w:abstractNum w:abstractNumId="1" w15:restartNumberingAfterBreak="0">
-    <w:nsid w:val="62E53EF0"/>
+  <w:abstractNum w:abstractNumId="4" w15:restartNumberingAfterBreak="0">
+    <w:nsid w:val="47986280"/>
     <w:multiLevelType w:val="hybridMultilevel"/>
-    <w:tmpl w:val="3A682B70"/>
+    <w:tmpl w:val="269A3AAC"/>
     <w:lvl w:ilvl="0" w:tplc="BF20C828">
       <w:start w:val="1"/>
       <w:numFmt w:val="bullet"/>
@@ -11265,11 +13238,252 @@
       </w:rPr>
     </w:lvl>
   </w:abstractNum>
+  <w:abstractNum w:abstractNumId="5" w15:restartNumberingAfterBreak="0">
+    <w:nsid w:val="62E53EF0"/>
+    <w:multiLevelType w:val="hybridMultilevel"/>
+    <w:tmpl w:val="3A682B70"/>
+    <w:lvl w:ilvl="0" w:tplc="BF20C828">
+      <w:start w:val="1"/>
+      <w:numFmt w:val="bullet"/>
+      <w:lvlText w:val=""/>
+      <w:lvlJc w:val="left"/>
+      <w:pPr>
+        <w:ind w:left="720" w:hanging="360"/>
+      </w:pPr>
+      <w:rPr>
+        <w:rFonts w:ascii="Wingdings" w:eastAsiaTheme="minorHAnsi" w:hAnsi="Wingdings" w:cs="Times New Roman" w:hint="default"/>
+      </w:rPr>
+    </w:lvl>
+    <w:lvl w:ilvl="1" w:tplc="04090003" w:tentative="1">
+      <w:start w:val="1"/>
+      <w:numFmt w:val="bullet"/>
+      <w:lvlText w:val="o"/>
+      <w:lvlJc w:val="left"/>
+      <w:pPr>
+        <w:ind w:left="1440" w:hanging="360"/>
+      </w:pPr>
+      <w:rPr>
+        <w:rFonts w:ascii="Courier New" w:hAnsi="Courier New" w:cs="Courier New" w:hint="default"/>
+      </w:rPr>
+    </w:lvl>
+    <w:lvl w:ilvl="2" w:tplc="04090005" w:tentative="1">
+      <w:start w:val="1"/>
+      <w:numFmt w:val="bullet"/>
+      <w:lvlText w:val=""/>
+      <w:lvlJc w:val="left"/>
+      <w:pPr>
+        <w:ind w:left="2160" w:hanging="360"/>
+      </w:pPr>
+      <w:rPr>
+        <w:rFonts w:ascii="Wingdings" w:hAnsi="Wingdings" w:hint="default"/>
+      </w:rPr>
+    </w:lvl>
+    <w:lvl w:ilvl="3" w:tplc="04090001" w:tentative="1">
+      <w:start w:val="1"/>
+      <w:numFmt w:val="bullet"/>
+      <w:lvlText w:val=""/>
+      <w:lvlJc w:val="left"/>
+      <w:pPr>
+        <w:ind w:left="2880" w:hanging="360"/>
+      </w:pPr>
+      <w:rPr>
+        <w:rFonts w:ascii="Symbol" w:hAnsi="Symbol" w:hint="default"/>
+      </w:rPr>
+    </w:lvl>
+    <w:lvl w:ilvl="4" w:tplc="04090003" w:tentative="1">
+      <w:start w:val="1"/>
+      <w:numFmt w:val="bullet"/>
+      <w:lvlText w:val="o"/>
+      <w:lvlJc w:val="left"/>
+      <w:pPr>
+        <w:ind w:left="3600" w:hanging="360"/>
+      </w:pPr>
+      <w:rPr>
+        <w:rFonts w:ascii="Courier New" w:hAnsi="Courier New" w:cs="Courier New" w:hint="default"/>
+      </w:rPr>
+    </w:lvl>
+    <w:lvl w:ilvl="5" w:tplc="04090005" w:tentative="1">
+      <w:start w:val="1"/>
+      <w:numFmt w:val="bullet"/>
+      <w:lvlText w:val=""/>
+      <w:lvlJc w:val="left"/>
+      <w:pPr>
+        <w:ind w:left="4320" w:hanging="360"/>
+      </w:pPr>
+      <w:rPr>
+        <w:rFonts w:ascii="Wingdings" w:hAnsi="Wingdings" w:hint="default"/>
+      </w:rPr>
+    </w:lvl>
+    <w:lvl w:ilvl="6" w:tplc="04090001" w:tentative="1">
+      <w:start w:val="1"/>
+      <w:numFmt w:val="bullet"/>
+      <w:lvlText w:val=""/>
+      <w:lvlJc w:val="left"/>
+      <w:pPr>
+        <w:ind w:left="5040" w:hanging="360"/>
+      </w:pPr>
+      <w:rPr>
+        <w:rFonts w:ascii="Symbol" w:hAnsi="Symbol" w:hint="default"/>
+      </w:rPr>
+    </w:lvl>
+    <w:lvl w:ilvl="7" w:tplc="04090003" w:tentative="1">
+      <w:start w:val="1"/>
+      <w:numFmt w:val="bullet"/>
+      <w:lvlText w:val="o"/>
+      <w:lvlJc w:val="left"/>
+      <w:pPr>
+        <w:ind w:left="5760" w:hanging="360"/>
+      </w:pPr>
+      <w:rPr>
+        <w:rFonts w:ascii="Courier New" w:hAnsi="Courier New" w:cs="Courier New" w:hint="default"/>
+      </w:rPr>
+    </w:lvl>
+    <w:lvl w:ilvl="8" w:tplc="04090005" w:tentative="1">
+      <w:start w:val="1"/>
+      <w:numFmt w:val="bullet"/>
+      <w:lvlText w:val=""/>
+      <w:lvlJc w:val="left"/>
+      <w:pPr>
+        <w:ind w:left="6480" w:hanging="360"/>
+      </w:pPr>
+      <w:rPr>
+        <w:rFonts w:ascii="Wingdings" w:hAnsi="Wingdings" w:hint="default"/>
+      </w:rPr>
+    </w:lvl>
+  </w:abstractNum>
+  <w:abstractNum w:abstractNumId="6" w15:restartNumberingAfterBreak="0">
+    <w:nsid w:val="6C3B54E3"/>
+    <w:multiLevelType w:val="hybridMultilevel"/>
+    <w:tmpl w:val="AA586ABE"/>
+    <w:lvl w:ilvl="0" w:tplc="04090001">
+      <w:start w:val="1"/>
+      <w:numFmt w:val="bullet"/>
+      <w:lvlText w:val=""/>
+      <w:lvlJc w:val="left"/>
+      <w:pPr>
+        <w:ind w:left="720" w:hanging="360"/>
+      </w:pPr>
+      <w:rPr>
+        <w:rFonts w:ascii="Symbol" w:hAnsi="Symbol" w:hint="default"/>
+      </w:rPr>
+    </w:lvl>
+    <w:lvl w:ilvl="1" w:tplc="04090003" w:tentative="1">
+      <w:start w:val="1"/>
+      <w:numFmt w:val="bullet"/>
+      <w:lvlText w:val="o"/>
+      <w:lvlJc w:val="left"/>
+      <w:pPr>
+        <w:ind w:left="1440" w:hanging="360"/>
+      </w:pPr>
+      <w:rPr>
+        <w:rFonts w:ascii="Courier New" w:hAnsi="Courier New" w:cs="Courier New" w:hint="default"/>
+      </w:rPr>
+    </w:lvl>
+    <w:lvl w:ilvl="2" w:tplc="04090005" w:tentative="1">
+      <w:start w:val="1"/>
+      <w:numFmt w:val="bullet"/>
+      <w:lvlText w:val=""/>
+      <w:lvlJc w:val="left"/>
+      <w:pPr>
+        <w:ind w:left="2160" w:hanging="360"/>
+      </w:pPr>
+      <w:rPr>
+        <w:rFonts w:ascii="Wingdings" w:hAnsi="Wingdings" w:hint="default"/>
+      </w:rPr>
+    </w:lvl>
+    <w:lvl w:ilvl="3" w:tplc="04090001" w:tentative="1">
+      <w:start w:val="1"/>
+      <w:numFmt w:val="bullet"/>
+      <w:lvlText w:val=""/>
+      <w:lvlJc w:val="left"/>
+      <w:pPr>
+        <w:ind w:left="2880" w:hanging="360"/>
+      </w:pPr>
+      <w:rPr>
+        <w:rFonts w:ascii="Symbol" w:hAnsi="Symbol" w:hint="default"/>
+      </w:rPr>
+    </w:lvl>
+    <w:lvl w:ilvl="4" w:tplc="04090003" w:tentative="1">
+      <w:start w:val="1"/>
+      <w:numFmt w:val="bullet"/>
+      <w:lvlText w:val="o"/>
+      <w:lvlJc w:val="left"/>
+      <w:pPr>
+        <w:ind w:left="3600" w:hanging="360"/>
+      </w:pPr>
+      <w:rPr>
+        <w:rFonts w:ascii="Courier New" w:hAnsi="Courier New" w:cs="Courier New" w:hint="default"/>
+      </w:rPr>
+    </w:lvl>
+    <w:lvl w:ilvl="5" w:tplc="04090005" w:tentative="1">
+      <w:start w:val="1"/>
+      <w:numFmt w:val="bullet"/>
+      <w:lvlText w:val=""/>
+      <w:lvlJc w:val="left"/>
+      <w:pPr>
+        <w:ind w:left="4320" w:hanging="360"/>
+      </w:pPr>
+      <w:rPr>
+        <w:rFonts w:ascii="Wingdings" w:hAnsi="Wingdings" w:hint="default"/>
+      </w:rPr>
+    </w:lvl>
+    <w:lvl w:ilvl="6" w:tplc="04090001" w:tentative="1">
+      <w:start w:val="1"/>
+      <w:numFmt w:val="bullet"/>
+      <w:lvlText w:val=""/>
+      <w:lvlJc w:val="left"/>
+      <w:pPr>
+        <w:ind w:left="5040" w:hanging="360"/>
+      </w:pPr>
+      <w:rPr>
+        <w:rFonts w:ascii="Symbol" w:hAnsi="Symbol" w:hint="default"/>
+      </w:rPr>
+    </w:lvl>
+    <w:lvl w:ilvl="7" w:tplc="04090003" w:tentative="1">
+      <w:start w:val="1"/>
+      <w:numFmt w:val="bullet"/>
+      <w:lvlText w:val="o"/>
+      <w:lvlJc w:val="left"/>
+      <w:pPr>
+        <w:ind w:left="5760" w:hanging="360"/>
+      </w:pPr>
+      <w:rPr>
+        <w:rFonts w:ascii="Courier New" w:hAnsi="Courier New" w:cs="Courier New" w:hint="default"/>
+      </w:rPr>
+    </w:lvl>
+    <w:lvl w:ilvl="8" w:tplc="04090005" w:tentative="1">
+      <w:start w:val="1"/>
+      <w:numFmt w:val="bullet"/>
+      <w:lvlText w:val=""/>
+      <w:lvlJc w:val="left"/>
+      <w:pPr>
+        <w:ind w:left="6480" w:hanging="360"/>
+      </w:pPr>
+      <w:rPr>
+        <w:rFonts w:ascii="Wingdings" w:hAnsi="Wingdings" w:hint="default"/>
+      </w:rPr>
+    </w:lvl>
+  </w:abstractNum>
   <w:num w:numId="1" w16cid:durableId="808595170">
+    <w:abstractNumId w:val="3"/>
+  </w:num>
+  <w:num w:numId="2" w16cid:durableId="915827190">
+    <w:abstractNumId w:val="5"/>
+  </w:num>
+  <w:num w:numId="3" w16cid:durableId="916670633">
+    <w:abstractNumId w:val="4"/>
+  </w:num>
+  <w:num w:numId="4" w16cid:durableId="394933329">
+    <w:abstractNumId w:val="1"/>
+  </w:num>
+  <w:num w:numId="5" w16cid:durableId="443425718">
+    <w:abstractNumId w:val="2"/>
+  </w:num>
+  <w:num w:numId="6" w16cid:durableId="1072123930">
     <w:abstractNumId w:val="0"/>
   </w:num>
-  <w:num w:numId="2" w16cid:durableId="915827190">
-    <w:abstractNumId w:val="1"/>
+  <w:num w:numId="7" w16cid:durableId="518006652">
+    <w:abstractNumId w:val="6"/>
   </w:num>
 </w:numbering>
 </file>

</xml_diff>